<commit_message>
almost done; working on integrating an analysis on lack of resources, then conclusion
</commit_message>
<xml_diff>
--- a/capstone_essay.docx
+++ b/capstone_essay.docx
@@ -1089,7 +1089,23 @@
           <w:color w:val="000000"/>
           <w:lang w:val="es-ES"/>
         </w:rPr>
-        <w:t xml:space="preserve"> cada vez más detalles de sus crímenes -- que bromeaban de impuestos de venta, que para cada muerta tenían que traer calzones y un periódico al Sultán.  Esta escena es importante porque ilustra el valor</w:t>
+        <w:t xml:space="preserve"> cada vez más detalles de sus crímenes -- que bromeaban de impuestos de venta, que para cada muerta tenían que traer calzones y un periódico al Sultán.  Esta escena es </w:t>
+      </w:r>
+      <w:r>
+        <w:rPr>
+          <w:rFonts w:ascii="Arial" w:eastAsia="Times New Roman" w:hAnsi="Arial" w:cs="Arial"/>
+          <w:color w:val="000000"/>
+          <w:lang w:val="es-ES"/>
+        </w:rPr>
+        <w:t>crítica</w:t>
+      </w:r>
+      <w:r>
+        <w:rPr>
+          <w:rFonts w:ascii="Arial" w:eastAsia="Times New Roman" w:hAnsi="Arial" w:cs="Arial"/>
+          <w:color w:val="000000"/>
+          <w:lang w:val="es-ES"/>
+        </w:rPr>
+        <w:t xml:space="preserve"> porque ilustra el valor</w:t>
       </w:r>
       <w:r>
         <w:rPr>
@@ -2009,39 +2025,7 @@
           <w:color w:val="000000"/>
           <w:lang w:val="es-ES"/>
         </w:rPr>
-        <w:t xml:space="preserve">De una manera, ellos representan las </w:t>
-      </w:r>
-      <w:r>
-        <w:rPr>
-          <w:rFonts w:ascii="Arial" w:eastAsia="Times New Roman" w:hAnsi="Arial" w:cs="Arial"/>
-          <w:color w:val="000000"/>
-          <w:lang w:val="es-ES"/>
-        </w:rPr>
-        <w:t>consecuencias políticas</w:t>
-      </w:r>
-      <w:r>
-        <w:rPr>
-          <w:rFonts w:ascii="Arial" w:eastAsia="Times New Roman" w:hAnsi="Arial" w:cs="Arial"/>
-          <w:color w:val="000000"/>
-          <w:lang w:val="es-ES"/>
-        </w:rPr>
-        <w:t xml:space="preserve"> de la falta de acción por el parte del gobernador, y la mala imagen pública de</w:t>
-      </w:r>
-      <w:r>
-        <w:rPr>
-          <w:rFonts w:ascii="Arial" w:eastAsia="Times New Roman" w:hAnsi="Arial" w:cs="Arial"/>
-          <w:color w:val="000000"/>
-          <w:lang w:val="es-ES"/>
-        </w:rPr>
-        <w:t xml:space="preserve"> la ciudad</w:t>
-      </w:r>
-      <w:r>
-        <w:rPr>
-          <w:rFonts w:ascii="Arial" w:eastAsia="Times New Roman" w:hAnsi="Arial" w:cs="Arial"/>
-          <w:color w:val="000000"/>
-          <w:lang w:val="es-ES"/>
-        </w:rPr>
-        <w:t xml:space="preserve"> que resulta.  En particular, el locutor Víctor Peralta tiene mucha influencia y por eso es capaz de hacer cambios.  Además, es interesante ambos como personaje y aparato cinematográfica.  El personaje Víctor Peralta tiene mucho poder; él hace una protesta de parte de Blanca Bravo para que no se quita su placa solo con su programa de radio.  </w:t>
+        <w:t xml:space="preserve">De una manera, ellos representan las consecuencias políticas de la falta de acción por el parte del gobernador, y la mala imagen pública de la ciudad que resulta.  En particular, el locutor Víctor Peralta tiene mucha influencia y por eso es capaz de hacer cambios.  Además, es interesante ambos como personaje y aparato cinematográfica.  El personaje Víctor Peralta tiene mucho poder; él hace una protesta de parte de Blanca Bravo para que no se quita su placa solo con su programa de radio.  </w:t>
       </w:r>
       <w:r>
         <w:rPr>
@@ -2264,7 +2248,455 @@
           <w:color w:val="000000"/>
           <w:lang w:val="es-ES"/>
         </w:rPr>
-        <w:t xml:space="preserve">ectos culturales que influyen en el tratamiento de las mujeres de Ciudad Juárez, incluyendo al machismo, el patriarcado, y el neoliberalismo.  </w:t>
+        <w:t xml:space="preserve">ectos culturales que influyen en el tratamiento de las mujeres de Ciudad Juárez, incluyendo al machismo, el patriarcado, y el neoliberalismo.    </w:t>
+      </w:r>
+      <w:r>
+        <w:rPr>
+          <w:rFonts w:ascii="Arial" w:eastAsia="Times New Roman" w:hAnsi="Arial" w:cs="Arial"/>
+          <w:color w:val="000000"/>
+          <w:lang w:val="es-ES"/>
+        </w:rPr>
+        <w:t>Según Olivera y Furia, la neoliberal estructura social</w:t>
+      </w:r>
+      <w:r>
+        <w:rPr>
+          <w:rFonts w:ascii="Arial" w:eastAsia="Times New Roman" w:hAnsi="Arial" w:cs="Arial"/>
+          <w:color w:val="000000"/>
+          <w:lang w:val="es-ES"/>
+        </w:rPr>
+        <w:t xml:space="preserve"> crea un ambiento en que se promueve la </w:t>
+      </w:r>
+      <w:proofErr w:type="spellStart"/>
+      <w:r>
+        <w:rPr>
+          <w:rFonts w:ascii="Arial" w:eastAsia="Times New Roman" w:hAnsi="Arial" w:cs="Arial"/>
+          <w:color w:val="000000"/>
+          <w:lang w:val="es-ES"/>
+        </w:rPr>
+        <w:t>hipermasculinidad</w:t>
+      </w:r>
+      <w:proofErr w:type="spellEnd"/>
+      <w:r>
+        <w:rPr>
+          <w:rFonts w:ascii="Arial" w:eastAsia="Times New Roman" w:hAnsi="Arial" w:cs="Arial"/>
+          <w:color w:val="000000"/>
+          <w:lang w:val="es-ES"/>
+        </w:rPr>
+        <w:t xml:space="preserve"> mientras exagera los aspectos masculinos violentos, autoritarios, y agresivos para tratar de preservar la masculinidad (Olivera y Furia 106).  </w:t>
+      </w:r>
+      <w:r>
+        <w:rPr>
+          <w:rFonts w:ascii="Arial" w:eastAsia="Times New Roman" w:hAnsi="Arial" w:cs="Arial"/>
+          <w:color w:val="000000"/>
+          <w:lang w:val="es-ES"/>
+        </w:rPr>
+        <w:t xml:space="preserve">Cuando se considera el aumento de violencia contra las mujeres </w:t>
+      </w:r>
+      <w:r>
+        <w:rPr>
+          <w:rFonts w:ascii="Arial" w:eastAsia="Times New Roman" w:hAnsi="Arial" w:cs="Arial"/>
+          <w:color w:val="000000"/>
+          <w:lang w:val="es-ES"/>
+        </w:rPr>
+        <w:lastRenderedPageBreak/>
+        <w:t xml:space="preserve">que trabajan en las maquiladoras, es crucial notar que esas mismas fábricas son una causa de violencia también.  La falta de oportunidades de trabajo para los hombres, en combinación con el aumento de liberación económica de mujeres ha cambiado los roles de género tradicionales.  </w:t>
+      </w:r>
+      <w:r>
+        <w:rPr>
+          <w:rFonts w:ascii="Arial" w:eastAsia="Times New Roman" w:hAnsi="Arial" w:cs="Arial"/>
+          <w:color w:val="000000"/>
+          <w:lang w:val="es-ES"/>
+        </w:rPr>
+        <w:t xml:space="preserve">En la cultura latina, el concepto de la masculinidad es muy importante.  Tradicionalmente, </w:t>
+      </w:r>
+      <w:proofErr w:type="gramStart"/>
+      <w:r>
+        <w:rPr>
+          <w:rFonts w:ascii="Arial" w:eastAsia="Times New Roman" w:hAnsi="Arial" w:cs="Arial"/>
+          <w:color w:val="000000"/>
+          <w:lang w:val="es-ES"/>
+        </w:rPr>
+        <w:t>uno</w:t>
+      </w:r>
+      <w:proofErr w:type="gramEnd"/>
+      <w:r>
+        <w:rPr>
+          <w:rFonts w:ascii="Arial" w:eastAsia="Times New Roman" w:hAnsi="Arial" w:cs="Arial"/>
+          <w:color w:val="000000"/>
+          <w:lang w:val="es-ES"/>
+        </w:rPr>
+        <w:t xml:space="preserve"> de las dos características principales del machismo es la fuerza (</w:t>
+      </w:r>
+      <w:proofErr w:type="spellStart"/>
+      <w:r>
+        <w:rPr>
+          <w:rFonts w:ascii="Arial" w:eastAsia="Times New Roman" w:hAnsi="Arial" w:cs="Arial"/>
+          <w:color w:val="000000"/>
+          <w:lang w:val="es-ES"/>
+        </w:rPr>
+        <w:t>Ingoldsby</w:t>
+      </w:r>
+      <w:proofErr w:type="spellEnd"/>
+      <w:r>
+        <w:rPr>
+          <w:rFonts w:ascii="Arial" w:eastAsia="Times New Roman" w:hAnsi="Arial" w:cs="Arial"/>
+          <w:color w:val="000000"/>
+          <w:lang w:val="es-ES"/>
+        </w:rPr>
+        <w:t>).  Ser macho es tener poder, incluyendo al poder económico.  Sin este poder económico, un hombre ya no se considera macho.  Por eso, l</w:t>
+      </w:r>
+      <w:r>
+        <w:rPr>
+          <w:rFonts w:ascii="Arial" w:eastAsia="Times New Roman" w:hAnsi="Arial" w:cs="Arial"/>
+          <w:color w:val="000000"/>
+          <w:lang w:val="es-ES"/>
+        </w:rPr>
+        <w:t>a pobreza y desempleo masculino que resultan de estos cambios económicos son causas influyentes del crecimiento de violencia de género (Olivera y Furia 107).</w:t>
+      </w:r>
+      <w:r>
+        <w:rPr>
+          <w:rFonts w:ascii="Arial" w:eastAsia="Times New Roman" w:hAnsi="Arial" w:cs="Arial"/>
+          <w:color w:val="000000"/>
+          <w:lang w:val="es-ES"/>
+        </w:rPr>
+        <w:t xml:space="preserve">  </w:t>
+      </w:r>
+    </w:p>
+    <w:p>
+      <w:pPr>
+        <w:spacing w:line="480" w:lineRule="auto"/>
+        <w:ind w:firstLine="720"/>
+        <w:rPr>
+          <w:rFonts w:ascii="Arial" w:eastAsia="Times New Roman" w:hAnsi="Arial" w:cs="Arial"/>
+          <w:color w:val="000000"/>
+          <w:lang w:val="es-ES"/>
+        </w:rPr>
+      </w:pPr>
+      <w:r>
+        <w:rPr>
+          <w:rFonts w:ascii="Arial" w:eastAsia="Times New Roman" w:hAnsi="Arial" w:cs="Arial"/>
+          <w:color w:val="000000"/>
+          <w:lang w:val="es-ES"/>
+        </w:rPr>
+        <w:t xml:space="preserve">Cuando se le falta los característicos de la fuerza y del poder, un hombre ya tiene solo un característico de machismo, lo cual es la </w:t>
+      </w:r>
+      <w:proofErr w:type="spellStart"/>
+      <w:r>
+        <w:rPr>
+          <w:rFonts w:ascii="Arial" w:eastAsia="Times New Roman" w:hAnsi="Arial" w:cs="Arial"/>
+          <w:color w:val="000000"/>
+          <w:lang w:val="es-ES"/>
+        </w:rPr>
+        <w:t>hipersexualidad</w:t>
+      </w:r>
+      <w:proofErr w:type="spellEnd"/>
+      <w:r>
+        <w:rPr>
+          <w:rFonts w:ascii="Arial" w:eastAsia="Times New Roman" w:hAnsi="Arial" w:cs="Arial"/>
+          <w:color w:val="000000"/>
+          <w:lang w:val="es-ES"/>
+        </w:rPr>
+        <w:t>.  La meta cultural es la conquista sexual de varias mujeres (</w:t>
+      </w:r>
+      <w:proofErr w:type="spellStart"/>
+      <w:r>
+        <w:rPr>
+          <w:rFonts w:ascii="Arial" w:eastAsia="Times New Roman" w:hAnsi="Arial" w:cs="Arial"/>
+          <w:color w:val="000000"/>
+          <w:lang w:val="es-ES"/>
+        </w:rPr>
+        <w:t>Ingoldsby</w:t>
+      </w:r>
+      <w:proofErr w:type="spellEnd"/>
+      <w:r>
+        <w:rPr>
+          <w:rFonts w:ascii="Arial" w:eastAsia="Times New Roman" w:hAnsi="Arial" w:cs="Arial"/>
+          <w:color w:val="000000"/>
+          <w:lang w:val="es-ES"/>
+        </w:rPr>
+        <w:t xml:space="preserve">).  Por eso, los hombres machistas hacer uso </w:t>
+      </w:r>
+      <w:r>
+        <w:rPr>
+          <w:rFonts w:ascii="Arial" w:eastAsia="Times New Roman" w:hAnsi="Arial" w:cs="Arial"/>
+          <w:color w:val="000000"/>
+          <w:lang w:val="es-ES"/>
+        </w:rPr>
+        <w:t>del sexo</w:t>
+      </w:r>
+      <w:r>
+        <w:rPr>
+          <w:rFonts w:ascii="Arial" w:eastAsia="Times New Roman" w:hAnsi="Arial" w:cs="Arial"/>
+          <w:color w:val="000000"/>
+          <w:lang w:val="es-ES"/>
+        </w:rPr>
+        <w:t xml:space="preserve"> para asegurarse</w:t>
+      </w:r>
+      <w:r>
+        <w:rPr>
+          <w:rFonts w:ascii="Arial" w:eastAsia="Times New Roman" w:hAnsi="Arial" w:cs="Arial"/>
+          <w:color w:val="000000"/>
+          <w:lang w:val="es-ES"/>
+        </w:rPr>
+        <w:t xml:space="preserve"> que ya son hombres.  De hecho, es importante darse cuenta de que, en esta situación, la mujer no es una persona, sino un objeto de conquista.  Así empieza la deshumanización, la cual es aún más seria cuando un hombre ya tiene el presentimiento de “</w:t>
+      </w:r>
+      <w:proofErr w:type="spellStart"/>
+      <w:r>
+        <w:rPr>
+          <w:rFonts w:ascii="Arial" w:eastAsia="Times New Roman" w:hAnsi="Arial" w:cs="Arial"/>
+          <w:color w:val="000000"/>
+          <w:lang w:val="es-ES"/>
+        </w:rPr>
+        <w:t>entitlement</w:t>
+      </w:r>
+      <w:proofErr w:type="spellEnd"/>
+      <w:r>
+        <w:rPr>
+          <w:rFonts w:ascii="Arial" w:eastAsia="Times New Roman" w:hAnsi="Arial" w:cs="Arial"/>
+          <w:color w:val="000000"/>
+          <w:lang w:val="es-ES"/>
+        </w:rPr>
+        <w:t xml:space="preserve">.”  Según un estudio de </w:t>
+      </w:r>
+      <w:proofErr w:type="spellStart"/>
+      <w:r>
+        <w:rPr>
+          <w:rFonts w:ascii="Arial" w:eastAsia="Times New Roman" w:hAnsi="Arial" w:cs="Arial"/>
+          <w:color w:val="000000"/>
+          <w:lang w:val="es-ES"/>
+        </w:rPr>
+        <w:t>Leana</w:t>
+      </w:r>
+      <w:proofErr w:type="spellEnd"/>
+      <w:r>
+        <w:rPr>
+          <w:rFonts w:ascii="Arial" w:eastAsia="Times New Roman" w:hAnsi="Arial" w:cs="Arial"/>
+          <w:color w:val="000000"/>
+          <w:lang w:val="es-ES"/>
+        </w:rPr>
+        <w:t xml:space="preserve"> </w:t>
+      </w:r>
+      <w:proofErr w:type="spellStart"/>
+      <w:r>
+        <w:rPr>
+          <w:rFonts w:ascii="Arial" w:eastAsia="Times New Roman" w:hAnsi="Arial" w:cs="Arial"/>
+          <w:color w:val="000000"/>
+          <w:lang w:val="es-ES"/>
+        </w:rPr>
+        <w:t>Bouffard</w:t>
+      </w:r>
+      <w:proofErr w:type="spellEnd"/>
+      <w:r>
+        <w:rPr>
+          <w:rFonts w:ascii="Arial" w:eastAsia="Times New Roman" w:hAnsi="Arial" w:cs="Arial"/>
+          <w:color w:val="000000"/>
+          <w:lang w:val="es-ES"/>
+        </w:rPr>
+        <w:t>, es más probable que los hombres que creen que tiene el “derecho” de acceso al cuerpo femenino muestren violencia o agresión sexual (</w:t>
+      </w:r>
+      <w:proofErr w:type="spellStart"/>
+      <w:r>
+        <w:rPr>
+          <w:rFonts w:ascii="Arial" w:eastAsia="Times New Roman" w:hAnsi="Arial" w:cs="Arial"/>
+          <w:color w:val="000000"/>
+          <w:lang w:val="es-ES"/>
+        </w:rPr>
+        <w:t>Bouffard</w:t>
+      </w:r>
+      <w:proofErr w:type="spellEnd"/>
+      <w:r>
+        <w:rPr>
+          <w:rFonts w:ascii="Arial" w:eastAsia="Times New Roman" w:hAnsi="Arial" w:cs="Arial"/>
+          <w:color w:val="000000"/>
+          <w:lang w:val="es-ES"/>
+        </w:rPr>
+        <w:t>).</w:t>
+      </w:r>
+    </w:p>
+    <w:p>
+      <w:pPr>
+        <w:spacing w:line="480" w:lineRule="auto"/>
+        <w:ind w:firstLine="720"/>
+        <w:rPr>
+          <w:rFonts w:ascii="Arial" w:eastAsia="Times New Roman" w:hAnsi="Arial" w:cs="Arial"/>
+          <w:color w:val="000000"/>
+          <w:lang w:val="es-ES"/>
+        </w:rPr>
+      </w:pPr>
+      <w:r>
+        <w:rPr>
+          <w:rFonts w:ascii="Arial" w:eastAsia="Times New Roman" w:hAnsi="Arial" w:cs="Arial"/>
+          <w:color w:val="000000"/>
+          <w:lang w:val="es-ES"/>
+        </w:rPr>
+        <w:t>Aquí es esencial</w:t>
+      </w:r>
+      <w:r>
+        <w:rPr>
+          <w:rFonts w:ascii="Arial" w:eastAsia="Times New Roman" w:hAnsi="Arial" w:cs="Arial"/>
+          <w:color w:val="000000"/>
+          <w:lang w:val="es-ES"/>
+        </w:rPr>
+        <w:t xml:space="preserve"> notar que hay una diferencia significa entre masculinidad positiva y masculinidad “toxica,” o machista, además que la manera en que se </w:t>
+      </w:r>
+      <w:r>
+        <w:rPr>
+          <w:rFonts w:ascii="Arial" w:eastAsia="Times New Roman" w:hAnsi="Arial" w:cs="Arial"/>
+          <w:color w:val="000000"/>
+          <w:lang w:val="es-ES"/>
+        </w:rPr>
+        <w:t>progresa</w:t>
+      </w:r>
+      <w:r>
+        <w:rPr>
+          <w:rFonts w:ascii="Arial" w:eastAsia="Times New Roman" w:hAnsi="Arial" w:cs="Arial"/>
+          <w:color w:val="000000"/>
+          <w:lang w:val="es-ES"/>
+        </w:rPr>
+        <w:t xml:space="preserve"> del primero al segundo.  </w:t>
+      </w:r>
+      <w:r>
+        <w:rPr>
+          <w:rFonts w:ascii="Arial" w:eastAsia="Times New Roman" w:hAnsi="Arial" w:cs="Arial"/>
+          <w:color w:val="000000"/>
+          <w:lang w:val="es-ES"/>
+        </w:rPr>
+        <w:t xml:space="preserve">El personaje de Cutberto, al principio, es un muy buen ejemplo de la masculinidad positiva.  Cuando está en el coche con los otros hombres, Cutberto dice que </w:t>
+      </w:r>
+      <w:r>
+        <w:rPr>
+          <w:rFonts w:ascii="Arial" w:eastAsia="Times New Roman" w:hAnsi="Arial" w:cs="Arial"/>
+          <w:color w:val="000000"/>
+          <w:lang w:val="es-ES"/>
+        </w:rPr>
+        <w:t xml:space="preserve">alguien “conoce la gente por cómo trata a los niños y a las mujeres.”  Esta </w:t>
+      </w:r>
+      <w:r>
+        <w:rPr>
+          <w:rFonts w:ascii="Arial" w:eastAsia="Times New Roman" w:hAnsi="Arial" w:cs="Arial"/>
+          <w:color w:val="000000"/>
+          <w:lang w:val="es-ES"/>
+        </w:rPr>
+        <w:lastRenderedPageBreak/>
+        <w:t>oración pudiera representa una actitud benevolentemente sexista; sin embargo, no es negativo, y no representa malas opiniones relacionadas a las mujeres.  No obstante, sus nuevos dicen que esa misma actitud es por qué paso lo que paso; es decir, su respeto para las mujeres es la razón para la cual</w:t>
+      </w:r>
+      <w:r>
+        <w:rPr>
+          <w:rFonts w:ascii="Arial" w:eastAsia="Times New Roman" w:hAnsi="Arial" w:cs="Arial"/>
+          <w:color w:val="000000"/>
+          <w:lang w:val="es-ES"/>
+        </w:rPr>
+        <w:t xml:space="preserve"> Juanita lo deshonró en público.  El cambio de</w:t>
+      </w:r>
+      <w:r>
+        <w:rPr>
+          <w:rFonts w:ascii="Arial" w:eastAsia="Times New Roman" w:hAnsi="Arial" w:cs="Arial"/>
+          <w:color w:val="000000"/>
+          <w:lang w:val="es-ES"/>
+        </w:rPr>
+        <w:t xml:space="preserve"> Cutberto empieza con la idea que, para reclamar su masculinidad, tiene que tomar venganza sexual.  </w:t>
+      </w:r>
+      <w:r>
+        <w:rPr>
+          <w:rFonts w:ascii="Arial" w:eastAsia="Times New Roman" w:hAnsi="Arial" w:cs="Arial"/>
+          <w:color w:val="000000"/>
+          <w:lang w:val="es-ES"/>
+        </w:rPr>
+        <w:t xml:space="preserve">Esta decisión centra en la creencia de que Juana, como mujer, tiene menos valor que Cutberto, y que su autonomía corporal y su vida valen menos que el honor y masculinidad de algún hombre.  Es por eso </w:t>
+      </w:r>
+      <w:proofErr w:type="gramStart"/>
+      <w:r>
+        <w:rPr>
+          <w:rFonts w:ascii="Arial" w:eastAsia="Times New Roman" w:hAnsi="Arial" w:cs="Arial"/>
+          <w:color w:val="000000"/>
+          <w:lang w:val="es-ES"/>
+        </w:rPr>
+        <w:t>que</w:t>
+      </w:r>
+      <w:proofErr w:type="gramEnd"/>
+      <w:r>
+        <w:rPr>
+          <w:rFonts w:ascii="Arial" w:eastAsia="Times New Roman" w:hAnsi="Arial" w:cs="Arial"/>
+          <w:color w:val="000000"/>
+          <w:lang w:val="es-ES"/>
+        </w:rPr>
+        <w:t xml:space="preserve"> el machismo es peligroso, porque pone más importancia en los sentimientos de un hombre que en la vida de una mujer.  El machismo es lo que deshumaniza a Juana, y a cada otra mujer de Ciudad Juárez, tanto que un grupo de hombres la mataron por diversión y para una forma de entretenimiento.  </w:t>
+      </w:r>
+    </w:p>
+    <w:p>
+      <w:pPr>
+        <w:spacing w:line="480" w:lineRule="auto"/>
+        <w:ind w:firstLine="720"/>
+        <w:rPr>
+          <w:rFonts w:ascii="Times New Roman" w:eastAsia="Times New Roman" w:hAnsi="Times New Roman" w:cs="Times New Roman"/>
+          <w:lang w:val="es-ES"/>
+        </w:rPr>
+      </w:pPr>
+      <w:r>
+        <w:rPr>
+          <w:rFonts w:ascii="Arial" w:eastAsia="Times New Roman" w:hAnsi="Arial" w:cs="Arial"/>
+          <w:color w:val="000000"/>
+          <w:lang w:val="es-ES"/>
+        </w:rPr>
+        <w:t>Desafortunadamente, hay una gran falta de justicia para las mujeres víctimas de Ciudad Juárez.  Muchas veces, las autoridades no investigan apropiadamente, y dejan atrás en la escena de un crimen tales cosas como zapatos, pelo humano, y ropa interior (</w:t>
+      </w:r>
+      <w:proofErr w:type="spellStart"/>
+      <w:r>
+        <w:rPr>
+          <w:rFonts w:ascii="Arial" w:eastAsia="Times New Roman" w:hAnsi="Arial" w:cs="Arial"/>
+          <w:color w:val="000000"/>
+          <w:lang w:val="es-ES"/>
+        </w:rPr>
+        <w:t>Osborn</w:t>
+      </w:r>
+      <w:proofErr w:type="spellEnd"/>
+      <w:r>
+        <w:rPr>
+          <w:rFonts w:ascii="Arial" w:eastAsia="Times New Roman" w:hAnsi="Arial" w:cs="Arial"/>
+          <w:color w:val="000000"/>
+          <w:lang w:val="es-ES"/>
+        </w:rPr>
+        <w:t xml:space="preserve"> 26).  Incluso en obras de ficción, hombres con poder y autoridad no toman medidas para asegurar la seguridad de sus ciudadanas.  </w:t>
+      </w:r>
+      <w:r>
+        <w:rPr>
+          <w:rFonts w:ascii="Arial" w:eastAsia="Times New Roman" w:hAnsi="Arial" w:cs="Arial"/>
+          <w:color w:val="000000"/>
+          <w:lang w:val="es-ES"/>
+        </w:rPr>
+        <w:t xml:space="preserve">En </w:t>
+      </w:r>
+      <w:r>
+        <w:rPr>
+          <w:rFonts w:ascii="Arial" w:eastAsia="Times New Roman" w:hAnsi="Arial" w:cs="Arial"/>
+          <w:color w:val="000000"/>
+          <w:lang w:val="es-ES"/>
+        </w:rPr>
+        <w:t>la</w:t>
+      </w:r>
+      <w:r>
+        <w:rPr>
+          <w:rFonts w:ascii="Arial" w:eastAsia="Times New Roman" w:hAnsi="Arial" w:cs="Arial"/>
+          <w:color w:val="000000"/>
+          <w:lang w:val="es-ES"/>
+        </w:rPr>
+        <w:t xml:space="preserve"> secuencia</w:t>
+      </w:r>
+      <w:r>
+        <w:rPr>
+          <w:rFonts w:ascii="Arial" w:eastAsia="Times New Roman" w:hAnsi="Arial" w:cs="Arial"/>
+          <w:color w:val="000000"/>
+          <w:lang w:val="es-ES"/>
+        </w:rPr>
+        <w:t xml:space="preserve"> del </w:t>
+      </w:r>
+      <w:r>
+        <w:rPr>
+          <w:rFonts w:ascii="Arial" w:eastAsia="Times New Roman" w:hAnsi="Arial" w:cs="Arial"/>
+          <w:color w:val="000000"/>
+          <w:lang w:val="es-ES"/>
+        </w:rPr>
+        <w:t>reunión</w:t>
       </w:r>
       <w:bookmarkStart w:id="0" w:name="_GoBack"/>
       <w:bookmarkEnd w:id="0"/>
@@ -2274,7 +2706,207 @@
           <w:color w:val="000000"/>
           <w:lang w:val="es-ES"/>
         </w:rPr>
-        <w:t xml:space="preserve">  </w:t>
+        <w:t xml:space="preserve">, ni el director de </w:t>
+      </w:r>
+      <w:proofErr w:type="spellStart"/>
+      <w:r>
+        <w:rPr>
+          <w:rFonts w:ascii="Arial" w:eastAsia="Times New Roman" w:hAnsi="Arial" w:cs="Arial"/>
+          <w:color w:val="000000"/>
+          <w:lang w:val="es-ES"/>
+        </w:rPr>
+        <w:t>Kikai</w:t>
+      </w:r>
+      <w:proofErr w:type="spellEnd"/>
+      <w:r>
+        <w:rPr>
+          <w:rFonts w:ascii="Arial" w:eastAsia="Times New Roman" w:hAnsi="Arial" w:cs="Arial"/>
+          <w:color w:val="000000"/>
+          <w:lang w:val="es-ES"/>
+        </w:rPr>
+        <w:t xml:space="preserve"> ni el senador estadounidense quieren invertir en la seguridad de las mujeres de Juárez, </w:t>
+      </w:r>
+      <w:r>
+        <w:rPr>
+          <w:rFonts w:ascii="Arial" w:eastAsia="Times New Roman" w:hAnsi="Arial" w:cs="Arial"/>
+          <w:color w:val="000000"/>
+          <w:lang w:val="es-ES"/>
+        </w:rPr>
+        <w:t xml:space="preserve">y </w:t>
+      </w:r>
+      <w:r>
+        <w:rPr>
+          <w:rFonts w:ascii="Arial" w:eastAsia="Times New Roman" w:hAnsi="Arial" w:cs="Arial"/>
+          <w:color w:val="000000"/>
+          <w:lang w:val="es-ES"/>
+        </w:rPr>
+        <w:t xml:space="preserve">el gobernador tampoco quería invertir en medidas de seguridad.  De hecho, ni a él ni a </w:t>
+      </w:r>
+      <w:r>
+        <w:rPr>
+          <w:rFonts w:ascii="Arial" w:eastAsia="Times New Roman" w:hAnsi="Arial" w:cs="Arial"/>
+          <w:color w:val="000000"/>
+          <w:lang w:val="es-ES"/>
+        </w:rPr>
+        <w:t>ninguna</w:t>
+      </w:r>
+      <w:r>
+        <w:rPr>
+          <w:rFonts w:ascii="Arial" w:eastAsia="Times New Roman" w:hAnsi="Arial" w:cs="Arial"/>
+          <w:color w:val="000000"/>
+          <w:lang w:val="es-ES"/>
+        </w:rPr>
+        <w:t xml:space="preserve"> otra figura de autoridad no </w:t>
+      </w:r>
+      <w:r>
+        <w:rPr>
+          <w:rFonts w:ascii="Arial" w:eastAsia="Times New Roman" w:hAnsi="Arial" w:cs="Arial"/>
+          <w:color w:val="000000"/>
+          <w:lang w:val="es-ES"/>
+        </w:rPr>
+        <w:t xml:space="preserve">le </w:t>
+      </w:r>
+      <w:r>
+        <w:rPr>
+          <w:rFonts w:ascii="Arial" w:eastAsia="Times New Roman" w:hAnsi="Arial" w:cs="Arial"/>
+          <w:color w:val="000000"/>
+          <w:lang w:val="es-ES"/>
+        </w:rPr>
+        <w:t>importaba soluciones tangibles antes de que la prensa lo avergonzó</w:t>
+      </w:r>
+      <w:r>
+        <w:rPr>
+          <w:rFonts w:ascii="Arial" w:eastAsia="Times New Roman" w:hAnsi="Arial" w:cs="Arial"/>
+          <w:color w:val="000000"/>
+          <w:lang w:val="es-ES"/>
+        </w:rPr>
+        <w:t xml:space="preserve">, y aun entonces solo le importa soluciones visibles, para que todo el mundo sepa que el problema ha sido resuelto.  </w:t>
+      </w:r>
+    </w:p>
+    <w:p>
+      <w:pPr>
+        <w:spacing w:line="480" w:lineRule="auto"/>
+        <w:ind w:left="720"/>
+        <w:rPr>
+          <w:rFonts w:ascii="Times New Roman" w:eastAsia="Times New Roman" w:hAnsi="Times New Roman" w:cs="Times New Roman"/>
+          <w:lang w:val="es-ES"/>
+        </w:rPr>
+      </w:pPr>
+      <w:r>
+        <w:rPr>
+          <w:rFonts w:ascii="Arial" w:eastAsia="Times New Roman" w:hAnsi="Arial" w:cs="Arial"/>
+          <w:color w:val="000000"/>
+          <w:lang w:val="es-ES"/>
+        </w:rPr>
+        <w:lastRenderedPageBreak/>
+        <w:t xml:space="preserve">Así como en realidad, </w:t>
+      </w:r>
+    </w:p>
+    <w:p>
+      <w:pPr>
+        <w:spacing w:after="240"/>
+        <w:rPr>
+          <w:rFonts w:ascii="Times New Roman" w:eastAsia="Times New Roman" w:hAnsi="Times New Roman" w:cs="Times New Roman"/>
+          <w:lang w:val="es-ES"/>
+        </w:rPr>
+      </w:pPr>
+      <w:r>
+        <w:rPr>
+          <w:rFonts w:ascii="Times New Roman" w:eastAsia="Times New Roman" w:hAnsi="Times New Roman" w:cs="Times New Roman"/>
+          <w:lang w:val="es-ES"/>
+        </w:rPr>
+        <w:br/>
+      </w:r>
+      <w:r>
+        <w:rPr>
+          <w:rFonts w:ascii="Times New Roman" w:eastAsia="Times New Roman" w:hAnsi="Times New Roman" w:cs="Times New Roman"/>
+          <w:lang w:val="es-ES"/>
+        </w:rPr>
+        <w:br/>
+      </w:r>
+      <w:r>
+        <w:rPr>
+          <w:rFonts w:ascii="Times New Roman" w:eastAsia="Times New Roman" w:hAnsi="Times New Roman" w:cs="Times New Roman"/>
+          <w:lang w:val="es-ES"/>
+        </w:rPr>
+        <w:br/>
+      </w:r>
+      <w:r>
+        <w:rPr>
+          <w:rFonts w:ascii="Times New Roman" w:eastAsia="Times New Roman" w:hAnsi="Times New Roman" w:cs="Times New Roman"/>
+          <w:lang w:val="es-ES"/>
+        </w:rPr>
+        <w:br/>
+      </w:r>
+      <w:r>
+        <w:rPr>
+          <w:rFonts w:ascii="Times New Roman" w:eastAsia="Times New Roman" w:hAnsi="Times New Roman" w:cs="Times New Roman"/>
+          <w:lang w:val="es-ES"/>
+        </w:rPr>
+        <w:br/>
+      </w:r>
+      <w:r>
+        <w:rPr>
+          <w:rFonts w:ascii="Times New Roman" w:eastAsia="Times New Roman" w:hAnsi="Times New Roman" w:cs="Times New Roman"/>
+          <w:lang w:val="es-ES"/>
+        </w:rPr>
+        <w:br/>
+      </w:r>
+      <w:r>
+        <w:rPr>
+          <w:rFonts w:ascii="Times New Roman" w:eastAsia="Times New Roman" w:hAnsi="Times New Roman" w:cs="Times New Roman"/>
+          <w:lang w:val="es-ES"/>
+        </w:rPr>
+        <w:br/>
+      </w:r>
+      <w:r>
+        <w:rPr>
+          <w:rFonts w:ascii="Times New Roman" w:eastAsia="Times New Roman" w:hAnsi="Times New Roman" w:cs="Times New Roman"/>
+          <w:lang w:val="es-ES"/>
+        </w:rPr>
+        <w:br/>
+      </w:r>
+      <w:r>
+        <w:rPr>
+          <w:rFonts w:ascii="Times New Roman" w:eastAsia="Times New Roman" w:hAnsi="Times New Roman" w:cs="Times New Roman"/>
+          <w:lang w:val="es-ES"/>
+        </w:rPr>
+        <w:br/>
+      </w:r>
+      <w:r>
+        <w:rPr>
+          <w:rFonts w:ascii="Times New Roman" w:eastAsia="Times New Roman" w:hAnsi="Times New Roman" w:cs="Times New Roman"/>
+          <w:lang w:val="es-ES"/>
+        </w:rPr>
+        <w:br/>
+      </w:r>
+      <w:r>
+        <w:rPr>
+          <w:rFonts w:ascii="Times New Roman" w:eastAsia="Times New Roman" w:hAnsi="Times New Roman" w:cs="Times New Roman"/>
+          <w:lang w:val="es-ES"/>
+        </w:rPr>
+        <w:br/>
+      </w:r>
+      <w:r>
+        <w:rPr>
+          <w:rFonts w:ascii="Times New Roman" w:eastAsia="Times New Roman" w:hAnsi="Times New Roman" w:cs="Times New Roman"/>
+          <w:lang w:val="es-ES"/>
+        </w:rPr>
+        <w:br/>
+      </w:r>
+      <w:r>
+        <w:rPr>
+          <w:rFonts w:ascii="Times New Roman" w:eastAsia="Times New Roman" w:hAnsi="Times New Roman" w:cs="Times New Roman"/>
+          <w:lang w:val="es-ES"/>
+        </w:rPr>
+        <w:br/>
+      </w:r>
+      <w:r>
+        <w:rPr>
+          <w:rFonts w:ascii="Times New Roman" w:eastAsia="Times New Roman" w:hAnsi="Times New Roman" w:cs="Times New Roman"/>
+          <w:lang w:val="es-ES"/>
+        </w:rPr>
+        <w:br/>
       </w:r>
     </w:p>
     <w:p>
@@ -2330,232 +2962,6 @@
           <w:lang w:val="es-ES"/>
         </w:rPr>
       </w:pPr>
-      <w:r>
-        <w:rPr>
-          <w:rFonts w:ascii="Times New Roman" w:eastAsia="Times New Roman" w:hAnsi="Times New Roman" w:cs="Times New Roman"/>
-          <w:lang w:val="es-ES"/>
-        </w:rPr>
-        <w:br/>
-      </w:r>
-      <w:r>
-        <w:rPr>
-          <w:rFonts w:ascii="Times New Roman" w:eastAsia="Times New Roman" w:hAnsi="Times New Roman" w:cs="Times New Roman"/>
-          <w:lang w:val="es-ES"/>
-        </w:rPr>
-        <w:br/>
-      </w:r>
-      <w:r>
-        <w:rPr>
-          <w:rFonts w:ascii="Times New Roman" w:eastAsia="Times New Roman" w:hAnsi="Times New Roman" w:cs="Times New Roman"/>
-          <w:lang w:val="es-ES"/>
-        </w:rPr>
-        <w:br/>
-      </w:r>
-    </w:p>
-    <w:p>
-      <w:pPr>
-        <w:spacing w:line="480" w:lineRule="auto"/>
-        <w:ind w:firstLine="720"/>
-        <w:rPr>
-          <w:rFonts w:ascii="Times New Roman" w:eastAsia="Times New Roman" w:hAnsi="Times New Roman" w:cs="Times New Roman"/>
-          <w:lang w:val="es-ES"/>
-        </w:rPr>
-      </w:pPr>
-      <w:r>
-        <w:rPr>
-          <w:rFonts w:ascii="Arial" w:eastAsia="Times New Roman" w:hAnsi="Arial" w:cs="Arial"/>
-          <w:color w:val="000000"/>
-          <w:lang w:val="es-ES"/>
-        </w:rPr>
-        <w:t xml:space="preserve">En esta secuencia, también es importante notar </w:t>
-      </w:r>
-      <w:proofErr w:type="gramStart"/>
-      <w:r>
-        <w:rPr>
-          <w:rFonts w:ascii="Arial" w:eastAsia="Times New Roman" w:hAnsi="Arial" w:cs="Arial"/>
-          <w:color w:val="000000"/>
-          <w:lang w:val="es-ES"/>
-        </w:rPr>
-        <w:t>que</w:t>
-      </w:r>
-      <w:proofErr w:type="gramEnd"/>
-      <w:r>
-        <w:rPr>
-          <w:rFonts w:ascii="Arial" w:eastAsia="Times New Roman" w:hAnsi="Arial" w:cs="Arial"/>
-          <w:color w:val="000000"/>
-          <w:lang w:val="es-ES"/>
-        </w:rPr>
-        <w:t xml:space="preserve"> aunque es obvio que ni el director de </w:t>
-      </w:r>
-      <w:proofErr w:type="spellStart"/>
-      <w:r>
-        <w:rPr>
-          <w:rFonts w:ascii="Arial" w:eastAsia="Times New Roman" w:hAnsi="Arial" w:cs="Arial"/>
-          <w:color w:val="000000"/>
-          <w:lang w:val="es-ES"/>
-        </w:rPr>
-        <w:t>Kikai</w:t>
-      </w:r>
-      <w:proofErr w:type="spellEnd"/>
-      <w:r>
-        <w:rPr>
-          <w:rFonts w:ascii="Arial" w:eastAsia="Times New Roman" w:hAnsi="Arial" w:cs="Arial"/>
-          <w:color w:val="000000"/>
-          <w:lang w:val="es-ES"/>
-        </w:rPr>
-        <w:t xml:space="preserve"> ni el senador estadounidense quieren invertir en la seguridad de las mujeres de Juárez, el gobernador tampoco quería invertir en medidas de seguridad.  De hecho, ni a él ni a </w:t>
-      </w:r>
-      <w:proofErr w:type="spellStart"/>
-      <w:r>
-        <w:rPr>
-          <w:rFonts w:ascii="Arial" w:eastAsia="Times New Roman" w:hAnsi="Arial" w:cs="Arial"/>
-          <w:color w:val="000000"/>
-          <w:lang w:val="es-ES"/>
-        </w:rPr>
-        <w:t>ningun</w:t>
-      </w:r>
-      <w:proofErr w:type="spellEnd"/>
-      <w:r>
-        <w:rPr>
-          <w:rFonts w:ascii="Arial" w:eastAsia="Times New Roman" w:hAnsi="Arial" w:cs="Arial"/>
-          <w:color w:val="000000"/>
-          <w:lang w:val="es-ES"/>
-        </w:rPr>
-        <w:t xml:space="preserve"> otra figura de autoridad no importaba soluciones tangibles antes de que la prensa lo avergonzó.  Él da por razón el estimado que los mejoramientos como transporte público y un mayor y mejor fuerza policía serían demasiados caros, y costaría tanto dinero que la tesorería pública del estado de Chihuahua sería dejada vacía.  </w:t>
-      </w:r>
-    </w:p>
-    <w:p>
-      <w:pPr>
-        <w:rPr>
-          <w:rFonts w:ascii="Times New Roman" w:eastAsia="Times New Roman" w:hAnsi="Times New Roman" w:cs="Times New Roman"/>
-          <w:lang w:val="es-ES"/>
-        </w:rPr>
-      </w:pPr>
-    </w:p>
-    <w:p>
-      <w:pPr>
-        <w:spacing w:line="480" w:lineRule="auto"/>
-        <w:ind w:firstLine="720"/>
-        <w:rPr>
-          <w:rFonts w:ascii="Times New Roman" w:eastAsia="Times New Roman" w:hAnsi="Times New Roman" w:cs="Times New Roman"/>
-          <w:lang w:val="es-ES"/>
-        </w:rPr>
-      </w:pPr>
-      <w:r>
-        <w:rPr>
-          <w:rFonts w:ascii="Arial" w:eastAsia="Times New Roman" w:hAnsi="Arial" w:cs="Arial"/>
-          <w:color w:val="000000"/>
-          <w:lang w:val="es-ES"/>
-        </w:rPr>
-        <w:t xml:space="preserve">Así como en realidad, </w:t>
-      </w:r>
-    </w:p>
-    <w:p>
-      <w:pPr>
-        <w:spacing w:after="240"/>
-        <w:rPr>
-          <w:rFonts w:ascii="Times New Roman" w:eastAsia="Times New Roman" w:hAnsi="Times New Roman" w:cs="Times New Roman"/>
-          <w:lang w:val="es-ES"/>
-        </w:rPr>
-      </w:pPr>
-      <w:r>
-        <w:rPr>
-          <w:rFonts w:ascii="Times New Roman" w:eastAsia="Times New Roman" w:hAnsi="Times New Roman" w:cs="Times New Roman"/>
-          <w:lang w:val="es-ES"/>
-        </w:rPr>
-        <w:br/>
-      </w:r>
-      <w:r>
-        <w:rPr>
-          <w:rFonts w:ascii="Times New Roman" w:eastAsia="Times New Roman" w:hAnsi="Times New Roman" w:cs="Times New Roman"/>
-          <w:lang w:val="es-ES"/>
-        </w:rPr>
-        <w:br/>
-      </w:r>
-      <w:r>
-        <w:rPr>
-          <w:rFonts w:ascii="Times New Roman" w:eastAsia="Times New Roman" w:hAnsi="Times New Roman" w:cs="Times New Roman"/>
-          <w:lang w:val="es-ES"/>
-        </w:rPr>
-        <w:br/>
-      </w:r>
-      <w:r>
-        <w:rPr>
-          <w:rFonts w:ascii="Times New Roman" w:eastAsia="Times New Roman" w:hAnsi="Times New Roman" w:cs="Times New Roman"/>
-          <w:lang w:val="es-ES"/>
-        </w:rPr>
-        <w:br/>
-      </w:r>
-      <w:r>
-        <w:rPr>
-          <w:rFonts w:ascii="Times New Roman" w:eastAsia="Times New Roman" w:hAnsi="Times New Roman" w:cs="Times New Roman"/>
-          <w:lang w:val="es-ES"/>
-        </w:rPr>
-        <w:br/>
-      </w:r>
-      <w:r>
-        <w:rPr>
-          <w:rFonts w:ascii="Times New Roman" w:eastAsia="Times New Roman" w:hAnsi="Times New Roman" w:cs="Times New Roman"/>
-          <w:lang w:val="es-ES"/>
-        </w:rPr>
-        <w:br/>
-      </w:r>
-      <w:r>
-        <w:rPr>
-          <w:rFonts w:ascii="Times New Roman" w:eastAsia="Times New Roman" w:hAnsi="Times New Roman" w:cs="Times New Roman"/>
-          <w:lang w:val="es-ES"/>
-        </w:rPr>
-        <w:br/>
-      </w:r>
-      <w:r>
-        <w:rPr>
-          <w:rFonts w:ascii="Times New Roman" w:eastAsia="Times New Roman" w:hAnsi="Times New Roman" w:cs="Times New Roman"/>
-          <w:lang w:val="es-ES"/>
-        </w:rPr>
-        <w:br/>
-      </w:r>
-      <w:r>
-        <w:rPr>
-          <w:rFonts w:ascii="Times New Roman" w:eastAsia="Times New Roman" w:hAnsi="Times New Roman" w:cs="Times New Roman"/>
-          <w:lang w:val="es-ES"/>
-        </w:rPr>
-        <w:br/>
-      </w:r>
-      <w:r>
-        <w:rPr>
-          <w:rFonts w:ascii="Times New Roman" w:eastAsia="Times New Roman" w:hAnsi="Times New Roman" w:cs="Times New Roman"/>
-          <w:lang w:val="es-ES"/>
-        </w:rPr>
-        <w:br/>
-      </w:r>
-      <w:r>
-        <w:rPr>
-          <w:rFonts w:ascii="Times New Roman" w:eastAsia="Times New Roman" w:hAnsi="Times New Roman" w:cs="Times New Roman"/>
-          <w:lang w:val="es-ES"/>
-        </w:rPr>
-        <w:br/>
-      </w:r>
-      <w:r>
-        <w:rPr>
-          <w:rFonts w:ascii="Times New Roman" w:eastAsia="Times New Roman" w:hAnsi="Times New Roman" w:cs="Times New Roman"/>
-          <w:lang w:val="es-ES"/>
-        </w:rPr>
-        <w:br/>
-      </w:r>
-      <w:r>
-        <w:rPr>
-          <w:rFonts w:ascii="Times New Roman" w:eastAsia="Times New Roman" w:hAnsi="Times New Roman" w:cs="Times New Roman"/>
-          <w:lang w:val="es-ES"/>
-        </w:rPr>
-        <w:br/>
-      </w:r>
-      <w:r>
-        <w:rPr>
-          <w:rFonts w:ascii="Times New Roman" w:eastAsia="Times New Roman" w:hAnsi="Times New Roman" w:cs="Times New Roman"/>
-          <w:lang w:val="es-ES"/>
-        </w:rPr>
-        <w:br/>
-      </w:r>
     </w:p>
     <w:p>
       <w:pPr>
@@ -2655,73 +3061,1534 @@
           <w:lang w:val="es-ES"/>
         </w:rPr>
       </w:pPr>
+      <w:r>
+        <w:rPr>
+          <w:rFonts w:ascii="Times New Roman" w:eastAsia="Times New Roman" w:hAnsi="Times New Roman" w:cs="Times New Roman"/>
+          <w:lang w:val="es-ES"/>
+        </w:rPr>
+        <w:lastRenderedPageBreak/>
+        <w:br/>
+      </w:r>
+      <w:r>
+        <w:rPr>
+          <w:rFonts w:ascii="Times New Roman" w:eastAsia="Times New Roman" w:hAnsi="Times New Roman" w:cs="Times New Roman"/>
+          <w:lang w:val="es-ES"/>
+        </w:rPr>
+        <w:br/>
+      </w:r>
     </w:p>
     <w:p>
       <w:pPr>
-        <w:spacing w:after="240"/>
         <w:rPr>
           <w:rFonts w:ascii="Times New Roman" w:eastAsia="Times New Roman" w:hAnsi="Times New Roman" w:cs="Times New Roman"/>
           <w:lang w:val="es-ES"/>
         </w:rPr>
       </w:pPr>
+      <w:r>
+        <w:rPr>
+          <w:rFonts w:ascii="Arial" w:eastAsia="Times New Roman" w:hAnsi="Arial" w:cs="Arial"/>
+          <w:color w:val="000000"/>
+          <w:shd w:val="clear" w:color="auto" w:fill="FFFFFF"/>
+          <w:lang w:val="es-ES"/>
+        </w:rPr>
+        <w:t>Arriola, Elvia R. (2007) "</w:t>
+      </w:r>
+      <w:proofErr w:type="spellStart"/>
+      <w:r>
+        <w:rPr>
+          <w:rFonts w:ascii="Arial" w:eastAsia="Times New Roman" w:hAnsi="Arial" w:cs="Arial"/>
+          <w:color w:val="000000"/>
+          <w:shd w:val="clear" w:color="auto" w:fill="FFFFFF"/>
+          <w:lang w:val="es-ES"/>
+        </w:rPr>
+        <w:t>Accountability</w:t>
+      </w:r>
+      <w:proofErr w:type="spellEnd"/>
+      <w:r>
+        <w:rPr>
+          <w:rFonts w:ascii="Arial" w:eastAsia="Times New Roman" w:hAnsi="Arial" w:cs="Arial"/>
+          <w:color w:val="000000"/>
+          <w:shd w:val="clear" w:color="auto" w:fill="FFFFFF"/>
+          <w:lang w:val="es-ES"/>
+        </w:rPr>
+        <w:t xml:space="preserve"> </w:t>
+      </w:r>
+      <w:proofErr w:type="spellStart"/>
+      <w:r>
+        <w:rPr>
+          <w:rFonts w:ascii="Arial" w:eastAsia="Times New Roman" w:hAnsi="Arial" w:cs="Arial"/>
+          <w:color w:val="000000"/>
+          <w:shd w:val="clear" w:color="auto" w:fill="FFFFFF"/>
+          <w:lang w:val="es-ES"/>
+        </w:rPr>
+        <w:t>for</w:t>
+      </w:r>
+      <w:proofErr w:type="spellEnd"/>
+      <w:r>
+        <w:rPr>
+          <w:rFonts w:ascii="Arial" w:eastAsia="Times New Roman" w:hAnsi="Arial" w:cs="Arial"/>
+          <w:color w:val="000000"/>
+          <w:shd w:val="clear" w:color="auto" w:fill="FFFFFF"/>
+          <w:lang w:val="es-ES"/>
+        </w:rPr>
+        <w:t xml:space="preserve"> </w:t>
+      </w:r>
+      <w:proofErr w:type="spellStart"/>
+      <w:r>
+        <w:rPr>
+          <w:rFonts w:ascii="Arial" w:eastAsia="Times New Roman" w:hAnsi="Arial" w:cs="Arial"/>
+          <w:color w:val="000000"/>
+          <w:shd w:val="clear" w:color="auto" w:fill="FFFFFF"/>
+          <w:lang w:val="es-ES"/>
+        </w:rPr>
+        <w:t>Murder</w:t>
+      </w:r>
+      <w:proofErr w:type="spellEnd"/>
+      <w:r>
+        <w:rPr>
+          <w:rFonts w:ascii="Arial" w:eastAsia="Times New Roman" w:hAnsi="Arial" w:cs="Arial"/>
+          <w:color w:val="000000"/>
+          <w:shd w:val="clear" w:color="auto" w:fill="FFFFFF"/>
+          <w:lang w:val="es-ES"/>
+        </w:rPr>
+        <w:t xml:space="preserve"> in </w:t>
+      </w:r>
+      <w:proofErr w:type="spellStart"/>
+      <w:r>
+        <w:rPr>
+          <w:rFonts w:ascii="Arial" w:eastAsia="Times New Roman" w:hAnsi="Arial" w:cs="Arial"/>
+          <w:color w:val="000000"/>
+          <w:shd w:val="clear" w:color="auto" w:fill="FFFFFF"/>
+          <w:lang w:val="es-ES"/>
+        </w:rPr>
+        <w:t>the</w:t>
+      </w:r>
+      <w:proofErr w:type="spellEnd"/>
+      <w:r>
+        <w:rPr>
+          <w:rFonts w:ascii="Arial" w:eastAsia="Times New Roman" w:hAnsi="Arial" w:cs="Arial"/>
+          <w:color w:val="000000"/>
+          <w:shd w:val="clear" w:color="auto" w:fill="FFFFFF"/>
+          <w:lang w:val="es-ES"/>
+        </w:rPr>
+        <w:t xml:space="preserve"> Maquiladoras: </w:t>
+      </w:r>
+      <w:proofErr w:type="spellStart"/>
+      <w:r>
+        <w:rPr>
+          <w:rFonts w:ascii="Arial" w:eastAsia="Times New Roman" w:hAnsi="Arial" w:cs="Arial"/>
+          <w:color w:val="000000"/>
+          <w:shd w:val="clear" w:color="auto" w:fill="FFFFFF"/>
+          <w:lang w:val="es-ES"/>
+        </w:rPr>
+        <w:t>Linking</w:t>
+      </w:r>
+      <w:proofErr w:type="spellEnd"/>
+      <w:r>
+        <w:rPr>
+          <w:rFonts w:ascii="Arial" w:eastAsia="Times New Roman" w:hAnsi="Arial" w:cs="Arial"/>
+          <w:color w:val="000000"/>
+          <w:shd w:val="clear" w:color="auto" w:fill="FFFFFF"/>
+          <w:lang w:val="es-ES"/>
+        </w:rPr>
+        <w:t xml:space="preserve"> </w:t>
+      </w:r>
+      <w:proofErr w:type="spellStart"/>
+      <w:r>
+        <w:rPr>
+          <w:rFonts w:ascii="Arial" w:eastAsia="Times New Roman" w:hAnsi="Arial" w:cs="Arial"/>
+          <w:color w:val="000000"/>
+          <w:shd w:val="clear" w:color="auto" w:fill="FFFFFF"/>
+          <w:lang w:val="es-ES"/>
+        </w:rPr>
+        <w:t>Corporate</w:t>
+      </w:r>
+      <w:proofErr w:type="spellEnd"/>
+      <w:r>
+        <w:rPr>
+          <w:rFonts w:ascii="Arial" w:eastAsia="Times New Roman" w:hAnsi="Arial" w:cs="Arial"/>
+          <w:color w:val="000000"/>
+          <w:shd w:val="clear" w:color="auto" w:fill="FFFFFF"/>
+          <w:lang w:val="es-ES"/>
+        </w:rPr>
+        <w:t xml:space="preserve"> </w:t>
+      </w:r>
+      <w:proofErr w:type="spellStart"/>
+      <w:r>
+        <w:rPr>
+          <w:rFonts w:ascii="Arial" w:eastAsia="Times New Roman" w:hAnsi="Arial" w:cs="Arial"/>
+          <w:color w:val="000000"/>
+          <w:shd w:val="clear" w:color="auto" w:fill="FFFFFF"/>
+          <w:lang w:val="es-ES"/>
+        </w:rPr>
+        <w:t>Indifference</w:t>
+      </w:r>
+      <w:proofErr w:type="spellEnd"/>
+      <w:r>
+        <w:rPr>
+          <w:rFonts w:ascii="Arial" w:eastAsia="Times New Roman" w:hAnsi="Arial" w:cs="Arial"/>
+          <w:color w:val="000000"/>
+          <w:shd w:val="clear" w:color="auto" w:fill="FFFFFF"/>
+          <w:lang w:val="es-ES"/>
+        </w:rPr>
+        <w:t xml:space="preserve"> to </w:t>
+      </w:r>
+      <w:proofErr w:type="spellStart"/>
+      <w:r>
+        <w:rPr>
+          <w:rFonts w:ascii="Arial" w:eastAsia="Times New Roman" w:hAnsi="Arial" w:cs="Arial"/>
+          <w:color w:val="000000"/>
+          <w:shd w:val="clear" w:color="auto" w:fill="FFFFFF"/>
+          <w:lang w:val="es-ES"/>
+        </w:rPr>
+        <w:t>Gender</w:t>
+      </w:r>
+      <w:proofErr w:type="spellEnd"/>
+      <w:r>
+        <w:rPr>
+          <w:rFonts w:ascii="Arial" w:eastAsia="Times New Roman" w:hAnsi="Arial" w:cs="Arial"/>
+          <w:color w:val="000000"/>
+          <w:shd w:val="clear" w:color="auto" w:fill="FFFFFF"/>
+          <w:lang w:val="es-ES"/>
+        </w:rPr>
+        <w:t xml:space="preserve"> </w:t>
+      </w:r>
+      <w:proofErr w:type="spellStart"/>
+      <w:r>
+        <w:rPr>
+          <w:rFonts w:ascii="Arial" w:eastAsia="Times New Roman" w:hAnsi="Arial" w:cs="Arial"/>
+          <w:color w:val="000000"/>
+          <w:shd w:val="clear" w:color="auto" w:fill="FFFFFF"/>
+          <w:lang w:val="es-ES"/>
+        </w:rPr>
+        <w:t>Violence</w:t>
+      </w:r>
+      <w:proofErr w:type="spellEnd"/>
+      <w:r>
+        <w:rPr>
+          <w:rFonts w:ascii="Arial" w:eastAsia="Times New Roman" w:hAnsi="Arial" w:cs="Arial"/>
+          <w:color w:val="000000"/>
+          <w:shd w:val="clear" w:color="auto" w:fill="FFFFFF"/>
+          <w:lang w:val="es-ES"/>
+        </w:rPr>
+        <w:t xml:space="preserve"> at </w:t>
+      </w:r>
+      <w:proofErr w:type="spellStart"/>
+      <w:r>
+        <w:rPr>
+          <w:rFonts w:ascii="Arial" w:eastAsia="Times New Roman" w:hAnsi="Arial" w:cs="Arial"/>
+          <w:color w:val="000000"/>
+          <w:shd w:val="clear" w:color="auto" w:fill="FFFFFF"/>
+          <w:lang w:val="es-ES"/>
+        </w:rPr>
+        <w:t>the</w:t>
+      </w:r>
+      <w:proofErr w:type="spellEnd"/>
+      <w:r>
+        <w:rPr>
+          <w:rFonts w:ascii="Arial" w:eastAsia="Times New Roman" w:hAnsi="Arial" w:cs="Arial"/>
+          <w:color w:val="000000"/>
+          <w:shd w:val="clear" w:color="auto" w:fill="FFFFFF"/>
+          <w:lang w:val="es-ES"/>
+        </w:rPr>
+        <w:t xml:space="preserve"> U.S. </w:t>
+      </w:r>
+      <w:proofErr w:type="spellStart"/>
+      <w:r>
+        <w:rPr>
+          <w:rFonts w:ascii="Arial" w:eastAsia="Times New Roman" w:hAnsi="Arial" w:cs="Arial"/>
+          <w:color w:val="000000"/>
+          <w:shd w:val="clear" w:color="auto" w:fill="FFFFFF"/>
+          <w:lang w:val="es-ES"/>
+        </w:rPr>
+        <w:t>Mexico</w:t>
+      </w:r>
+      <w:proofErr w:type="spellEnd"/>
+      <w:r>
+        <w:rPr>
+          <w:rFonts w:ascii="Arial" w:eastAsia="Times New Roman" w:hAnsi="Arial" w:cs="Arial"/>
+          <w:color w:val="000000"/>
+          <w:shd w:val="clear" w:color="auto" w:fill="FFFFFF"/>
+          <w:lang w:val="es-ES"/>
+        </w:rPr>
+        <w:t xml:space="preserve"> </w:t>
+      </w:r>
+      <w:proofErr w:type="spellStart"/>
+      <w:r>
+        <w:rPr>
+          <w:rFonts w:ascii="Arial" w:eastAsia="Times New Roman" w:hAnsi="Arial" w:cs="Arial"/>
+          <w:color w:val="000000"/>
+          <w:shd w:val="clear" w:color="auto" w:fill="FFFFFF"/>
+          <w:lang w:val="es-ES"/>
+        </w:rPr>
+        <w:t>Border</w:t>
+      </w:r>
+      <w:proofErr w:type="spellEnd"/>
+      <w:r>
+        <w:rPr>
+          <w:rFonts w:ascii="Arial" w:eastAsia="Times New Roman" w:hAnsi="Arial" w:cs="Arial"/>
+          <w:color w:val="000000"/>
+          <w:shd w:val="clear" w:color="auto" w:fill="FFFFFF"/>
+          <w:lang w:val="es-ES"/>
+        </w:rPr>
+        <w:t xml:space="preserve">," </w:t>
+      </w:r>
+      <w:r>
+        <w:rPr>
+          <w:rFonts w:ascii="Arial" w:eastAsia="Times New Roman" w:hAnsi="Arial" w:cs="Arial"/>
+          <w:i/>
+          <w:iCs/>
+          <w:color w:val="000000"/>
+          <w:shd w:val="clear" w:color="auto" w:fill="FFFFFF"/>
+          <w:lang w:val="es-ES"/>
+        </w:rPr>
+        <w:t xml:space="preserve">Seattle </w:t>
+      </w:r>
+      <w:proofErr w:type="spellStart"/>
+      <w:r>
+        <w:rPr>
+          <w:rFonts w:ascii="Arial" w:eastAsia="Times New Roman" w:hAnsi="Arial" w:cs="Arial"/>
+          <w:i/>
+          <w:iCs/>
+          <w:color w:val="000000"/>
+          <w:shd w:val="clear" w:color="auto" w:fill="FFFFFF"/>
+          <w:lang w:val="es-ES"/>
+        </w:rPr>
+        <w:t>Journal</w:t>
+      </w:r>
+      <w:proofErr w:type="spellEnd"/>
+      <w:r>
+        <w:rPr>
+          <w:rFonts w:ascii="Arial" w:eastAsia="Times New Roman" w:hAnsi="Arial" w:cs="Arial"/>
+          <w:i/>
+          <w:iCs/>
+          <w:color w:val="000000"/>
+          <w:shd w:val="clear" w:color="auto" w:fill="FFFFFF"/>
+          <w:lang w:val="es-ES"/>
+        </w:rPr>
+        <w:t xml:space="preserve"> </w:t>
+      </w:r>
+      <w:proofErr w:type="spellStart"/>
+      <w:r>
+        <w:rPr>
+          <w:rFonts w:ascii="Arial" w:eastAsia="Times New Roman" w:hAnsi="Arial" w:cs="Arial"/>
+          <w:i/>
+          <w:iCs/>
+          <w:color w:val="000000"/>
+          <w:shd w:val="clear" w:color="auto" w:fill="FFFFFF"/>
+          <w:lang w:val="es-ES"/>
+        </w:rPr>
+        <w:t>for</w:t>
+      </w:r>
+      <w:proofErr w:type="spellEnd"/>
+      <w:r>
+        <w:rPr>
+          <w:rFonts w:ascii="Arial" w:eastAsia="Times New Roman" w:hAnsi="Arial" w:cs="Arial"/>
+          <w:i/>
+          <w:iCs/>
+          <w:color w:val="000000"/>
+          <w:shd w:val="clear" w:color="auto" w:fill="FFFFFF"/>
+          <w:lang w:val="es-ES"/>
+        </w:rPr>
+        <w:t xml:space="preserve"> Social </w:t>
+      </w:r>
+      <w:proofErr w:type="spellStart"/>
+      <w:r>
+        <w:rPr>
+          <w:rFonts w:ascii="Arial" w:eastAsia="Times New Roman" w:hAnsi="Arial" w:cs="Arial"/>
+          <w:i/>
+          <w:iCs/>
+          <w:color w:val="000000"/>
+          <w:shd w:val="clear" w:color="auto" w:fill="FFFFFF"/>
+          <w:lang w:val="es-ES"/>
+        </w:rPr>
+        <w:t>Justice</w:t>
+      </w:r>
+      <w:proofErr w:type="spellEnd"/>
+      <w:r>
+        <w:rPr>
+          <w:rFonts w:ascii="Arial" w:eastAsia="Times New Roman" w:hAnsi="Arial" w:cs="Arial"/>
+          <w:color w:val="000000"/>
+          <w:shd w:val="clear" w:color="auto" w:fill="FFFFFF"/>
+          <w:lang w:val="es-ES"/>
+        </w:rPr>
+        <w:t xml:space="preserve">: Vol. </w:t>
+      </w:r>
+      <w:proofErr w:type="gramStart"/>
+      <w:r>
+        <w:rPr>
+          <w:rFonts w:ascii="Arial" w:eastAsia="Times New Roman" w:hAnsi="Arial" w:cs="Arial"/>
+          <w:color w:val="000000"/>
+          <w:shd w:val="clear" w:color="auto" w:fill="FFFFFF"/>
+          <w:lang w:val="es-ES"/>
+        </w:rPr>
+        <w:t>5 :</w:t>
+      </w:r>
+      <w:proofErr w:type="gramEnd"/>
+      <w:r>
+        <w:rPr>
+          <w:rFonts w:ascii="Arial" w:eastAsia="Times New Roman" w:hAnsi="Arial" w:cs="Arial"/>
+          <w:color w:val="000000"/>
+          <w:shd w:val="clear" w:color="auto" w:fill="FFFFFF"/>
+          <w:lang w:val="es-ES"/>
+        </w:rPr>
+        <w:t xml:space="preserve"> </w:t>
+      </w:r>
+      <w:proofErr w:type="spellStart"/>
+      <w:r>
+        <w:rPr>
+          <w:rFonts w:ascii="Arial" w:eastAsia="Times New Roman" w:hAnsi="Arial" w:cs="Arial"/>
+          <w:color w:val="000000"/>
+          <w:shd w:val="clear" w:color="auto" w:fill="FFFFFF"/>
+          <w:lang w:val="es-ES"/>
+        </w:rPr>
+        <w:t>Iss</w:t>
+      </w:r>
+      <w:proofErr w:type="spellEnd"/>
+      <w:r>
+        <w:rPr>
+          <w:rFonts w:ascii="Arial" w:eastAsia="Times New Roman" w:hAnsi="Arial" w:cs="Arial"/>
+          <w:color w:val="000000"/>
+          <w:shd w:val="clear" w:color="auto" w:fill="FFFFFF"/>
+          <w:lang w:val="es-ES"/>
+        </w:rPr>
+        <w:t xml:space="preserve">. </w:t>
+      </w:r>
+      <w:proofErr w:type="gramStart"/>
+      <w:r>
+        <w:rPr>
+          <w:rFonts w:ascii="Arial" w:eastAsia="Times New Roman" w:hAnsi="Arial" w:cs="Arial"/>
+          <w:color w:val="000000"/>
+          <w:shd w:val="clear" w:color="auto" w:fill="FFFFFF"/>
+          <w:lang w:val="es-ES"/>
+        </w:rPr>
+        <w:t>2 ,</w:t>
+      </w:r>
+      <w:proofErr w:type="gramEnd"/>
+      <w:r>
+        <w:rPr>
+          <w:rFonts w:ascii="Arial" w:eastAsia="Times New Roman" w:hAnsi="Arial" w:cs="Arial"/>
+          <w:color w:val="000000"/>
+          <w:shd w:val="clear" w:color="auto" w:fill="FFFFFF"/>
+          <w:lang w:val="es-ES"/>
+        </w:rPr>
+        <w:t xml:space="preserve"> </w:t>
+      </w:r>
+      <w:proofErr w:type="spellStart"/>
+      <w:r>
+        <w:rPr>
+          <w:rFonts w:ascii="Arial" w:eastAsia="Times New Roman" w:hAnsi="Arial" w:cs="Arial"/>
+          <w:color w:val="000000"/>
+          <w:shd w:val="clear" w:color="auto" w:fill="FFFFFF"/>
+          <w:lang w:val="es-ES"/>
+        </w:rPr>
+        <w:t>Article</w:t>
+      </w:r>
+      <w:proofErr w:type="spellEnd"/>
+      <w:r>
+        <w:rPr>
+          <w:rFonts w:ascii="Arial" w:eastAsia="Times New Roman" w:hAnsi="Arial" w:cs="Arial"/>
+          <w:color w:val="000000"/>
+          <w:shd w:val="clear" w:color="auto" w:fill="FFFFFF"/>
+          <w:lang w:val="es-ES"/>
+        </w:rPr>
+        <w:t xml:space="preserve"> 29. https://digitalcommons.law.seattleu.edu/sjsj/vol5/iss2/29</w:t>
+      </w:r>
     </w:p>
     <w:p>
       <w:pPr>
-        <w:spacing w:after="240"/>
-        <w:rPr>
-          <w:rFonts w:ascii="Times New Roman" w:eastAsia="Times New Roman" w:hAnsi="Times New Roman" w:cs="Times New Roman"/>
+        <w:rPr>
+          <w:rFonts w:ascii="Arial" w:eastAsia="Times New Roman" w:hAnsi="Arial" w:cs="Arial"/>
+          <w:color w:val="000000"/>
+          <w:shd w:val="clear" w:color="auto" w:fill="FFFFFF"/>
           <w:lang w:val="es-ES"/>
         </w:rPr>
       </w:pPr>
+      <w:proofErr w:type="spellStart"/>
+      <w:r>
+        <w:rPr>
+          <w:rFonts w:ascii="Arial" w:eastAsia="Times New Roman" w:hAnsi="Arial" w:cs="Arial"/>
+          <w:color w:val="000000"/>
+          <w:shd w:val="clear" w:color="auto" w:fill="FFFFFF"/>
+          <w:lang w:val="es-ES"/>
+        </w:rPr>
+        <w:t>Bouffard</w:t>
+      </w:r>
+      <w:proofErr w:type="spellEnd"/>
+      <w:r>
+        <w:rPr>
+          <w:rFonts w:ascii="Arial" w:eastAsia="Times New Roman" w:hAnsi="Arial" w:cs="Arial"/>
+          <w:color w:val="000000"/>
+          <w:shd w:val="clear" w:color="auto" w:fill="FFFFFF"/>
+          <w:lang w:val="es-ES"/>
+        </w:rPr>
+        <w:t xml:space="preserve">, </w:t>
+      </w:r>
+      <w:proofErr w:type="spellStart"/>
+      <w:r>
+        <w:rPr>
+          <w:rFonts w:ascii="Arial" w:eastAsia="Times New Roman" w:hAnsi="Arial" w:cs="Arial"/>
+          <w:color w:val="000000"/>
+          <w:shd w:val="clear" w:color="auto" w:fill="FFFFFF"/>
+          <w:lang w:val="es-ES"/>
+        </w:rPr>
+        <w:t>Leana</w:t>
+      </w:r>
+      <w:proofErr w:type="spellEnd"/>
+      <w:r>
+        <w:rPr>
+          <w:rFonts w:ascii="Arial" w:eastAsia="Times New Roman" w:hAnsi="Arial" w:cs="Arial"/>
+          <w:color w:val="000000"/>
+          <w:shd w:val="clear" w:color="auto" w:fill="FFFFFF"/>
+          <w:lang w:val="es-ES"/>
+        </w:rPr>
+        <w:t>. (2010). “</w:t>
+      </w:r>
+      <w:proofErr w:type="spellStart"/>
+      <w:r>
+        <w:rPr>
+          <w:rFonts w:ascii="Arial" w:eastAsia="Times New Roman" w:hAnsi="Arial" w:cs="Arial"/>
+          <w:color w:val="000000"/>
+          <w:shd w:val="clear" w:color="auto" w:fill="FFFFFF"/>
+          <w:lang w:val="es-ES"/>
+        </w:rPr>
+        <w:t>Exploring</w:t>
+      </w:r>
+      <w:proofErr w:type="spellEnd"/>
+      <w:r>
+        <w:rPr>
+          <w:rFonts w:ascii="Arial" w:eastAsia="Times New Roman" w:hAnsi="Arial" w:cs="Arial"/>
+          <w:color w:val="000000"/>
+          <w:shd w:val="clear" w:color="auto" w:fill="FFFFFF"/>
+          <w:lang w:val="es-ES"/>
+        </w:rPr>
+        <w:t xml:space="preserve"> </w:t>
+      </w:r>
+      <w:proofErr w:type="spellStart"/>
+      <w:r>
+        <w:rPr>
+          <w:rFonts w:ascii="Arial" w:eastAsia="Times New Roman" w:hAnsi="Arial" w:cs="Arial"/>
+          <w:color w:val="000000"/>
+          <w:shd w:val="clear" w:color="auto" w:fill="FFFFFF"/>
+          <w:lang w:val="es-ES"/>
+        </w:rPr>
+        <w:t>the</w:t>
+      </w:r>
+      <w:proofErr w:type="spellEnd"/>
+      <w:r>
+        <w:rPr>
+          <w:rFonts w:ascii="Arial" w:eastAsia="Times New Roman" w:hAnsi="Arial" w:cs="Arial"/>
+          <w:color w:val="000000"/>
+          <w:shd w:val="clear" w:color="auto" w:fill="FFFFFF"/>
+          <w:lang w:val="es-ES"/>
+        </w:rPr>
+        <w:t xml:space="preserve"> </w:t>
+      </w:r>
+      <w:proofErr w:type="spellStart"/>
+      <w:r>
+        <w:rPr>
+          <w:rFonts w:ascii="Arial" w:eastAsia="Times New Roman" w:hAnsi="Arial" w:cs="Arial"/>
+          <w:color w:val="000000"/>
+          <w:shd w:val="clear" w:color="auto" w:fill="FFFFFF"/>
+          <w:lang w:val="es-ES"/>
+        </w:rPr>
+        <w:t>utility</w:t>
+      </w:r>
+      <w:proofErr w:type="spellEnd"/>
+      <w:r>
+        <w:rPr>
+          <w:rFonts w:ascii="Arial" w:eastAsia="Times New Roman" w:hAnsi="Arial" w:cs="Arial"/>
+          <w:color w:val="000000"/>
+          <w:shd w:val="clear" w:color="auto" w:fill="FFFFFF"/>
+          <w:lang w:val="es-ES"/>
+        </w:rPr>
+        <w:t xml:space="preserve"> of </w:t>
+      </w:r>
+      <w:proofErr w:type="spellStart"/>
+      <w:r>
+        <w:rPr>
+          <w:rFonts w:ascii="Arial" w:eastAsia="Times New Roman" w:hAnsi="Arial" w:cs="Arial"/>
+          <w:color w:val="000000"/>
+          <w:shd w:val="clear" w:color="auto" w:fill="FFFFFF"/>
+          <w:lang w:val="es-ES"/>
+        </w:rPr>
+        <w:t>entitlement</w:t>
+      </w:r>
+      <w:proofErr w:type="spellEnd"/>
+      <w:r>
+        <w:rPr>
+          <w:rFonts w:ascii="Arial" w:eastAsia="Times New Roman" w:hAnsi="Arial" w:cs="Arial"/>
+          <w:color w:val="000000"/>
+          <w:shd w:val="clear" w:color="auto" w:fill="FFFFFF"/>
+          <w:lang w:val="es-ES"/>
+        </w:rPr>
+        <w:t xml:space="preserve"> in </w:t>
+      </w:r>
+      <w:proofErr w:type="spellStart"/>
+      <w:r>
+        <w:rPr>
+          <w:rFonts w:ascii="Arial" w:eastAsia="Times New Roman" w:hAnsi="Arial" w:cs="Arial"/>
+          <w:color w:val="000000"/>
+          <w:shd w:val="clear" w:color="auto" w:fill="FFFFFF"/>
+          <w:lang w:val="es-ES"/>
+        </w:rPr>
+        <w:t>understanding</w:t>
+      </w:r>
+      <w:proofErr w:type="spellEnd"/>
+      <w:r>
+        <w:rPr>
+          <w:rFonts w:ascii="Arial" w:eastAsia="Times New Roman" w:hAnsi="Arial" w:cs="Arial"/>
+          <w:color w:val="000000"/>
+          <w:shd w:val="clear" w:color="auto" w:fill="FFFFFF"/>
+          <w:lang w:val="es-ES"/>
+        </w:rPr>
+        <w:t xml:space="preserve"> sexual       </w:t>
+      </w:r>
+      <w:proofErr w:type="spellStart"/>
+      <w:r>
+        <w:rPr>
+          <w:rFonts w:ascii="Arial" w:eastAsia="Times New Roman" w:hAnsi="Arial" w:cs="Arial"/>
+          <w:color w:val="000000"/>
+          <w:shd w:val="clear" w:color="auto" w:fill="FFFFFF"/>
+          <w:lang w:val="es-ES"/>
+        </w:rPr>
+        <w:t>aggression</w:t>
+      </w:r>
+      <w:proofErr w:type="spellEnd"/>
+      <w:r>
+        <w:rPr>
+          <w:rFonts w:ascii="Arial" w:eastAsia="Times New Roman" w:hAnsi="Arial" w:cs="Arial"/>
+          <w:color w:val="000000"/>
+          <w:shd w:val="clear" w:color="auto" w:fill="FFFFFF"/>
+          <w:lang w:val="es-ES"/>
+        </w:rPr>
+        <w:t xml:space="preserve">.” </w:t>
+      </w:r>
+      <w:proofErr w:type="spellStart"/>
+      <w:r>
+        <w:rPr>
+          <w:rFonts w:ascii="Arial" w:eastAsia="Times New Roman" w:hAnsi="Arial" w:cs="Arial"/>
+          <w:i/>
+          <w:iCs/>
+          <w:color w:val="000000"/>
+          <w:shd w:val="clear" w:color="auto" w:fill="FFFFFF"/>
+          <w:lang w:val="es-ES"/>
+        </w:rPr>
+        <w:t>Journal</w:t>
+      </w:r>
+      <w:proofErr w:type="spellEnd"/>
+      <w:r>
+        <w:rPr>
+          <w:rFonts w:ascii="Arial" w:eastAsia="Times New Roman" w:hAnsi="Arial" w:cs="Arial"/>
+          <w:i/>
+          <w:iCs/>
+          <w:color w:val="000000"/>
+          <w:shd w:val="clear" w:color="auto" w:fill="FFFFFF"/>
+          <w:lang w:val="es-ES"/>
+        </w:rPr>
+        <w:t xml:space="preserve"> of Criminal </w:t>
+      </w:r>
+      <w:proofErr w:type="spellStart"/>
+      <w:r>
+        <w:rPr>
+          <w:rFonts w:ascii="Arial" w:eastAsia="Times New Roman" w:hAnsi="Arial" w:cs="Arial"/>
+          <w:i/>
+          <w:iCs/>
+          <w:color w:val="000000"/>
+          <w:shd w:val="clear" w:color="auto" w:fill="FFFFFF"/>
+          <w:lang w:val="es-ES"/>
+        </w:rPr>
+        <w:t>Justice</w:t>
+      </w:r>
+      <w:proofErr w:type="spellEnd"/>
+      <w:r>
+        <w:rPr>
+          <w:rFonts w:ascii="Arial" w:eastAsia="Times New Roman" w:hAnsi="Arial" w:cs="Arial"/>
+          <w:color w:val="000000"/>
+          <w:shd w:val="clear" w:color="auto" w:fill="FFFFFF"/>
+          <w:lang w:val="es-ES"/>
+        </w:rPr>
+        <w:t xml:space="preserve">. 38. 870-879. 10.1016/j.jcrimjus.2010.06.002. </w:t>
+      </w:r>
     </w:p>
     <w:p>
       <w:pPr>
-        <w:spacing w:after="240"/>
         <w:rPr>
           <w:rFonts w:ascii="Times New Roman" w:eastAsia="Times New Roman" w:hAnsi="Times New Roman" w:cs="Times New Roman"/>
           <w:lang w:val="es-ES"/>
         </w:rPr>
       </w:pPr>
+      <w:proofErr w:type="spellStart"/>
+      <w:r>
+        <w:rPr>
+          <w:rFonts w:ascii="Arial" w:eastAsia="Times New Roman" w:hAnsi="Arial" w:cs="Arial"/>
+          <w:color w:val="000000"/>
+          <w:shd w:val="clear" w:color="auto" w:fill="FFFFFF"/>
+          <w:lang w:val="es-ES"/>
+        </w:rPr>
+        <w:t>Ingolsdby</w:t>
+      </w:r>
+      <w:proofErr w:type="spellEnd"/>
+      <w:r>
+        <w:rPr>
+          <w:rFonts w:ascii="Arial" w:eastAsia="Times New Roman" w:hAnsi="Arial" w:cs="Arial"/>
+          <w:color w:val="000000"/>
+          <w:shd w:val="clear" w:color="auto" w:fill="FFFFFF"/>
+          <w:lang w:val="es-ES"/>
+        </w:rPr>
+        <w:t xml:space="preserve">, </w:t>
+      </w:r>
+      <w:proofErr w:type="spellStart"/>
+      <w:r>
+        <w:rPr>
+          <w:rFonts w:ascii="Arial" w:eastAsia="Times New Roman" w:hAnsi="Arial" w:cs="Arial"/>
+          <w:color w:val="000000"/>
+          <w:shd w:val="clear" w:color="auto" w:fill="FFFFFF"/>
+          <w:lang w:val="es-ES"/>
+        </w:rPr>
+        <w:t>Bron</w:t>
+      </w:r>
+      <w:proofErr w:type="spellEnd"/>
+      <w:r>
+        <w:rPr>
+          <w:rFonts w:ascii="Arial" w:eastAsia="Times New Roman" w:hAnsi="Arial" w:cs="Arial"/>
+          <w:color w:val="000000"/>
+          <w:shd w:val="clear" w:color="auto" w:fill="FFFFFF"/>
+          <w:lang w:val="es-ES"/>
+        </w:rPr>
+        <w:t>. “</w:t>
+      </w:r>
+      <w:proofErr w:type="spellStart"/>
+      <w:r>
+        <w:rPr>
+          <w:rFonts w:ascii="Arial" w:eastAsia="Times New Roman" w:hAnsi="Arial" w:cs="Arial"/>
+          <w:color w:val="000000"/>
+          <w:shd w:val="clear" w:color="auto" w:fill="FFFFFF"/>
+          <w:lang w:val="es-ES"/>
+        </w:rPr>
+        <w:t>The</w:t>
+      </w:r>
+      <w:proofErr w:type="spellEnd"/>
+      <w:r>
+        <w:rPr>
+          <w:rFonts w:ascii="Arial" w:eastAsia="Times New Roman" w:hAnsi="Arial" w:cs="Arial"/>
+          <w:color w:val="000000"/>
+          <w:shd w:val="clear" w:color="auto" w:fill="FFFFFF"/>
+          <w:lang w:val="es-ES"/>
+        </w:rPr>
+        <w:t xml:space="preserve"> </w:t>
+      </w:r>
+      <w:proofErr w:type="spellStart"/>
+      <w:r>
+        <w:rPr>
+          <w:rFonts w:ascii="Arial" w:eastAsia="Times New Roman" w:hAnsi="Arial" w:cs="Arial"/>
+          <w:color w:val="000000"/>
+          <w:shd w:val="clear" w:color="auto" w:fill="FFFFFF"/>
+          <w:lang w:val="es-ES"/>
+        </w:rPr>
+        <w:t>Latin</w:t>
+      </w:r>
+      <w:proofErr w:type="spellEnd"/>
+      <w:r>
+        <w:rPr>
+          <w:rFonts w:ascii="Arial" w:eastAsia="Times New Roman" w:hAnsi="Arial" w:cs="Arial"/>
+          <w:color w:val="000000"/>
+          <w:shd w:val="clear" w:color="auto" w:fill="FFFFFF"/>
+          <w:lang w:val="es-ES"/>
+        </w:rPr>
+        <w:t xml:space="preserve"> American </w:t>
+      </w:r>
+      <w:proofErr w:type="spellStart"/>
+      <w:r>
+        <w:rPr>
+          <w:rFonts w:ascii="Arial" w:eastAsia="Times New Roman" w:hAnsi="Arial" w:cs="Arial"/>
+          <w:color w:val="000000"/>
+          <w:shd w:val="clear" w:color="auto" w:fill="FFFFFF"/>
+          <w:lang w:val="es-ES"/>
+        </w:rPr>
+        <w:t>Family</w:t>
+      </w:r>
+      <w:proofErr w:type="spellEnd"/>
+      <w:r>
+        <w:rPr>
+          <w:rFonts w:ascii="Arial" w:eastAsia="Times New Roman" w:hAnsi="Arial" w:cs="Arial"/>
+          <w:color w:val="000000"/>
+          <w:shd w:val="clear" w:color="auto" w:fill="FFFFFF"/>
+          <w:lang w:val="es-ES"/>
+        </w:rPr>
+        <w:t xml:space="preserve">: </w:t>
+      </w:r>
+      <w:proofErr w:type="spellStart"/>
+      <w:r>
+        <w:rPr>
+          <w:rFonts w:ascii="Arial" w:eastAsia="Times New Roman" w:hAnsi="Arial" w:cs="Arial"/>
+          <w:color w:val="000000"/>
+          <w:shd w:val="clear" w:color="auto" w:fill="FFFFFF"/>
+          <w:lang w:val="es-ES"/>
+        </w:rPr>
+        <w:t>Familism</w:t>
+      </w:r>
+      <w:proofErr w:type="spellEnd"/>
+      <w:r>
+        <w:rPr>
+          <w:rFonts w:ascii="Arial" w:eastAsia="Times New Roman" w:hAnsi="Arial" w:cs="Arial"/>
+          <w:color w:val="000000"/>
+          <w:shd w:val="clear" w:color="auto" w:fill="FFFFFF"/>
+          <w:lang w:val="es-ES"/>
+        </w:rPr>
+        <w:t xml:space="preserve"> vs. Machismo.” </w:t>
+      </w:r>
+      <w:proofErr w:type="spellStart"/>
+      <w:r>
+        <w:rPr>
+          <w:rFonts w:ascii="Arial" w:eastAsia="Times New Roman" w:hAnsi="Arial" w:cs="Arial"/>
+          <w:i/>
+          <w:color w:val="000000"/>
+          <w:shd w:val="clear" w:color="auto" w:fill="FFFFFF"/>
+          <w:lang w:val="es-ES"/>
+        </w:rPr>
+        <w:t>Journal</w:t>
+      </w:r>
+      <w:proofErr w:type="spellEnd"/>
+      <w:r>
+        <w:rPr>
+          <w:rFonts w:ascii="Arial" w:eastAsia="Times New Roman" w:hAnsi="Arial" w:cs="Arial"/>
+          <w:i/>
+          <w:color w:val="000000"/>
+          <w:shd w:val="clear" w:color="auto" w:fill="FFFFFF"/>
+          <w:lang w:val="es-ES"/>
+        </w:rPr>
+        <w:t xml:space="preserve"> of </w:t>
+      </w:r>
+      <w:proofErr w:type="spellStart"/>
+      <w:r>
+        <w:rPr>
+          <w:rFonts w:ascii="Arial" w:eastAsia="Times New Roman" w:hAnsi="Arial" w:cs="Arial"/>
+          <w:i/>
+          <w:color w:val="000000"/>
+          <w:shd w:val="clear" w:color="auto" w:fill="FFFFFF"/>
+          <w:lang w:val="es-ES"/>
+        </w:rPr>
+        <w:t>Comparative</w:t>
+      </w:r>
+      <w:proofErr w:type="spellEnd"/>
+      <w:r>
+        <w:rPr>
+          <w:rFonts w:ascii="Arial" w:eastAsia="Times New Roman" w:hAnsi="Arial" w:cs="Arial"/>
+          <w:i/>
+          <w:color w:val="000000"/>
+          <w:shd w:val="clear" w:color="auto" w:fill="FFFFFF"/>
+          <w:lang w:val="es-ES"/>
+        </w:rPr>
+        <w:t xml:space="preserve"> </w:t>
+      </w:r>
+      <w:proofErr w:type="spellStart"/>
+      <w:r>
+        <w:rPr>
+          <w:rFonts w:ascii="Arial" w:eastAsia="Times New Roman" w:hAnsi="Arial" w:cs="Arial"/>
+          <w:i/>
+          <w:color w:val="000000"/>
+          <w:shd w:val="clear" w:color="auto" w:fill="FFFFFF"/>
+          <w:lang w:val="es-ES"/>
+        </w:rPr>
+        <w:t>Family</w:t>
+      </w:r>
+      <w:proofErr w:type="spellEnd"/>
+      <w:r>
+        <w:rPr>
+          <w:rFonts w:ascii="Arial" w:eastAsia="Times New Roman" w:hAnsi="Arial" w:cs="Arial"/>
+          <w:i/>
+          <w:color w:val="000000"/>
+          <w:shd w:val="clear" w:color="auto" w:fill="FFFFFF"/>
+          <w:lang w:val="es-ES"/>
+        </w:rPr>
+        <w:t xml:space="preserve"> </w:t>
+      </w:r>
+      <w:proofErr w:type="spellStart"/>
+      <w:r>
+        <w:rPr>
+          <w:rFonts w:ascii="Arial" w:eastAsia="Times New Roman" w:hAnsi="Arial" w:cs="Arial"/>
+          <w:i/>
+          <w:color w:val="000000"/>
+          <w:shd w:val="clear" w:color="auto" w:fill="FFFFFF"/>
+          <w:lang w:val="es-ES"/>
+        </w:rPr>
+        <w:t>Studies</w:t>
+      </w:r>
+      <w:proofErr w:type="spellEnd"/>
+      <w:r>
+        <w:rPr>
+          <w:rFonts w:ascii="Arial" w:eastAsia="Times New Roman" w:hAnsi="Arial" w:cs="Arial"/>
+          <w:i/>
+          <w:color w:val="000000"/>
+          <w:shd w:val="clear" w:color="auto" w:fill="FFFFFF"/>
+          <w:lang w:val="es-ES"/>
+        </w:rPr>
+        <w:t xml:space="preserve">, </w:t>
+      </w:r>
+      <w:proofErr w:type="spellStart"/>
+      <w:r>
+        <w:rPr>
+          <w:rFonts w:ascii="Arial" w:eastAsia="Times New Roman" w:hAnsi="Arial" w:cs="Arial"/>
+          <w:color w:val="000000"/>
+          <w:shd w:val="clear" w:color="auto" w:fill="FFFFFF"/>
+          <w:lang w:val="es-ES"/>
+        </w:rPr>
+        <w:t>vol</w:t>
+      </w:r>
+      <w:proofErr w:type="spellEnd"/>
+      <w:r>
+        <w:rPr>
+          <w:rFonts w:ascii="Arial" w:eastAsia="Times New Roman" w:hAnsi="Arial" w:cs="Arial"/>
+          <w:color w:val="000000"/>
+          <w:shd w:val="clear" w:color="auto" w:fill="FFFFFF"/>
+          <w:lang w:val="es-ES"/>
+        </w:rPr>
+        <w:t xml:space="preserve"> 22, no. 1, 1991, </w:t>
+      </w:r>
+      <w:proofErr w:type="spellStart"/>
+      <w:r>
+        <w:rPr>
+          <w:rFonts w:ascii="Arial" w:eastAsia="Times New Roman" w:hAnsi="Arial" w:cs="Arial"/>
+          <w:color w:val="000000"/>
+          <w:shd w:val="clear" w:color="auto" w:fill="FFFFFF"/>
+          <w:lang w:val="es-ES"/>
+        </w:rPr>
+        <w:t>pp</w:t>
+      </w:r>
+      <w:proofErr w:type="spellEnd"/>
+      <w:r>
+        <w:rPr>
+          <w:rFonts w:ascii="Arial" w:eastAsia="Times New Roman" w:hAnsi="Arial" w:cs="Arial"/>
+          <w:color w:val="000000"/>
+          <w:shd w:val="clear" w:color="auto" w:fill="FFFFFF"/>
+          <w:lang w:val="es-ES"/>
+        </w:rPr>
+        <w:t xml:space="preserve"> 57-62. </w:t>
+      </w:r>
+      <w:r>
+        <w:rPr>
+          <w:rFonts w:ascii="Arial" w:eastAsia="Times New Roman" w:hAnsi="Arial" w:cs="Arial"/>
+          <w:color w:val="333333"/>
+          <w:shd w:val="clear" w:color="auto" w:fill="FFFFFF"/>
+          <w:lang w:val="es-ES"/>
+        </w:rPr>
+        <w:t>http://www.jstor.org.ezproxy.lib.utexas.edu/stable</w:t>
+      </w:r>
+      <w:r>
+        <w:rPr>
+          <w:rFonts w:ascii="Arial" w:eastAsia="Times New Roman" w:hAnsi="Arial" w:cs="Arial"/>
+          <w:color w:val="333333"/>
+          <w:shd w:val="clear" w:color="auto" w:fill="FFFFFF"/>
+          <w:lang w:val="es-ES"/>
+        </w:rPr>
+        <w:t>/41602120</w:t>
+      </w:r>
     </w:p>
     <w:p>
       <w:pPr>
-        <w:spacing w:after="240"/>
         <w:rPr>
           <w:rFonts w:ascii="Times New Roman" w:eastAsia="Times New Roman" w:hAnsi="Times New Roman" w:cs="Times New Roman"/>
           <w:lang w:val="es-ES"/>
         </w:rPr>
       </w:pPr>
+      <w:r>
+        <w:rPr>
+          <w:rFonts w:ascii="Arial" w:eastAsia="Times New Roman" w:hAnsi="Arial" w:cs="Arial"/>
+          <w:color w:val="333333"/>
+          <w:shd w:val="clear" w:color="auto" w:fill="FFFFFF"/>
+          <w:lang w:val="es-ES"/>
+        </w:rPr>
+        <w:t>Livingston, Jessica. “</w:t>
+      </w:r>
+      <w:proofErr w:type="spellStart"/>
+      <w:r>
+        <w:rPr>
+          <w:rFonts w:ascii="Arial" w:eastAsia="Times New Roman" w:hAnsi="Arial" w:cs="Arial"/>
+          <w:color w:val="333333"/>
+          <w:shd w:val="clear" w:color="auto" w:fill="FFFFFF"/>
+          <w:lang w:val="es-ES"/>
+        </w:rPr>
+        <w:t>Murder</w:t>
+      </w:r>
+      <w:proofErr w:type="spellEnd"/>
+      <w:r>
+        <w:rPr>
+          <w:rFonts w:ascii="Arial" w:eastAsia="Times New Roman" w:hAnsi="Arial" w:cs="Arial"/>
+          <w:color w:val="333333"/>
+          <w:shd w:val="clear" w:color="auto" w:fill="FFFFFF"/>
+          <w:lang w:val="es-ES"/>
+        </w:rPr>
+        <w:t xml:space="preserve"> in Juárez: </w:t>
+      </w:r>
+      <w:proofErr w:type="spellStart"/>
+      <w:r>
+        <w:rPr>
+          <w:rFonts w:ascii="Arial" w:eastAsia="Times New Roman" w:hAnsi="Arial" w:cs="Arial"/>
+          <w:color w:val="333333"/>
+          <w:shd w:val="clear" w:color="auto" w:fill="FFFFFF"/>
+          <w:lang w:val="es-ES"/>
+        </w:rPr>
+        <w:t>Gender</w:t>
+      </w:r>
+      <w:proofErr w:type="spellEnd"/>
+      <w:r>
+        <w:rPr>
+          <w:rFonts w:ascii="Arial" w:eastAsia="Times New Roman" w:hAnsi="Arial" w:cs="Arial"/>
+          <w:color w:val="333333"/>
+          <w:shd w:val="clear" w:color="auto" w:fill="FFFFFF"/>
+          <w:lang w:val="es-ES"/>
+        </w:rPr>
+        <w:t xml:space="preserve">, Sexual </w:t>
+      </w:r>
+      <w:proofErr w:type="spellStart"/>
+      <w:r>
+        <w:rPr>
+          <w:rFonts w:ascii="Arial" w:eastAsia="Times New Roman" w:hAnsi="Arial" w:cs="Arial"/>
+          <w:color w:val="333333"/>
+          <w:shd w:val="clear" w:color="auto" w:fill="FFFFFF"/>
+          <w:lang w:val="es-ES"/>
+        </w:rPr>
+        <w:t>Violence</w:t>
+      </w:r>
+      <w:proofErr w:type="spellEnd"/>
+      <w:r>
+        <w:rPr>
+          <w:rFonts w:ascii="Arial" w:eastAsia="Times New Roman" w:hAnsi="Arial" w:cs="Arial"/>
+          <w:color w:val="333333"/>
+          <w:shd w:val="clear" w:color="auto" w:fill="FFFFFF"/>
+          <w:lang w:val="es-ES"/>
+        </w:rPr>
+        <w:t xml:space="preserve">, and </w:t>
+      </w:r>
+      <w:proofErr w:type="spellStart"/>
+      <w:r>
+        <w:rPr>
+          <w:rFonts w:ascii="Arial" w:eastAsia="Times New Roman" w:hAnsi="Arial" w:cs="Arial"/>
+          <w:color w:val="333333"/>
+          <w:shd w:val="clear" w:color="auto" w:fill="FFFFFF"/>
+          <w:lang w:val="es-ES"/>
+        </w:rPr>
+        <w:t>the</w:t>
+      </w:r>
+      <w:proofErr w:type="spellEnd"/>
+      <w:r>
+        <w:rPr>
+          <w:rFonts w:ascii="Arial" w:eastAsia="Times New Roman" w:hAnsi="Arial" w:cs="Arial"/>
+          <w:color w:val="333333"/>
+          <w:shd w:val="clear" w:color="auto" w:fill="FFFFFF"/>
+          <w:lang w:val="es-ES"/>
+        </w:rPr>
+        <w:t xml:space="preserve"> Global </w:t>
+      </w:r>
+      <w:proofErr w:type="spellStart"/>
+      <w:r>
+        <w:rPr>
+          <w:rFonts w:ascii="Arial" w:eastAsia="Times New Roman" w:hAnsi="Arial" w:cs="Arial"/>
+          <w:color w:val="333333"/>
+          <w:shd w:val="clear" w:color="auto" w:fill="FFFFFF"/>
+          <w:lang w:val="es-ES"/>
+        </w:rPr>
+        <w:t>Assembly</w:t>
+      </w:r>
+      <w:proofErr w:type="spellEnd"/>
+      <w:r>
+        <w:rPr>
+          <w:rFonts w:ascii="Arial" w:eastAsia="Times New Roman" w:hAnsi="Arial" w:cs="Arial"/>
+          <w:color w:val="333333"/>
+          <w:shd w:val="clear" w:color="auto" w:fill="FFFFFF"/>
+          <w:lang w:val="es-ES"/>
+        </w:rPr>
+        <w:t xml:space="preserve"> Line.” </w:t>
+      </w:r>
+      <w:proofErr w:type="spellStart"/>
+      <w:r>
+        <w:rPr>
+          <w:rFonts w:ascii="Arial" w:eastAsia="Times New Roman" w:hAnsi="Arial" w:cs="Arial"/>
+          <w:i/>
+          <w:iCs/>
+          <w:color w:val="333333"/>
+          <w:shd w:val="clear" w:color="auto" w:fill="FFFFFF"/>
+          <w:lang w:val="es-ES"/>
+        </w:rPr>
+        <w:t>Frontiers</w:t>
+      </w:r>
+      <w:proofErr w:type="spellEnd"/>
+      <w:r>
+        <w:rPr>
+          <w:rFonts w:ascii="Arial" w:eastAsia="Times New Roman" w:hAnsi="Arial" w:cs="Arial"/>
+          <w:i/>
+          <w:iCs/>
+          <w:color w:val="333333"/>
+          <w:shd w:val="clear" w:color="auto" w:fill="FFFFFF"/>
+          <w:lang w:val="es-ES"/>
+        </w:rPr>
+        <w:t xml:space="preserve">: A </w:t>
+      </w:r>
+      <w:proofErr w:type="spellStart"/>
+      <w:r>
+        <w:rPr>
+          <w:rFonts w:ascii="Arial" w:eastAsia="Times New Roman" w:hAnsi="Arial" w:cs="Arial"/>
+          <w:i/>
+          <w:iCs/>
+          <w:color w:val="333333"/>
+          <w:shd w:val="clear" w:color="auto" w:fill="FFFFFF"/>
+          <w:lang w:val="es-ES"/>
+        </w:rPr>
+        <w:t>Journal</w:t>
+      </w:r>
+      <w:proofErr w:type="spellEnd"/>
+      <w:r>
+        <w:rPr>
+          <w:rFonts w:ascii="Arial" w:eastAsia="Times New Roman" w:hAnsi="Arial" w:cs="Arial"/>
+          <w:i/>
+          <w:iCs/>
+          <w:color w:val="333333"/>
+          <w:shd w:val="clear" w:color="auto" w:fill="FFFFFF"/>
+          <w:lang w:val="es-ES"/>
+        </w:rPr>
+        <w:t xml:space="preserve"> of </w:t>
+      </w:r>
+      <w:proofErr w:type="spellStart"/>
+      <w:r>
+        <w:rPr>
+          <w:rFonts w:ascii="Arial" w:eastAsia="Times New Roman" w:hAnsi="Arial" w:cs="Arial"/>
+          <w:i/>
+          <w:iCs/>
+          <w:color w:val="333333"/>
+          <w:shd w:val="clear" w:color="auto" w:fill="FFFFFF"/>
+          <w:lang w:val="es-ES"/>
+        </w:rPr>
+        <w:t>Women</w:t>
+      </w:r>
+      <w:proofErr w:type="spellEnd"/>
+      <w:r>
+        <w:rPr>
+          <w:rFonts w:ascii="Arial" w:eastAsia="Times New Roman" w:hAnsi="Arial" w:cs="Arial"/>
+          <w:i/>
+          <w:iCs/>
+          <w:color w:val="333333"/>
+          <w:shd w:val="clear" w:color="auto" w:fill="FFFFFF"/>
+          <w:lang w:val="es-ES"/>
+        </w:rPr>
+        <w:t xml:space="preserve"> </w:t>
+      </w:r>
+      <w:proofErr w:type="spellStart"/>
+      <w:r>
+        <w:rPr>
+          <w:rFonts w:ascii="Arial" w:eastAsia="Times New Roman" w:hAnsi="Arial" w:cs="Arial"/>
+          <w:i/>
+          <w:iCs/>
+          <w:color w:val="333333"/>
+          <w:shd w:val="clear" w:color="auto" w:fill="FFFFFF"/>
+          <w:lang w:val="es-ES"/>
+        </w:rPr>
+        <w:t>Studies</w:t>
+      </w:r>
+      <w:proofErr w:type="spellEnd"/>
+      <w:r>
+        <w:rPr>
+          <w:rFonts w:ascii="Arial" w:eastAsia="Times New Roman" w:hAnsi="Arial" w:cs="Arial"/>
+          <w:color w:val="333333"/>
+          <w:shd w:val="clear" w:color="auto" w:fill="FFFFFF"/>
+          <w:lang w:val="es-ES"/>
+        </w:rPr>
+        <w:t xml:space="preserve">, vol. 25, no. 1, 2004, pp. 59–76. </w:t>
+      </w:r>
+      <w:r>
+        <w:rPr>
+          <w:rFonts w:ascii="Arial" w:eastAsia="Times New Roman" w:hAnsi="Arial" w:cs="Arial"/>
+          <w:i/>
+          <w:iCs/>
+          <w:color w:val="333333"/>
+          <w:shd w:val="clear" w:color="auto" w:fill="FFFFFF"/>
+          <w:lang w:val="es-ES"/>
+        </w:rPr>
+        <w:t>JSTOR</w:t>
+      </w:r>
+      <w:r>
+        <w:rPr>
+          <w:rFonts w:ascii="Arial" w:eastAsia="Times New Roman" w:hAnsi="Arial" w:cs="Arial"/>
+          <w:color w:val="333333"/>
+          <w:shd w:val="clear" w:color="auto" w:fill="FFFFFF"/>
+          <w:lang w:val="es-ES"/>
+        </w:rPr>
+        <w:t>, JSTOR, www.jstor.org/stable/3347254.</w:t>
+      </w:r>
     </w:p>
     <w:p>
       <w:pPr>
-        <w:spacing w:after="240"/>
         <w:rPr>
           <w:rFonts w:ascii="Times New Roman" w:eastAsia="Times New Roman" w:hAnsi="Times New Roman" w:cs="Times New Roman"/>
           <w:lang w:val="es-ES"/>
         </w:rPr>
       </w:pPr>
+      <w:r>
+        <w:rPr>
+          <w:rFonts w:ascii="Arial" w:eastAsia="Times New Roman" w:hAnsi="Arial" w:cs="Arial"/>
+          <w:color w:val="333333"/>
+          <w:shd w:val="clear" w:color="auto" w:fill="FFFFFF"/>
+          <w:lang w:val="es-ES"/>
+        </w:rPr>
+        <w:t xml:space="preserve">Olivera, Mercedes; </w:t>
+      </w:r>
+      <w:proofErr w:type="spellStart"/>
+      <w:r>
+        <w:rPr>
+          <w:rFonts w:ascii="Arial" w:eastAsia="Times New Roman" w:hAnsi="Arial" w:cs="Arial"/>
+          <w:color w:val="333333"/>
+          <w:shd w:val="clear" w:color="auto" w:fill="FFFFFF"/>
+          <w:lang w:val="es-ES"/>
+        </w:rPr>
+        <w:t>Furio</w:t>
+      </w:r>
+      <w:proofErr w:type="spellEnd"/>
+      <w:r>
+        <w:rPr>
+          <w:rFonts w:ascii="Arial" w:eastAsia="Times New Roman" w:hAnsi="Arial" w:cs="Arial"/>
+          <w:color w:val="333333"/>
+          <w:shd w:val="clear" w:color="auto" w:fill="FFFFFF"/>
+          <w:lang w:val="es-ES"/>
+        </w:rPr>
+        <w:t xml:space="preserve">, Victoria J. “Violencia </w:t>
+      </w:r>
+      <w:proofErr w:type="spellStart"/>
+      <w:r>
+        <w:rPr>
+          <w:rFonts w:ascii="Arial" w:eastAsia="Times New Roman" w:hAnsi="Arial" w:cs="Arial"/>
+          <w:color w:val="333333"/>
+          <w:shd w:val="clear" w:color="auto" w:fill="FFFFFF"/>
+          <w:lang w:val="es-ES"/>
+        </w:rPr>
+        <w:t>Femicida</w:t>
+      </w:r>
+      <w:proofErr w:type="spellEnd"/>
+      <w:r>
+        <w:rPr>
+          <w:rFonts w:ascii="Arial" w:eastAsia="Times New Roman" w:hAnsi="Arial" w:cs="Arial"/>
+          <w:color w:val="333333"/>
+          <w:shd w:val="clear" w:color="auto" w:fill="FFFFFF"/>
+          <w:lang w:val="es-ES"/>
+        </w:rPr>
+        <w:t xml:space="preserve">: </w:t>
+      </w:r>
+      <w:proofErr w:type="spellStart"/>
+      <w:r>
+        <w:rPr>
+          <w:rFonts w:ascii="Arial" w:eastAsia="Times New Roman" w:hAnsi="Arial" w:cs="Arial"/>
+          <w:color w:val="333333"/>
+          <w:shd w:val="clear" w:color="auto" w:fill="FFFFFF"/>
+          <w:lang w:val="es-ES"/>
+        </w:rPr>
+        <w:t>Violence</w:t>
+      </w:r>
+      <w:proofErr w:type="spellEnd"/>
+      <w:r>
+        <w:rPr>
+          <w:rFonts w:ascii="Arial" w:eastAsia="Times New Roman" w:hAnsi="Arial" w:cs="Arial"/>
+          <w:color w:val="333333"/>
+          <w:shd w:val="clear" w:color="auto" w:fill="FFFFFF"/>
+          <w:lang w:val="es-ES"/>
+        </w:rPr>
+        <w:t xml:space="preserve"> </w:t>
+      </w:r>
+      <w:proofErr w:type="spellStart"/>
+      <w:r>
+        <w:rPr>
+          <w:rFonts w:ascii="Arial" w:eastAsia="Times New Roman" w:hAnsi="Arial" w:cs="Arial"/>
+          <w:color w:val="333333"/>
+          <w:shd w:val="clear" w:color="auto" w:fill="FFFFFF"/>
+          <w:lang w:val="es-ES"/>
+        </w:rPr>
+        <w:t>Against</w:t>
+      </w:r>
+      <w:proofErr w:type="spellEnd"/>
+      <w:r>
+        <w:rPr>
+          <w:rFonts w:ascii="Arial" w:eastAsia="Times New Roman" w:hAnsi="Arial" w:cs="Arial"/>
+          <w:color w:val="333333"/>
+          <w:shd w:val="clear" w:color="auto" w:fill="FFFFFF"/>
+          <w:lang w:val="es-ES"/>
+        </w:rPr>
+        <w:t xml:space="preserve"> </w:t>
+      </w:r>
+      <w:proofErr w:type="spellStart"/>
+      <w:r>
+        <w:rPr>
+          <w:rFonts w:ascii="Arial" w:eastAsia="Times New Roman" w:hAnsi="Arial" w:cs="Arial"/>
+          <w:color w:val="333333"/>
+          <w:shd w:val="clear" w:color="auto" w:fill="FFFFFF"/>
+          <w:lang w:val="es-ES"/>
+        </w:rPr>
+        <w:t>Women</w:t>
+      </w:r>
+      <w:proofErr w:type="spellEnd"/>
+      <w:r>
+        <w:rPr>
+          <w:rFonts w:ascii="Arial" w:eastAsia="Times New Roman" w:hAnsi="Arial" w:cs="Arial"/>
+          <w:color w:val="333333"/>
+          <w:shd w:val="clear" w:color="auto" w:fill="FFFFFF"/>
+          <w:lang w:val="es-ES"/>
+        </w:rPr>
+        <w:t xml:space="preserve"> and </w:t>
+      </w:r>
+      <w:proofErr w:type="spellStart"/>
+      <w:r>
+        <w:rPr>
+          <w:rFonts w:ascii="Arial" w:eastAsia="Times New Roman" w:hAnsi="Arial" w:cs="Arial"/>
+          <w:color w:val="333333"/>
+          <w:shd w:val="clear" w:color="auto" w:fill="FFFFFF"/>
+          <w:lang w:val="es-ES"/>
+        </w:rPr>
+        <w:t>Mexico’s</w:t>
+      </w:r>
+      <w:proofErr w:type="spellEnd"/>
+      <w:r>
+        <w:rPr>
+          <w:rFonts w:ascii="Arial" w:eastAsia="Times New Roman" w:hAnsi="Arial" w:cs="Arial"/>
+          <w:color w:val="333333"/>
+          <w:shd w:val="clear" w:color="auto" w:fill="FFFFFF"/>
+          <w:lang w:val="es-ES"/>
+        </w:rPr>
+        <w:t xml:space="preserve"> </w:t>
+      </w:r>
+      <w:proofErr w:type="spellStart"/>
+      <w:r>
+        <w:rPr>
+          <w:rFonts w:ascii="Arial" w:eastAsia="Times New Roman" w:hAnsi="Arial" w:cs="Arial"/>
+          <w:color w:val="333333"/>
+          <w:shd w:val="clear" w:color="auto" w:fill="FFFFFF"/>
+          <w:lang w:val="es-ES"/>
+        </w:rPr>
+        <w:t>Structural</w:t>
+      </w:r>
+      <w:proofErr w:type="spellEnd"/>
+      <w:r>
+        <w:rPr>
+          <w:rFonts w:ascii="Arial" w:eastAsia="Times New Roman" w:hAnsi="Arial" w:cs="Arial"/>
+          <w:color w:val="333333"/>
+          <w:shd w:val="clear" w:color="auto" w:fill="FFFFFF"/>
+          <w:lang w:val="es-ES"/>
+        </w:rPr>
+        <w:t xml:space="preserve"> Crisis.” </w:t>
+      </w:r>
+      <w:proofErr w:type="spellStart"/>
+      <w:r>
+        <w:rPr>
+          <w:rFonts w:ascii="Arial" w:eastAsia="Times New Roman" w:hAnsi="Arial" w:cs="Arial"/>
+          <w:i/>
+          <w:iCs/>
+          <w:color w:val="333333"/>
+          <w:shd w:val="clear" w:color="auto" w:fill="FFFFFF"/>
+          <w:lang w:val="es-ES"/>
+        </w:rPr>
+        <w:t>Latin</w:t>
+      </w:r>
+      <w:proofErr w:type="spellEnd"/>
+      <w:r>
+        <w:rPr>
+          <w:rFonts w:ascii="Arial" w:eastAsia="Times New Roman" w:hAnsi="Arial" w:cs="Arial"/>
+          <w:i/>
+          <w:iCs/>
+          <w:color w:val="333333"/>
+          <w:shd w:val="clear" w:color="auto" w:fill="FFFFFF"/>
+          <w:lang w:val="es-ES"/>
+        </w:rPr>
+        <w:t xml:space="preserve"> American </w:t>
+      </w:r>
+      <w:proofErr w:type="spellStart"/>
+      <w:r>
+        <w:rPr>
+          <w:rFonts w:ascii="Arial" w:eastAsia="Times New Roman" w:hAnsi="Arial" w:cs="Arial"/>
+          <w:i/>
+          <w:iCs/>
+          <w:color w:val="333333"/>
+          <w:shd w:val="clear" w:color="auto" w:fill="FFFFFF"/>
+          <w:lang w:val="es-ES"/>
+        </w:rPr>
+        <w:t>Perspectives</w:t>
+      </w:r>
+      <w:proofErr w:type="spellEnd"/>
+      <w:r>
+        <w:rPr>
+          <w:rFonts w:ascii="Arial" w:eastAsia="Times New Roman" w:hAnsi="Arial" w:cs="Arial"/>
+          <w:color w:val="333333"/>
+          <w:shd w:val="clear" w:color="auto" w:fill="FFFFFF"/>
+          <w:lang w:val="es-ES"/>
+        </w:rPr>
+        <w:t>, vol. 33, no. 2, 2006, pp. 104-114. http://www.jstor.org.ezproxy.lib.utexas.edu/stable/27647925.</w:t>
+      </w:r>
     </w:p>
     <w:p>
       <w:pPr>
-        <w:spacing w:after="240"/>
         <w:rPr>
           <w:rFonts w:ascii="Times New Roman" w:eastAsia="Times New Roman" w:hAnsi="Times New Roman" w:cs="Times New Roman"/>
           <w:lang w:val="es-ES"/>
         </w:rPr>
       </w:pPr>
-      <w:r>
-        <w:rPr>
-          <w:rFonts w:ascii="Times New Roman" w:eastAsia="Times New Roman" w:hAnsi="Times New Roman" w:cs="Times New Roman"/>
-          <w:lang w:val="es-ES"/>
-        </w:rPr>
-        <w:br/>
-      </w:r>
-      <w:r>
-        <w:rPr>
-          <w:rFonts w:ascii="Times New Roman" w:eastAsia="Times New Roman" w:hAnsi="Times New Roman" w:cs="Times New Roman"/>
-          <w:lang w:val="es-ES"/>
-        </w:rPr>
-        <w:br/>
+      <w:proofErr w:type="spellStart"/>
+      <w:r>
+        <w:rPr>
+          <w:rFonts w:ascii="Arial" w:eastAsia="Times New Roman" w:hAnsi="Arial" w:cs="Arial"/>
+          <w:color w:val="333333"/>
+          <w:shd w:val="clear" w:color="auto" w:fill="FFFFFF"/>
+          <w:lang w:val="es-ES"/>
+        </w:rPr>
+        <w:t>Osborn</w:t>
+      </w:r>
+      <w:proofErr w:type="spellEnd"/>
+      <w:r>
+        <w:rPr>
+          <w:rFonts w:ascii="Arial" w:eastAsia="Times New Roman" w:hAnsi="Arial" w:cs="Arial"/>
+          <w:color w:val="333333"/>
+          <w:shd w:val="clear" w:color="auto" w:fill="FFFFFF"/>
+          <w:lang w:val="es-ES"/>
+        </w:rPr>
+        <w:t xml:space="preserve">, </w:t>
+      </w:r>
+      <w:proofErr w:type="spellStart"/>
+      <w:r>
+        <w:rPr>
+          <w:rFonts w:ascii="Arial" w:eastAsia="Times New Roman" w:hAnsi="Arial" w:cs="Arial"/>
+          <w:color w:val="333333"/>
+          <w:shd w:val="clear" w:color="auto" w:fill="FFFFFF"/>
+          <w:lang w:val="es-ES"/>
+        </w:rPr>
+        <w:t>Corie</w:t>
+      </w:r>
+      <w:proofErr w:type="spellEnd"/>
+      <w:r>
+        <w:rPr>
+          <w:rFonts w:ascii="Arial" w:eastAsia="Times New Roman" w:hAnsi="Arial" w:cs="Arial"/>
+          <w:color w:val="333333"/>
+          <w:shd w:val="clear" w:color="auto" w:fill="FFFFFF"/>
+          <w:lang w:val="es-ES"/>
+        </w:rPr>
+        <w:t>. “</w:t>
+      </w:r>
+      <w:proofErr w:type="spellStart"/>
+      <w:r>
+        <w:rPr>
+          <w:rFonts w:ascii="Arial" w:eastAsia="Times New Roman" w:hAnsi="Arial" w:cs="Arial"/>
+          <w:color w:val="333333"/>
+          <w:shd w:val="clear" w:color="auto" w:fill="FFFFFF"/>
+          <w:lang w:val="es-ES"/>
+        </w:rPr>
+        <w:t>Femicidio</w:t>
+      </w:r>
+      <w:proofErr w:type="spellEnd"/>
+      <w:r>
+        <w:rPr>
+          <w:rFonts w:ascii="Arial" w:eastAsia="Times New Roman" w:hAnsi="Arial" w:cs="Arial"/>
+          <w:color w:val="333333"/>
+          <w:shd w:val="clear" w:color="auto" w:fill="FFFFFF"/>
+          <w:lang w:val="es-ES"/>
+        </w:rPr>
+        <w:t xml:space="preserve">: </w:t>
+      </w:r>
+      <w:proofErr w:type="spellStart"/>
+      <w:r>
+        <w:rPr>
+          <w:rFonts w:ascii="Arial" w:eastAsia="Times New Roman" w:hAnsi="Arial" w:cs="Arial"/>
+          <w:color w:val="333333"/>
+          <w:shd w:val="clear" w:color="auto" w:fill="FFFFFF"/>
+          <w:lang w:val="es-ES"/>
+        </w:rPr>
+        <w:t>Femicide</w:t>
+      </w:r>
+      <w:proofErr w:type="spellEnd"/>
+      <w:r>
+        <w:rPr>
+          <w:rFonts w:ascii="Arial" w:eastAsia="Times New Roman" w:hAnsi="Arial" w:cs="Arial"/>
+          <w:color w:val="333333"/>
+          <w:shd w:val="clear" w:color="auto" w:fill="FFFFFF"/>
+          <w:lang w:val="es-ES"/>
+        </w:rPr>
+        <w:t xml:space="preserve"> </w:t>
+      </w:r>
+      <w:proofErr w:type="spellStart"/>
+      <w:r>
+        <w:rPr>
+          <w:rFonts w:ascii="Arial" w:eastAsia="Times New Roman" w:hAnsi="Arial" w:cs="Arial"/>
+          <w:color w:val="333333"/>
+          <w:shd w:val="clear" w:color="auto" w:fill="FFFFFF"/>
+          <w:lang w:val="es-ES"/>
+        </w:rPr>
+        <w:t>Made</w:t>
+      </w:r>
+      <w:proofErr w:type="spellEnd"/>
+      <w:r>
+        <w:rPr>
+          <w:rFonts w:ascii="Arial" w:eastAsia="Times New Roman" w:hAnsi="Arial" w:cs="Arial"/>
+          <w:color w:val="333333"/>
+          <w:shd w:val="clear" w:color="auto" w:fill="FFFFFF"/>
+          <w:lang w:val="es-ES"/>
+        </w:rPr>
+        <w:t xml:space="preserve"> in </w:t>
+      </w:r>
+      <w:proofErr w:type="spellStart"/>
+      <w:r>
+        <w:rPr>
+          <w:rFonts w:ascii="Arial" w:eastAsia="Times New Roman" w:hAnsi="Arial" w:cs="Arial"/>
+          <w:color w:val="333333"/>
+          <w:shd w:val="clear" w:color="auto" w:fill="FFFFFF"/>
+          <w:lang w:val="es-ES"/>
+        </w:rPr>
+        <w:t>Mexico</w:t>
+      </w:r>
+      <w:proofErr w:type="spellEnd"/>
+      <w:r>
+        <w:rPr>
+          <w:rFonts w:ascii="Arial" w:eastAsia="Times New Roman" w:hAnsi="Arial" w:cs="Arial"/>
+          <w:color w:val="333333"/>
+          <w:shd w:val="clear" w:color="auto" w:fill="FFFFFF"/>
+          <w:lang w:val="es-ES"/>
+        </w:rPr>
+        <w:t xml:space="preserve">.” </w:t>
+      </w:r>
+      <w:r>
+        <w:rPr>
+          <w:rFonts w:ascii="Arial" w:eastAsia="Times New Roman" w:hAnsi="Arial" w:cs="Arial"/>
+          <w:i/>
+          <w:iCs/>
+          <w:color w:val="333333"/>
+          <w:shd w:val="clear" w:color="auto" w:fill="FFFFFF"/>
+          <w:lang w:val="es-ES"/>
+        </w:rPr>
+        <w:t xml:space="preserve">Off </w:t>
+      </w:r>
+      <w:proofErr w:type="spellStart"/>
+      <w:r>
+        <w:rPr>
+          <w:rFonts w:ascii="Arial" w:eastAsia="Times New Roman" w:hAnsi="Arial" w:cs="Arial"/>
+          <w:i/>
+          <w:iCs/>
+          <w:color w:val="333333"/>
+          <w:shd w:val="clear" w:color="auto" w:fill="FFFFFF"/>
+          <w:lang w:val="es-ES"/>
+        </w:rPr>
+        <w:t>Our</w:t>
+      </w:r>
+      <w:proofErr w:type="spellEnd"/>
+      <w:r>
+        <w:rPr>
+          <w:rFonts w:ascii="Arial" w:eastAsia="Times New Roman" w:hAnsi="Arial" w:cs="Arial"/>
+          <w:i/>
+          <w:iCs/>
+          <w:color w:val="333333"/>
+          <w:shd w:val="clear" w:color="auto" w:fill="FFFFFF"/>
+          <w:lang w:val="es-ES"/>
+        </w:rPr>
+        <w:t xml:space="preserve"> Backs,</w:t>
+      </w:r>
+      <w:r>
+        <w:rPr>
+          <w:rFonts w:ascii="Arial" w:eastAsia="Times New Roman" w:hAnsi="Arial" w:cs="Arial"/>
+          <w:color w:val="333333"/>
+          <w:shd w:val="clear" w:color="auto" w:fill="FFFFFF"/>
+          <w:lang w:val="es-ES"/>
+        </w:rPr>
+        <w:t xml:space="preserve"> vol. 34, no. 3/4, 2004, pp. 19-22, 26. http://www.jstor.org.ezproxy.lib.utexas.edu/stable/20838029</w:t>
       </w:r>
     </w:p>
     <w:p>
@@ -2734,1443 +4601,10 @@
       <w:r>
         <w:rPr>
           <w:rFonts w:ascii="Arial" w:eastAsia="Times New Roman" w:hAnsi="Arial" w:cs="Arial"/>
-          <w:color w:val="000000"/>
-          <w:shd w:val="clear" w:color="auto" w:fill="FFFFFF"/>
-          <w:lang w:val="es-ES"/>
-        </w:rPr>
-        <w:t>Arriola, Elvia R. (2007) "</w:t>
-      </w:r>
-      <w:proofErr w:type="spellStart"/>
-      <w:r>
-        <w:rPr>
-          <w:rFonts w:ascii="Arial" w:eastAsia="Times New Roman" w:hAnsi="Arial" w:cs="Arial"/>
-          <w:color w:val="000000"/>
-          <w:shd w:val="clear" w:color="auto" w:fill="FFFFFF"/>
-          <w:lang w:val="es-ES"/>
-        </w:rPr>
-        <w:t>Accountability</w:t>
-      </w:r>
-      <w:proofErr w:type="spellEnd"/>
-      <w:r>
-        <w:rPr>
-          <w:rFonts w:ascii="Arial" w:eastAsia="Times New Roman" w:hAnsi="Arial" w:cs="Arial"/>
-          <w:color w:val="000000"/>
-          <w:shd w:val="clear" w:color="auto" w:fill="FFFFFF"/>
-          <w:lang w:val="es-ES"/>
-        </w:rPr>
-        <w:t xml:space="preserve"> </w:t>
-      </w:r>
-      <w:proofErr w:type="spellStart"/>
-      <w:r>
-        <w:rPr>
-          <w:rFonts w:ascii="Arial" w:eastAsia="Times New Roman" w:hAnsi="Arial" w:cs="Arial"/>
-          <w:color w:val="000000"/>
-          <w:shd w:val="clear" w:color="auto" w:fill="FFFFFF"/>
-          <w:lang w:val="es-ES"/>
-        </w:rPr>
-        <w:t>for</w:t>
-      </w:r>
-      <w:proofErr w:type="spellEnd"/>
-      <w:r>
-        <w:rPr>
-          <w:rFonts w:ascii="Arial" w:eastAsia="Times New Roman" w:hAnsi="Arial" w:cs="Arial"/>
-          <w:color w:val="000000"/>
-          <w:shd w:val="clear" w:color="auto" w:fill="FFFFFF"/>
-          <w:lang w:val="es-ES"/>
-        </w:rPr>
-        <w:t xml:space="preserve"> </w:t>
-      </w:r>
-      <w:proofErr w:type="spellStart"/>
-      <w:r>
-        <w:rPr>
-          <w:rFonts w:ascii="Arial" w:eastAsia="Times New Roman" w:hAnsi="Arial" w:cs="Arial"/>
-          <w:color w:val="000000"/>
-          <w:shd w:val="clear" w:color="auto" w:fill="FFFFFF"/>
-          <w:lang w:val="es-ES"/>
-        </w:rPr>
-        <w:t>Murder</w:t>
-      </w:r>
-      <w:proofErr w:type="spellEnd"/>
-      <w:r>
-        <w:rPr>
-          <w:rFonts w:ascii="Arial" w:eastAsia="Times New Roman" w:hAnsi="Arial" w:cs="Arial"/>
-          <w:color w:val="000000"/>
-          <w:shd w:val="clear" w:color="auto" w:fill="FFFFFF"/>
-          <w:lang w:val="es-ES"/>
-        </w:rPr>
-        <w:t xml:space="preserve"> in </w:t>
-      </w:r>
-      <w:proofErr w:type="spellStart"/>
-      <w:r>
-        <w:rPr>
-          <w:rFonts w:ascii="Arial" w:eastAsia="Times New Roman" w:hAnsi="Arial" w:cs="Arial"/>
-          <w:color w:val="000000"/>
-          <w:shd w:val="clear" w:color="auto" w:fill="FFFFFF"/>
-          <w:lang w:val="es-ES"/>
-        </w:rPr>
-        <w:t>the</w:t>
-      </w:r>
-      <w:proofErr w:type="spellEnd"/>
-      <w:r>
-        <w:rPr>
-          <w:rFonts w:ascii="Arial" w:eastAsia="Times New Roman" w:hAnsi="Arial" w:cs="Arial"/>
-          <w:color w:val="000000"/>
-          <w:shd w:val="clear" w:color="auto" w:fill="FFFFFF"/>
-          <w:lang w:val="es-ES"/>
-        </w:rPr>
-        <w:t xml:space="preserve"> Maquiladoras: </w:t>
-      </w:r>
-      <w:proofErr w:type="spellStart"/>
-      <w:r>
-        <w:rPr>
-          <w:rFonts w:ascii="Arial" w:eastAsia="Times New Roman" w:hAnsi="Arial" w:cs="Arial"/>
-          <w:color w:val="000000"/>
-          <w:shd w:val="clear" w:color="auto" w:fill="FFFFFF"/>
-          <w:lang w:val="es-ES"/>
-        </w:rPr>
-        <w:t>Linking</w:t>
-      </w:r>
-      <w:proofErr w:type="spellEnd"/>
-      <w:r>
-        <w:rPr>
-          <w:rFonts w:ascii="Arial" w:eastAsia="Times New Roman" w:hAnsi="Arial" w:cs="Arial"/>
-          <w:color w:val="000000"/>
-          <w:shd w:val="clear" w:color="auto" w:fill="FFFFFF"/>
-          <w:lang w:val="es-ES"/>
-        </w:rPr>
-        <w:t xml:space="preserve"> </w:t>
-      </w:r>
-      <w:proofErr w:type="spellStart"/>
-      <w:r>
-        <w:rPr>
-          <w:rFonts w:ascii="Arial" w:eastAsia="Times New Roman" w:hAnsi="Arial" w:cs="Arial"/>
-          <w:color w:val="000000"/>
-          <w:shd w:val="clear" w:color="auto" w:fill="FFFFFF"/>
-          <w:lang w:val="es-ES"/>
-        </w:rPr>
-        <w:t>Corporate</w:t>
-      </w:r>
-      <w:proofErr w:type="spellEnd"/>
-      <w:r>
-        <w:rPr>
-          <w:rFonts w:ascii="Arial" w:eastAsia="Times New Roman" w:hAnsi="Arial" w:cs="Arial"/>
-          <w:color w:val="000000"/>
-          <w:shd w:val="clear" w:color="auto" w:fill="FFFFFF"/>
-          <w:lang w:val="es-ES"/>
-        </w:rPr>
-        <w:t xml:space="preserve"> </w:t>
-      </w:r>
-      <w:proofErr w:type="spellStart"/>
-      <w:r>
-        <w:rPr>
-          <w:rFonts w:ascii="Arial" w:eastAsia="Times New Roman" w:hAnsi="Arial" w:cs="Arial"/>
-          <w:color w:val="000000"/>
-          <w:shd w:val="clear" w:color="auto" w:fill="FFFFFF"/>
-          <w:lang w:val="es-ES"/>
-        </w:rPr>
-        <w:t>Indifference</w:t>
-      </w:r>
-      <w:proofErr w:type="spellEnd"/>
-      <w:r>
-        <w:rPr>
-          <w:rFonts w:ascii="Arial" w:eastAsia="Times New Roman" w:hAnsi="Arial" w:cs="Arial"/>
-          <w:color w:val="000000"/>
-          <w:shd w:val="clear" w:color="auto" w:fill="FFFFFF"/>
-          <w:lang w:val="es-ES"/>
-        </w:rPr>
-        <w:t xml:space="preserve"> to </w:t>
-      </w:r>
-      <w:proofErr w:type="spellStart"/>
-      <w:r>
-        <w:rPr>
-          <w:rFonts w:ascii="Arial" w:eastAsia="Times New Roman" w:hAnsi="Arial" w:cs="Arial"/>
-          <w:color w:val="000000"/>
-          <w:shd w:val="clear" w:color="auto" w:fill="FFFFFF"/>
-          <w:lang w:val="es-ES"/>
-        </w:rPr>
-        <w:t>Gender</w:t>
-      </w:r>
-      <w:proofErr w:type="spellEnd"/>
-      <w:r>
-        <w:rPr>
-          <w:rFonts w:ascii="Arial" w:eastAsia="Times New Roman" w:hAnsi="Arial" w:cs="Arial"/>
-          <w:color w:val="000000"/>
-          <w:shd w:val="clear" w:color="auto" w:fill="FFFFFF"/>
-          <w:lang w:val="es-ES"/>
-        </w:rPr>
-        <w:t xml:space="preserve"> </w:t>
-      </w:r>
-      <w:proofErr w:type="spellStart"/>
-      <w:r>
-        <w:rPr>
-          <w:rFonts w:ascii="Arial" w:eastAsia="Times New Roman" w:hAnsi="Arial" w:cs="Arial"/>
-          <w:color w:val="000000"/>
-          <w:shd w:val="clear" w:color="auto" w:fill="FFFFFF"/>
-          <w:lang w:val="es-ES"/>
-        </w:rPr>
-        <w:t>Violence</w:t>
-      </w:r>
-      <w:proofErr w:type="spellEnd"/>
-      <w:r>
-        <w:rPr>
-          <w:rFonts w:ascii="Arial" w:eastAsia="Times New Roman" w:hAnsi="Arial" w:cs="Arial"/>
-          <w:color w:val="000000"/>
-          <w:shd w:val="clear" w:color="auto" w:fill="FFFFFF"/>
-          <w:lang w:val="es-ES"/>
-        </w:rPr>
-        <w:t xml:space="preserve"> at </w:t>
-      </w:r>
-      <w:proofErr w:type="spellStart"/>
-      <w:r>
-        <w:rPr>
-          <w:rFonts w:ascii="Arial" w:eastAsia="Times New Roman" w:hAnsi="Arial" w:cs="Arial"/>
-          <w:color w:val="000000"/>
-          <w:shd w:val="clear" w:color="auto" w:fill="FFFFFF"/>
-          <w:lang w:val="es-ES"/>
-        </w:rPr>
-        <w:t>the</w:t>
-      </w:r>
-      <w:proofErr w:type="spellEnd"/>
-      <w:r>
-        <w:rPr>
-          <w:rFonts w:ascii="Arial" w:eastAsia="Times New Roman" w:hAnsi="Arial" w:cs="Arial"/>
-          <w:color w:val="000000"/>
-          <w:shd w:val="clear" w:color="auto" w:fill="FFFFFF"/>
-          <w:lang w:val="es-ES"/>
-        </w:rPr>
-        <w:t xml:space="preserve"> U.S. </w:t>
-      </w:r>
-      <w:proofErr w:type="spellStart"/>
-      <w:r>
-        <w:rPr>
-          <w:rFonts w:ascii="Arial" w:eastAsia="Times New Roman" w:hAnsi="Arial" w:cs="Arial"/>
-          <w:color w:val="000000"/>
-          <w:shd w:val="clear" w:color="auto" w:fill="FFFFFF"/>
-          <w:lang w:val="es-ES"/>
-        </w:rPr>
-        <w:t>Mexico</w:t>
-      </w:r>
-      <w:proofErr w:type="spellEnd"/>
-      <w:r>
-        <w:rPr>
-          <w:rFonts w:ascii="Arial" w:eastAsia="Times New Roman" w:hAnsi="Arial" w:cs="Arial"/>
-          <w:color w:val="000000"/>
-          <w:shd w:val="clear" w:color="auto" w:fill="FFFFFF"/>
-          <w:lang w:val="es-ES"/>
-        </w:rPr>
-        <w:t xml:space="preserve"> </w:t>
-      </w:r>
-      <w:proofErr w:type="spellStart"/>
-      <w:r>
-        <w:rPr>
-          <w:rFonts w:ascii="Arial" w:eastAsia="Times New Roman" w:hAnsi="Arial" w:cs="Arial"/>
-          <w:color w:val="000000"/>
-          <w:shd w:val="clear" w:color="auto" w:fill="FFFFFF"/>
-          <w:lang w:val="es-ES"/>
-        </w:rPr>
-        <w:t>Border</w:t>
-      </w:r>
-      <w:proofErr w:type="spellEnd"/>
-      <w:r>
-        <w:rPr>
-          <w:rFonts w:ascii="Arial" w:eastAsia="Times New Roman" w:hAnsi="Arial" w:cs="Arial"/>
-          <w:color w:val="000000"/>
-          <w:shd w:val="clear" w:color="auto" w:fill="FFFFFF"/>
-          <w:lang w:val="es-ES"/>
-        </w:rPr>
-        <w:t xml:space="preserve">," </w:t>
-      </w:r>
-      <w:r>
-        <w:rPr>
-          <w:rFonts w:ascii="Arial" w:eastAsia="Times New Roman" w:hAnsi="Arial" w:cs="Arial"/>
-          <w:i/>
-          <w:iCs/>
-          <w:color w:val="000000"/>
-          <w:shd w:val="clear" w:color="auto" w:fill="FFFFFF"/>
-          <w:lang w:val="es-ES"/>
-        </w:rPr>
-        <w:t xml:space="preserve">Seattle </w:t>
-      </w:r>
-      <w:proofErr w:type="spellStart"/>
-      <w:r>
-        <w:rPr>
-          <w:rFonts w:ascii="Arial" w:eastAsia="Times New Roman" w:hAnsi="Arial" w:cs="Arial"/>
-          <w:i/>
-          <w:iCs/>
-          <w:color w:val="000000"/>
-          <w:shd w:val="clear" w:color="auto" w:fill="FFFFFF"/>
-          <w:lang w:val="es-ES"/>
-        </w:rPr>
-        <w:t>Journal</w:t>
-      </w:r>
-      <w:proofErr w:type="spellEnd"/>
-      <w:r>
-        <w:rPr>
-          <w:rFonts w:ascii="Arial" w:eastAsia="Times New Roman" w:hAnsi="Arial" w:cs="Arial"/>
-          <w:i/>
-          <w:iCs/>
-          <w:color w:val="000000"/>
-          <w:shd w:val="clear" w:color="auto" w:fill="FFFFFF"/>
-          <w:lang w:val="es-ES"/>
-        </w:rPr>
-        <w:t xml:space="preserve"> </w:t>
-      </w:r>
-      <w:proofErr w:type="spellStart"/>
-      <w:r>
-        <w:rPr>
-          <w:rFonts w:ascii="Arial" w:eastAsia="Times New Roman" w:hAnsi="Arial" w:cs="Arial"/>
-          <w:i/>
-          <w:iCs/>
-          <w:color w:val="000000"/>
-          <w:shd w:val="clear" w:color="auto" w:fill="FFFFFF"/>
-          <w:lang w:val="es-ES"/>
-        </w:rPr>
-        <w:t>for</w:t>
-      </w:r>
-      <w:proofErr w:type="spellEnd"/>
-      <w:r>
-        <w:rPr>
-          <w:rFonts w:ascii="Arial" w:eastAsia="Times New Roman" w:hAnsi="Arial" w:cs="Arial"/>
-          <w:i/>
-          <w:iCs/>
-          <w:color w:val="000000"/>
-          <w:shd w:val="clear" w:color="auto" w:fill="FFFFFF"/>
-          <w:lang w:val="es-ES"/>
-        </w:rPr>
-        <w:t xml:space="preserve"> Social </w:t>
-      </w:r>
-      <w:proofErr w:type="spellStart"/>
-      <w:r>
-        <w:rPr>
-          <w:rFonts w:ascii="Arial" w:eastAsia="Times New Roman" w:hAnsi="Arial" w:cs="Arial"/>
-          <w:i/>
-          <w:iCs/>
-          <w:color w:val="000000"/>
-          <w:shd w:val="clear" w:color="auto" w:fill="FFFFFF"/>
-          <w:lang w:val="es-ES"/>
-        </w:rPr>
-        <w:t>Justice</w:t>
-      </w:r>
-      <w:proofErr w:type="spellEnd"/>
-      <w:r>
-        <w:rPr>
-          <w:rFonts w:ascii="Arial" w:eastAsia="Times New Roman" w:hAnsi="Arial" w:cs="Arial"/>
-          <w:color w:val="000000"/>
-          <w:shd w:val="clear" w:color="auto" w:fill="FFFFFF"/>
-          <w:lang w:val="es-ES"/>
-        </w:rPr>
-        <w:t xml:space="preserve">: Vol. </w:t>
-      </w:r>
-      <w:proofErr w:type="gramStart"/>
-      <w:r>
-        <w:rPr>
-          <w:rFonts w:ascii="Arial" w:eastAsia="Times New Roman" w:hAnsi="Arial" w:cs="Arial"/>
-          <w:color w:val="000000"/>
-          <w:shd w:val="clear" w:color="auto" w:fill="FFFFFF"/>
-          <w:lang w:val="es-ES"/>
-        </w:rPr>
-        <w:t>5 :</w:t>
-      </w:r>
-      <w:proofErr w:type="gramEnd"/>
-      <w:r>
-        <w:rPr>
-          <w:rFonts w:ascii="Arial" w:eastAsia="Times New Roman" w:hAnsi="Arial" w:cs="Arial"/>
-          <w:color w:val="000000"/>
-          <w:shd w:val="clear" w:color="auto" w:fill="FFFFFF"/>
-          <w:lang w:val="es-ES"/>
-        </w:rPr>
-        <w:t xml:space="preserve"> </w:t>
-      </w:r>
-      <w:proofErr w:type="spellStart"/>
-      <w:r>
-        <w:rPr>
-          <w:rFonts w:ascii="Arial" w:eastAsia="Times New Roman" w:hAnsi="Arial" w:cs="Arial"/>
-          <w:color w:val="000000"/>
-          <w:shd w:val="clear" w:color="auto" w:fill="FFFFFF"/>
-          <w:lang w:val="es-ES"/>
-        </w:rPr>
-        <w:t>Iss</w:t>
-      </w:r>
-      <w:proofErr w:type="spellEnd"/>
-      <w:r>
-        <w:rPr>
-          <w:rFonts w:ascii="Arial" w:eastAsia="Times New Roman" w:hAnsi="Arial" w:cs="Arial"/>
-          <w:color w:val="000000"/>
-          <w:shd w:val="clear" w:color="auto" w:fill="FFFFFF"/>
-          <w:lang w:val="es-ES"/>
-        </w:rPr>
-        <w:t xml:space="preserve">. </w:t>
-      </w:r>
-      <w:proofErr w:type="gramStart"/>
-      <w:r>
-        <w:rPr>
-          <w:rFonts w:ascii="Arial" w:eastAsia="Times New Roman" w:hAnsi="Arial" w:cs="Arial"/>
-          <w:color w:val="000000"/>
-          <w:shd w:val="clear" w:color="auto" w:fill="FFFFFF"/>
-          <w:lang w:val="es-ES"/>
-        </w:rPr>
-        <w:t>2 ,</w:t>
-      </w:r>
-      <w:proofErr w:type="gramEnd"/>
-      <w:r>
-        <w:rPr>
-          <w:rFonts w:ascii="Arial" w:eastAsia="Times New Roman" w:hAnsi="Arial" w:cs="Arial"/>
-          <w:color w:val="000000"/>
-          <w:shd w:val="clear" w:color="auto" w:fill="FFFFFF"/>
-          <w:lang w:val="es-ES"/>
-        </w:rPr>
-        <w:t xml:space="preserve"> </w:t>
-      </w:r>
-      <w:proofErr w:type="spellStart"/>
-      <w:r>
-        <w:rPr>
-          <w:rFonts w:ascii="Arial" w:eastAsia="Times New Roman" w:hAnsi="Arial" w:cs="Arial"/>
-          <w:color w:val="000000"/>
-          <w:shd w:val="clear" w:color="auto" w:fill="FFFFFF"/>
-          <w:lang w:val="es-ES"/>
-        </w:rPr>
-        <w:t>Article</w:t>
-      </w:r>
-      <w:proofErr w:type="spellEnd"/>
-      <w:r>
-        <w:rPr>
-          <w:rFonts w:ascii="Arial" w:eastAsia="Times New Roman" w:hAnsi="Arial" w:cs="Arial"/>
-          <w:color w:val="000000"/>
-          <w:shd w:val="clear" w:color="auto" w:fill="FFFFFF"/>
-          <w:lang w:val="es-ES"/>
-        </w:rPr>
-        <w:t xml:space="preserve"> 29. https://digitalcommons.law.seattleu.edu/sjsj/vol5/iss2/29</w:t>
-      </w:r>
-    </w:p>
-    <w:p>
-      <w:pPr>
-        <w:rPr>
-          <w:rFonts w:ascii="Times New Roman" w:eastAsia="Times New Roman" w:hAnsi="Times New Roman" w:cs="Times New Roman"/>
-          <w:lang w:val="es-ES"/>
-        </w:rPr>
-      </w:pPr>
-      <w:proofErr w:type="spellStart"/>
-      <w:r>
-        <w:rPr>
-          <w:rFonts w:ascii="Arial" w:eastAsia="Times New Roman" w:hAnsi="Arial" w:cs="Arial"/>
-          <w:color w:val="000000"/>
-          <w:shd w:val="clear" w:color="auto" w:fill="FFFFFF"/>
-          <w:lang w:val="es-ES"/>
-        </w:rPr>
-        <w:t>Bouffard</w:t>
-      </w:r>
-      <w:proofErr w:type="spellEnd"/>
-      <w:r>
-        <w:rPr>
-          <w:rFonts w:ascii="Arial" w:eastAsia="Times New Roman" w:hAnsi="Arial" w:cs="Arial"/>
-          <w:color w:val="000000"/>
-          <w:shd w:val="clear" w:color="auto" w:fill="FFFFFF"/>
-          <w:lang w:val="es-ES"/>
-        </w:rPr>
-        <w:t xml:space="preserve">, </w:t>
-      </w:r>
-      <w:proofErr w:type="spellStart"/>
-      <w:r>
-        <w:rPr>
-          <w:rFonts w:ascii="Arial" w:eastAsia="Times New Roman" w:hAnsi="Arial" w:cs="Arial"/>
-          <w:color w:val="000000"/>
-          <w:shd w:val="clear" w:color="auto" w:fill="FFFFFF"/>
-          <w:lang w:val="es-ES"/>
-        </w:rPr>
-        <w:t>Leana</w:t>
-      </w:r>
-      <w:proofErr w:type="spellEnd"/>
-      <w:r>
-        <w:rPr>
-          <w:rFonts w:ascii="Arial" w:eastAsia="Times New Roman" w:hAnsi="Arial" w:cs="Arial"/>
-          <w:color w:val="000000"/>
-          <w:shd w:val="clear" w:color="auto" w:fill="FFFFFF"/>
-          <w:lang w:val="es-ES"/>
-        </w:rPr>
-        <w:t>. (2010). “</w:t>
-      </w:r>
-      <w:proofErr w:type="spellStart"/>
-      <w:r>
-        <w:rPr>
-          <w:rFonts w:ascii="Arial" w:eastAsia="Times New Roman" w:hAnsi="Arial" w:cs="Arial"/>
-          <w:color w:val="000000"/>
-          <w:shd w:val="clear" w:color="auto" w:fill="FFFFFF"/>
-          <w:lang w:val="es-ES"/>
-        </w:rPr>
-        <w:t>Exploring</w:t>
-      </w:r>
-      <w:proofErr w:type="spellEnd"/>
-      <w:r>
-        <w:rPr>
-          <w:rFonts w:ascii="Arial" w:eastAsia="Times New Roman" w:hAnsi="Arial" w:cs="Arial"/>
-          <w:color w:val="000000"/>
-          <w:shd w:val="clear" w:color="auto" w:fill="FFFFFF"/>
-          <w:lang w:val="es-ES"/>
-        </w:rPr>
-        <w:t xml:space="preserve"> </w:t>
-      </w:r>
-      <w:proofErr w:type="spellStart"/>
-      <w:r>
-        <w:rPr>
-          <w:rFonts w:ascii="Arial" w:eastAsia="Times New Roman" w:hAnsi="Arial" w:cs="Arial"/>
-          <w:color w:val="000000"/>
-          <w:shd w:val="clear" w:color="auto" w:fill="FFFFFF"/>
-          <w:lang w:val="es-ES"/>
-        </w:rPr>
-        <w:t>the</w:t>
-      </w:r>
-      <w:proofErr w:type="spellEnd"/>
-      <w:r>
-        <w:rPr>
-          <w:rFonts w:ascii="Arial" w:eastAsia="Times New Roman" w:hAnsi="Arial" w:cs="Arial"/>
-          <w:color w:val="000000"/>
-          <w:shd w:val="clear" w:color="auto" w:fill="FFFFFF"/>
-          <w:lang w:val="es-ES"/>
-        </w:rPr>
-        <w:t xml:space="preserve"> </w:t>
-      </w:r>
-      <w:proofErr w:type="spellStart"/>
-      <w:r>
-        <w:rPr>
-          <w:rFonts w:ascii="Arial" w:eastAsia="Times New Roman" w:hAnsi="Arial" w:cs="Arial"/>
-          <w:color w:val="000000"/>
-          <w:shd w:val="clear" w:color="auto" w:fill="FFFFFF"/>
-          <w:lang w:val="es-ES"/>
-        </w:rPr>
-        <w:t>utility</w:t>
-      </w:r>
-      <w:proofErr w:type="spellEnd"/>
-      <w:r>
-        <w:rPr>
-          <w:rFonts w:ascii="Arial" w:eastAsia="Times New Roman" w:hAnsi="Arial" w:cs="Arial"/>
-          <w:color w:val="000000"/>
-          <w:shd w:val="clear" w:color="auto" w:fill="FFFFFF"/>
-          <w:lang w:val="es-ES"/>
-        </w:rPr>
-        <w:t xml:space="preserve"> of </w:t>
-      </w:r>
-      <w:proofErr w:type="spellStart"/>
-      <w:r>
-        <w:rPr>
-          <w:rFonts w:ascii="Arial" w:eastAsia="Times New Roman" w:hAnsi="Arial" w:cs="Arial"/>
-          <w:color w:val="000000"/>
-          <w:shd w:val="clear" w:color="auto" w:fill="FFFFFF"/>
-          <w:lang w:val="es-ES"/>
-        </w:rPr>
-        <w:t>entitlement</w:t>
-      </w:r>
-      <w:proofErr w:type="spellEnd"/>
-      <w:r>
-        <w:rPr>
-          <w:rFonts w:ascii="Arial" w:eastAsia="Times New Roman" w:hAnsi="Arial" w:cs="Arial"/>
-          <w:color w:val="000000"/>
-          <w:shd w:val="clear" w:color="auto" w:fill="FFFFFF"/>
-          <w:lang w:val="es-ES"/>
-        </w:rPr>
-        <w:t xml:space="preserve"> in </w:t>
-      </w:r>
-      <w:proofErr w:type="spellStart"/>
-      <w:r>
-        <w:rPr>
-          <w:rFonts w:ascii="Arial" w:eastAsia="Times New Roman" w:hAnsi="Arial" w:cs="Arial"/>
-          <w:color w:val="000000"/>
-          <w:shd w:val="clear" w:color="auto" w:fill="FFFFFF"/>
-          <w:lang w:val="es-ES"/>
-        </w:rPr>
-        <w:t>understanding</w:t>
-      </w:r>
-      <w:proofErr w:type="spellEnd"/>
-      <w:r>
-        <w:rPr>
-          <w:rFonts w:ascii="Arial" w:eastAsia="Times New Roman" w:hAnsi="Arial" w:cs="Arial"/>
-          <w:color w:val="000000"/>
-          <w:shd w:val="clear" w:color="auto" w:fill="FFFFFF"/>
-          <w:lang w:val="es-ES"/>
-        </w:rPr>
-        <w:t xml:space="preserve"> sexual       </w:t>
-      </w:r>
-      <w:proofErr w:type="spellStart"/>
-      <w:r>
-        <w:rPr>
-          <w:rFonts w:ascii="Arial" w:eastAsia="Times New Roman" w:hAnsi="Arial" w:cs="Arial"/>
-          <w:color w:val="000000"/>
-          <w:shd w:val="clear" w:color="auto" w:fill="FFFFFF"/>
-          <w:lang w:val="es-ES"/>
-        </w:rPr>
-        <w:t>aggression</w:t>
-      </w:r>
-      <w:proofErr w:type="spellEnd"/>
-      <w:r>
-        <w:rPr>
-          <w:rFonts w:ascii="Arial" w:eastAsia="Times New Roman" w:hAnsi="Arial" w:cs="Arial"/>
-          <w:color w:val="000000"/>
-          <w:shd w:val="clear" w:color="auto" w:fill="FFFFFF"/>
-          <w:lang w:val="es-ES"/>
-        </w:rPr>
-        <w:t xml:space="preserve">.” </w:t>
-      </w:r>
-      <w:proofErr w:type="spellStart"/>
-      <w:r>
-        <w:rPr>
-          <w:rFonts w:ascii="Arial" w:eastAsia="Times New Roman" w:hAnsi="Arial" w:cs="Arial"/>
-          <w:i/>
-          <w:iCs/>
-          <w:color w:val="000000"/>
-          <w:shd w:val="clear" w:color="auto" w:fill="FFFFFF"/>
-          <w:lang w:val="es-ES"/>
-        </w:rPr>
-        <w:t>Journal</w:t>
-      </w:r>
-      <w:proofErr w:type="spellEnd"/>
-      <w:r>
-        <w:rPr>
-          <w:rFonts w:ascii="Arial" w:eastAsia="Times New Roman" w:hAnsi="Arial" w:cs="Arial"/>
-          <w:i/>
-          <w:iCs/>
-          <w:color w:val="000000"/>
-          <w:shd w:val="clear" w:color="auto" w:fill="FFFFFF"/>
-          <w:lang w:val="es-ES"/>
-        </w:rPr>
-        <w:t xml:space="preserve"> of Criminal </w:t>
-      </w:r>
-      <w:proofErr w:type="spellStart"/>
-      <w:r>
-        <w:rPr>
-          <w:rFonts w:ascii="Arial" w:eastAsia="Times New Roman" w:hAnsi="Arial" w:cs="Arial"/>
-          <w:i/>
-          <w:iCs/>
-          <w:color w:val="000000"/>
-          <w:shd w:val="clear" w:color="auto" w:fill="FFFFFF"/>
-          <w:lang w:val="es-ES"/>
-        </w:rPr>
-        <w:t>Justice</w:t>
-      </w:r>
-      <w:proofErr w:type="spellEnd"/>
-      <w:r>
-        <w:rPr>
-          <w:rFonts w:ascii="Arial" w:eastAsia="Times New Roman" w:hAnsi="Arial" w:cs="Arial"/>
-          <w:color w:val="000000"/>
-          <w:shd w:val="clear" w:color="auto" w:fill="FFFFFF"/>
-          <w:lang w:val="es-ES"/>
-        </w:rPr>
-        <w:t xml:space="preserve">. 38. 870-879. 10.1016/j.jcrimjus.2010.06.002. </w:t>
-      </w:r>
-    </w:p>
-    <w:p>
-      <w:pPr>
-        <w:rPr>
-          <w:rFonts w:ascii="Times New Roman" w:eastAsia="Times New Roman" w:hAnsi="Times New Roman" w:cs="Times New Roman"/>
-          <w:lang w:val="es-ES"/>
-        </w:rPr>
-      </w:pPr>
-      <w:r>
-        <w:rPr>
-          <w:rFonts w:ascii="Arial" w:eastAsia="Times New Roman" w:hAnsi="Arial" w:cs="Arial"/>
-          <w:color w:val="333333"/>
-          <w:shd w:val="clear" w:color="auto" w:fill="FFFFFF"/>
-          <w:lang w:val="es-ES"/>
-        </w:rPr>
-        <w:t>Livingston, Jessica. “</w:t>
-      </w:r>
-      <w:proofErr w:type="spellStart"/>
-      <w:r>
-        <w:rPr>
-          <w:rFonts w:ascii="Arial" w:eastAsia="Times New Roman" w:hAnsi="Arial" w:cs="Arial"/>
-          <w:color w:val="333333"/>
-          <w:shd w:val="clear" w:color="auto" w:fill="FFFFFF"/>
-          <w:lang w:val="es-ES"/>
-        </w:rPr>
-        <w:t>Murder</w:t>
-      </w:r>
-      <w:proofErr w:type="spellEnd"/>
-      <w:r>
-        <w:rPr>
-          <w:rFonts w:ascii="Arial" w:eastAsia="Times New Roman" w:hAnsi="Arial" w:cs="Arial"/>
-          <w:color w:val="333333"/>
-          <w:shd w:val="clear" w:color="auto" w:fill="FFFFFF"/>
-          <w:lang w:val="es-ES"/>
-        </w:rPr>
-        <w:t xml:space="preserve"> in Juárez: </w:t>
-      </w:r>
-      <w:proofErr w:type="spellStart"/>
-      <w:r>
-        <w:rPr>
-          <w:rFonts w:ascii="Arial" w:eastAsia="Times New Roman" w:hAnsi="Arial" w:cs="Arial"/>
-          <w:color w:val="333333"/>
-          <w:shd w:val="clear" w:color="auto" w:fill="FFFFFF"/>
-          <w:lang w:val="es-ES"/>
-        </w:rPr>
-        <w:t>Gender</w:t>
-      </w:r>
-      <w:proofErr w:type="spellEnd"/>
-      <w:r>
-        <w:rPr>
-          <w:rFonts w:ascii="Arial" w:eastAsia="Times New Roman" w:hAnsi="Arial" w:cs="Arial"/>
-          <w:color w:val="333333"/>
-          <w:shd w:val="clear" w:color="auto" w:fill="FFFFFF"/>
-          <w:lang w:val="es-ES"/>
-        </w:rPr>
-        <w:t xml:space="preserve">, Sexual </w:t>
-      </w:r>
-      <w:proofErr w:type="spellStart"/>
-      <w:r>
-        <w:rPr>
-          <w:rFonts w:ascii="Arial" w:eastAsia="Times New Roman" w:hAnsi="Arial" w:cs="Arial"/>
-          <w:color w:val="333333"/>
-          <w:shd w:val="clear" w:color="auto" w:fill="FFFFFF"/>
-          <w:lang w:val="es-ES"/>
-        </w:rPr>
-        <w:t>Violence</w:t>
-      </w:r>
-      <w:proofErr w:type="spellEnd"/>
-      <w:r>
-        <w:rPr>
-          <w:rFonts w:ascii="Arial" w:eastAsia="Times New Roman" w:hAnsi="Arial" w:cs="Arial"/>
-          <w:color w:val="333333"/>
-          <w:shd w:val="clear" w:color="auto" w:fill="FFFFFF"/>
-          <w:lang w:val="es-ES"/>
-        </w:rPr>
-        <w:t xml:space="preserve">, and </w:t>
-      </w:r>
-      <w:proofErr w:type="spellStart"/>
-      <w:r>
-        <w:rPr>
-          <w:rFonts w:ascii="Arial" w:eastAsia="Times New Roman" w:hAnsi="Arial" w:cs="Arial"/>
-          <w:color w:val="333333"/>
-          <w:shd w:val="clear" w:color="auto" w:fill="FFFFFF"/>
-          <w:lang w:val="es-ES"/>
-        </w:rPr>
-        <w:t>the</w:t>
-      </w:r>
-      <w:proofErr w:type="spellEnd"/>
-      <w:r>
-        <w:rPr>
-          <w:rFonts w:ascii="Arial" w:eastAsia="Times New Roman" w:hAnsi="Arial" w:cs="Arial"/>
-          <w:color w:val="333333"/>
-          <w:shd w:val="clear" w:color="auto" w:fill="FFFFFF"/>
-          <w:lang w:val="es-ES"/>
-        </w:rPr>
-        <w:t xml:space="preserve"> Global </w:t>
-      </w:r>
-      <w:proofErr w:type="spellStart"/>
-      <w:r>
-        <w:rPr>
-          <w:rFonts w:ascii="Arial" w:eastAsia="Times New Roman" w:hAnsi="Arial" w:cs="Arial"/>
-          <w:color w:val="333333"/>
-          <w:shd w:val="clear" w:color="auto" w:fill="FFFFFF"/>
-          <w:lang w:val="es-ES"/>
-        </w:rPr>
-        <w:t>Assembly</w:t>
-      </w:r>
-      <w:proofErr w:type="spellEnd"/>
-      <w:r>
-        <w:rPr>
-          <w:rFonts w:ascii="Arial" w:eastAsia="Times New Roman" w:hAnsi="Arial" w:cs="Arial"/>
-          <w:color w:val="333333"/>
-          <w:shd w:val="clear" w:color="auto" w:fill="FFFFFF"/>
-          <w:lang w:val="es-ES"/>
-        </w:rPr>
-        <w:t xml:space="preserve"> Line.” </w:t>
-      </w:r>
-      <w:proofErr w:type="spellStart"/>
-      <w:r>
-        <w:rPr>
-          <w:rFonts w:ascii="Arial" w:eastAsia="Times New Roman" w:hAnsi="Arial" w:cs="Arial"/>
-          <w:i/>
-          <w:iCs/>
-          <w:color w:val="333333"/>
-          <w:shd w:val="clear" w:color="auto" w:fill="FFFFFF"/>
-          <w:lang w:val="es-ES"/>
-        </w:rPr>
-        <w:t>Frontiers</w:t>
-      </w:r>
-      <w:proofErr w:type="spellEnd"/>
-      <w:r>
-        <w:rPr>
-          <w:rFonts w:ascii="Arial" w:eastAsia="Times New Roman" w:hAnsi="Arial" w:cs="Arial"/>
-          <w:i/>
-          <w:iCs/>
-          <w:color w:val="333333"/>
-          <w:shd w:val="clear" w:color="auto" w:fill="FFFFFF"/>
-          <w:lang w:val="es-ES"/>
-        </w:rPr>
-        <w:t xml:space="preserve">: A </w:t>
-      </w:r>
-      <w:proofErr w:type="spellStart"/>
-      <w:r>
-        <w:rPr>
-          <w:rFonts w:ascii="Arial" w:eastAsia="Times New Roman" w:hAnsi="Arial" w:cs="Arial"/>
-          <w:i/>
-          <w:iCs/>
-          <w:color w:val="333333"/>
-          <w:shd w:val="clear" w:color="auto" w:fill="FFFFFF"/>
-          <w:lang w:val="es-ES"/>
-        </w:rPr>
-        <w:t>Journal</w:t>
-      </w:r>
-      <w:proofErr w:type="spellEnd"/>
-      <w:r>
-        <w:rPr>
-          <w:rFonts w:ascii="Arial" w:eastAsia="Times New Roman" w:hAnsi="Arial" w:cs="Arial"/>
-          <w:i/>
-          <w:iCs/>
-          <w:color w:val="333333"/>
-          <w:shd w:val="clear" w:color="auto" w:fill="FFFFFF"/>
-          <w:lang w:val="es-ES"/>
-        </w:rPr>
-        <w:t xml:space="preserve"> of </w:t>
-      </w:r>
-      <w:proofErr w:type="spellStart"/>
-      <w:r>
-        <w:rPr>
-          <w:rFonts w:ascii="Arial" w:eastAsia="Times New Roman" w:hAnsi="Arial" w:cs="Arial"/>
-          <w:i/>
-          <w:iCs/>
-          <w:color w:val="333333"/>
-          <w:shd w:val="clear" w:color="auto" w:fill="FFFFFF"/>
-          <w:lang w:val="es-ES"/>
-        </w:rPr>
-        <w:t>Women</w:t>
-      </w:r>
-      <w:proofErr w:type="spellEnd"/>
-      <w:r>
-        <w:rPr>
-          <w:rFonts w:ascii="Arial" w:eastAsia="Times New Roman" w:hAnsi="Arial" w:cs="Arial"/>
-          <w:i/>
-          <w:iCs/>
-          <w:color w:val="333333"/>
-          <w:shd w:val="clear" w:color="auto" w:fill="FFFFFF"/>
-          <w:lang w:val="es-ES"/>
-        </w:rPr>
-        <w:t xml:space="preserve"> </w:t>
-      </w:r>
-      <w:proofErr w:type="spellStart"/>
-      <w:r>
-        <w:rPr>
-          <w:rFonts w:ascii="Arial" w:eastAsia="Times New Roman" w:hAnsi="Arial" w:cs="Arial"/>
-          <w:i/>
-          <w:iCs/>
-          <w:color w:val="333333"/>
-          <w:shd w:val="clear" w:color="auto" w:fill="FFFFFF"/>
-          <w:lang w:val="es-ES"/>
-        </w:rPr>
-        <w:t>Studies</w:t>
-      </w:r>
-      <w:proofErr w:type="spellEnd"/>
-      <w:r>
-        <w:rPr>
-          <w:rFonts w:ascii="Arial" w:eastAsia="Times New Roman" w:hAnsi="Arial" w:cs="Arial"/>
-          <w:color w:val="333333"/>
-          <w:shd w:val="clear" w:color="auto" w:fill="FFFFFF"/>
-          <w:lang w:val="es-ES"/>
-        </w:rPr>
-        <w:t xml:space="preserve">, vol. 25, no. 1, 2004, pp. 59–76. </w:t>
-      </w:r>
-      <w:r>
-        <w:rPr>
-          <w:rFonts w:ascii="Arial" w:eastAsia="Times New Roman" w:hAnsi="Arial" w:cs="Arial"/>
-          <w:i/>
-          <w:iCs/>
-          <w:color w:val="333333"/>
-          <w:shd w:val="clear" w:color="auto" w:fill="FFFFFF"/>
-          <w:lang w:val="es-ES"/>
-        </w:rPr>
-        <w:t>JSTOR</w:t>
-      </w:r>
-      <w:r>
-        <w:rPr>
-          <w:rFonts w:ascii="Arial" w:eastAsia="Times New Roman" w:hAnsi="Arial" w:cs="Arial"/>
-          <w:color w:val="333333"/>
-          <w:shd w:val="clear" w:color="auto" w:fill="FFFFFF"/>
-          <w:lang w:val="es-ES"/>
-        </w:rPr>
-        <w:t>, JSTOR, www.jstor.org/stable/3347254.</w:t>
-      </w:r>
-    </w:p>
-    <w:p>
-      <w:pPr>
-        <w:rPr>
-          <w:rFonts w:ascii="Times New Roman" w:eastAsia="Times New Roman" w:hAnsi="Times New Roman" w:cs="Times New Roman"/>
-          <w:lang w:val="es-ES"/>
-        </w:rPr>
-      </w:pPr>
-      <w:r>
-        <w:rPr>
-          <w:rFonts w:ascii="Arial" w:eastAsia="Times New Roman" w:hAnsi="Arial" w:cs="Arial"/>
-          <w:color w:val="333333"/>
-          <w:shd w:val="clear" w:color="auto" w:fill="FFFFFF"/>
-          <w:lang w:val="es-ES"/>
-        </w:rPr>
-        <w:t xml:space="preserve"> Olivera, Mercedes; </w:t>
-      </w:r>
-      <w:proofErr w:type="spellStart"/>
-      <w:r>
-        <w:rPr>
-          <w:rFonts w:ascii="Arial" w:eastAsia="Times New Roman" w:hAnsi="Arial" w:cs="Arial"/>
-          <w:color w:val="333333"/>
-          <w:shd w:val="clear" w:color="auto" w:fill="FFFFFF"/>
-          <w:lang w:val="es-ES"/>
-        </w:rPr>
-        <w:t>Furio</w:t>
-      </w:r>
-      <w:proofErr w:type="spellEnd"/>
-      <w:r>
-        <w:rPr>
-          <w:rFonts w:ascii="Arial" w:eastAsia="Times New Roman" w:hAnsi="Arial" w:cs="Arial"/>
-          <w:color w:val="333333"/>
-          <w:shd w:val="clear" w:color="auto" w:fill="FFFFFF"/>
-          <w:lang w:val="es-ES"/>
-        </w:rPr>
-        <w:t xml:space="preserve">, Victoria J. “Violencia </w:t>
-      </w:r>
-      <w:proofErr w:type="spellStart"/>
-      <w:r>
-        <w:rPr>
-          <w:rFonts w:ascii="Arial" w:eastAsia="Times New Roman" w:hAnsi="Arial" w:cs="Arial"/>
-          <w:color w:val="333333"/>
-          <w:shd w:val="clear" w:color="auto" w:fill="FFFFFF"/>
-          <w:lang w:val="es-ES"/>
-        </w:rPr>
-        <w:t>Femicida</w:t>
-      </w:r>
-      <w:proofErr w:type="spellEnd"/>
-      <w:r>
-        <w:rPr>
-          <w:rFonts w:ascii="Arial" w:eastAsia="Times New Roman" w:hAnsi="Arial" w:cs="Arial"/>
-          <w:color w:val="333333"/>
-          <w:shd w:val="clear" w:color="auto" w:fill="FFFFFF"/>
-          <w:lang w:val="es-ES"/>
-        </w:rPr>
-        <w:t xml:space="preserve">: </w:t>
-      </w:r>
-      <w:proofErr w:type="spellStart"/>
-      <w:r>
-        <w:rPr>
-          <w:rFonts w:ascii="Arial" w:eastAsia="Times New Roman" w:hAnsi="Arial" w:cs="Arial"/>
-          <w:color w:val="333333"/>
-          <w:shd w:val="clear" w:color="auto" w:fill="FFFFFF"/>
-          <w:lang w:val="es-ES"/>
-        </w:rPr>
-        <w:t>Violence</w:t>
-      </w:r>
-      <w:proofErr w:type="spellEnd"/>
-      <w:r>
-        <w:rPr>
-          <w:rFonts w:ascii="Arial" w:eastAsia="Times New Roman" w:hAnsi="Arial" w:cs="Arial"/>
-          <w:color w:val="333333"/>
-          <w:shd w:val="clear" w:color="auto" w:fill="FFFFFF"/>
-          <w:lang w:val="es-ES"/>
-        </w:rPr>
-        <w:t xml:space="preserve"> </w:t>
-      </w:r>
-      <w:proofErr w:type="spellStart"/>
-      <w:r>
-        <w:rPr>
-          <w:rFonts w:ascii="Arial" w:eastAsia="Times New Roman" w:hAnsi="Arial" w:cs="Arial"/>
-          <w:color w:val="333333"/>
-          <w:shd w:val="clear" w:color="auto" w:fill="FFFFFF"/>
-          <w:lang w:val="es-ES"/>
-        </w:rPr>
-        <w:t>Against</w:t>
-      </w:r>
-      <w:proofErr w:type="spellEnd"/>
-      <w:r>
-        <w:rPr>
-          <w:rFonts w:ascii="Arial" w:eastAsia="Times New Roman" w:hAnsi="Arial" w:cs="Arial"/>
-          <w:color w:val="333333"/>
-          <w:shd w:val="clear" w:color="auto" w:fill="FFFFFF"/>
-          <w:lang w:val="es-ES"/>
-        </w:rPr>
-        <w:t xml:space="preserve"> </w:t>
-      </w:r>
-      <w:proofErr w:type="spellStart"/>
-      <w:r>
-        <w:rPr>
-          <w:rFonts w:ascii="Arial" w:eastAsia="Times New Roman" w:hAnsi="Arial" w:cs="Arial"/>
-          <w:color w:val="333333"/>
-          <w:shd w:val="clear" w:color="auto" w:fill="FFFFFF"/>
-          <w:lang w:val="es-ES"/>
-        </w:rPr>
-        <w:t>Women</w:t>
-      </w:r>
-      <w:proofErr w:type="spellEnd"/>
-      <w:r>
-        <w:rPr>
-          <w:rFonts w:ascii="Arial" w:eastAsia="Times New Roman" w:hAnsi="Arial" w:cs="Arial"/>
-          <w:color w:val="333333"/>
-          <w:shd w:val="clear" w:color="auto" w:fill="FFFFFF"/>
-          <w:lang w:val="es-ES"/>
-        </w:rPr>
-        <w:t xml:space="preserve"> and </w:t>
-      </w:r>
-      <w:proofErr w:type="spellStart"/>
-      <w:r>
-        <w:rPr>
-          <w:rFonts w:ascii="Arial" w:eastAsia="Times New Roman" w:hAnsi="Arial" w:cs="Arial"/>
-          <w:color w:val="333333"/>
-          <w:shd w:val="clear" w:color="auto" w:fill="FFFFFF"/>
-          <w:lang w:val="es-ES"/>
-        </w:rPr>
-        <w:t>Mexico’s</w:t>
-      </w:r>
-      <w:proofErr w:type="spellEnd"/>
-      <w:r>
-        <w:rPr>
-          <w:rFonts w:ascii="Arial" w:eastAsia="Times New Roman" w:hAnsi="Arial" w:cs="Arial"/>
-          <w:color w:val="333333"/>
-          <w:shd w:val="clear" w:color="auto" w:fill="FFFFFF"/>
-          <w:lang w:val="es-ES"/>
-        </w:rPr>
-        <w:t xml:space="preserve"> </w:t>
-      </w:r>
-      <w:proofErr w:type="spellStart"/>
-      <w:r>
-        <w:rPr>
-          <w:rFonts w:ascii="Arial" w:eastAsia="Times New Roman" w:hAnsi="Arial" w:cs="Arial"/>
-          <w:color w:val="333333"/>
-          <w:shd w:val="clear" w:color="auto" w:fill="FFFFFF"/>
-          <w:lang w:val="es-ES"/>
-        </w:rPr>
-        <w:t>Structural</w:t>
-      </w:r>
-      <w:proofErr w:type="spellEnd"/>
-      <w:r>
-        <w:rPr>
-          <w:rFonts w:ascii="Arial" w:eastAsia="Times New Roman" w:hAnsi="Arial" w:cs="Arial"/>
-          <w:color w:val="333333"/>
-          <w:shd w:val="clear" w:color="auto" w:fill="FFFFFF"/>
-          <w:lang w:val="es-ES"/>
-        </w:rPr>
-        <w:t xml:space="preserve"> Crisis.” </w:t>
-      </w:r>
-      <w:proofErr w:type="spellStart"/>
-      <w:r>
-        <w:rPr>
-          <w:rFonts w:ascii="Arial" w:eastAsia="Times New Roman" w:hAnsi="Arial" w:cs="Arial"/>
-          <w:i/>
-          <w:iCs/>
-          <w:color w:val="333333"/>
-          <w:shd w:val="clear" w:color="auto" w:fill="FFFFFF"/>
-          <w:lang w:val="es-ES"/>
-        </w:rPr>
-        <w:t>Latin</w:t>
-      </w:r>
-      <w:proofErr w:type="spellEnd"/>
-      <w:r>
-        <w:rPr>
-          <w:rFonts w:ascii="Arial" w:eastAsia="Times New Roman" w:hAnsi="Arial" w:cs="Arial"/>
-          <w:i/>
-          <w:iCs/>
-          <w:color w:val="333333"/>
-          <w:shd w:val="clear" w:color="auto" w:fill="FFFFFF"/>
-          <w:lang w:val="es-ES"/>
-        </w:rPr>
-        <w:t xml:space="preserve"> American </w:t>
-      </w:r>
-      <w:proofErr w:type="spellStart"/>
-      <w:r>
-        <w:rPr>
-          <w:rFonts w:ascii="Arial" w:eastAsia="Times New Roman" w:hAnsi="Arial" w:cs="Arial"/>
-          <w:i/>
-          <w:iCs/>
-          <w:color w:val="333333"/>
-          <w:shd w:val="clear" w:color="auto" w:fill="FFFFFF"/>
-          <w:lang w:val="es-ES"/>
-        </w:rPr>
-        <w:t>Perspectives</w:t>
-      </w:r>
-      <w:proofErr w:type="spellEnd"/>
-      <w:r>
-        <w:rPr>
-          <w:rFonts w:ascii="Arial" w:eastAsia="Times New Roman" w:hAnsi="Arial" w:cs="Arial"/>
-          <w:color w:val="333333"/>
-          <w:shd w:val="clear" w:color="auto" w:fill="FFFFFF"/>
-          <w:lang w:val="es-ES"/>
-        </w:rPr>
-        <w:t>, vol. 33, no. 2, 2006, pp. 104-114. http://www.jstor.org.ezproxy.lib.utexas.edu/stable/27647925.</w:t>
-      </w:r>
-    </w:p>
-    <w:p>
-      <w:pPr>
-        <w:rPr>
-          <w:rFonts w:ascii="Times New Roman" w:eastAsia="Times New Roman" w:hAnsi="Times New Roman" w:cs="Times New Roman"/>
-          <w:lang w:val="es-ES"/>
-        </w:rPr>
-      </w:pPr>
-      <w:proofErr w:type="spellStart"/>
-      <w:r>
-        <w:rPr>
-          <w:rFonts w:ascii="Arial" w:eastAsia="Times New Roman" w:hAnsi="Arial" w:cs="Arial"/>
-          <w:color w:val="333333"/>
-          <w:shd w:val="clear" w:color="auto" w:fill="FFFFFF"/>
-          <w:lang w:val="es-ES"/>
-        </w:rPr>
-        <w:t>Osborn</w:t>
-      </w:r>
-      <w:proofErr w:type="spellEnd"/>
-      <w:r>
-        <w:rPr>
-          <w:rFonts w:ascii="Arial" w:eastAsia="Times New Roman" w:hAnsi="Arial" w:cs="Arial"/>
-          <w:color w:val="333333"/>
-          <w:shd w:val="clear" w:color="auto" w:fill="FFFFFF"/>
-          <w:lang w:val="es-ES"/>
-        </w:rPr>
-        <w:t xml:space="preserve">, </w:t>
-      </w:r>
-      <w:proofErr w:type="spellStart"/>
-      <w:r>
-        <w:rPr>
-          <w:rFonts w:ascii="Arial" w:eastAsia="Times New Roman" w:hAnsi="Arial" w:cs="Arial"/>
-          <w:color w:val="333333"/>
-          <w:shd w:val="clear" w:color="auto" w:fill="FFFFFF"/>
-          <w:lang w:val="es-ES"/>
-        </w:rPr>
-        <w:t>Corie</w:t>
-      </w:r>
-      <w:proofErr w:type="spellEnd"/>
-      <w:r>
-        <w:rPr>
-          <w:rFonts w:ascii="Arial" w:eastAsia="Times New Roman" w:hAnsi="Arial" w:cs="Arial"/>
-          <w:color w:val="333333"/>
-          <w:shd w:val="clear" w:color="auto" w:fill="FFFFFF"/>
-          <w:lang w:val="es-ES"/>
-        </w:rPr>
-        <w:t>. “</w:t>
-      </w:r>
-      <w:proofErr w:type="spellStart"/>
-      <w:r>
-        <w:rPr>
-          <w:rFonts w:ascii="Arial" w:eastAsia="Times New Roman" w:hAnsi="Arial" w:cs="Arial"/>
-          <w:color w:val="333333"/>
-          <w:shd w:val="clear" w:color="auto" w:fill="FFFFFF"/>
-          <w:lang w:val="es-ES"/>
-        </w:rPr>
-        <w:t>Femicidio</w:t>
-      </w:r>
-      <w:proofErr w:type="spellEnd"/>
-      <w:r>
-        <w:rPr>
-          <w:rFonts w:ascii="Arial" w:eastAsia="Times New Roman" w:hAnsi="Arial" w:cs="Arial"/>
-          <w:color w:val="333333"/>
-          <w:shd w:val="clear" w:color="auto" w:fill="FFFFFF"/>
-          <w:lang w:val="es-ES"/>
-        </w:rPr>
-        <w:t xml:space="preserve">: </w:t>
-      </w:r>
-      <w:proofErr w:type="spellStart"/>
-      <w:r>
-        <w:rPr>
-          <w:rFonts w:ascii="Arial" w:eastAsia="Times New Roman" w:hAnsi="Arial" w:cs="Arial"/>
-          <w:color w:val="333333"/>
-          <w:shd w:val="clear" w:color="auto" w:fill="FFFFFF"/>
-          <w:lang w:val="es-ES"/>
-        </w:rPr>
-        <w:t>Femicide</w:t>
-      </w:r>
-      <w:proofErr w:type="spellEnd"/>
-      <w:r>
-        <w:rPr>
-          <w:rFonts w:ascii="Arial" w:eastAsia="Times New Roman" w:hAnsi="Arial" w:cs="Arial"/>
-          <w:color w:val="333333"/>
-          <w:shd w:val="clear" w:color="auto" w:fill="FFFFFF"/>
-          <w:lang w:val="es-ES"/>
-        </w:rPr>
-        <w:t xml:space="preserve"> </w:t>
-      </w:r>
-      <w:proofErr w:type="spellStart"/>
-      <w:r>
-        <w:rPr>
-          <w:rFonts w:ascii="Arial" w:eastAsia="Times New Roman" w:hAnsi="Arial" w:cs="Arial"/>
-          <w:color w:val="333333"/>
-          <w:shd w:val="clear" w:color="auto" w:fill="FFFFFF"/>
-          <w:lang w:val="es-ES"/>
-        </w:rPr>
-        <w:t>Made</w:t>
-      </w:r>
-      <w:proofErr w:type="spellEnd"/>
-      <w:r>
-        <w:rPr>
-          <w:rFonts w:ascii="Arial" w:eastAsia="Times New Roman" w:hAnsi="Arial" w:cs="Arial"/>
-          <w:color w:val="333333"/>
-          <w:shd w:val="clear" w:color="auto" w:fill="FFFFFF"/>
-          <w:lang w:val="es-ES"/>
-        </w:rPr>
-        <w:t xml:space="preserve"> in </w:t>
-      </w:r>
-      <w:proofErr w:type="spellStart"/>
-      <w:r>
-        <w:rPr>
-          <w:rFonts w:ascii="Arial" w:eastAsia="Times New Roman" w:hAnsi="Arial" w:cs="Arial"/>
-          <w:color w:val="333333"/>
-          <w:shd w:val="clear" w:color="auto" w:fill="FFFFFF"/>
-          <w:lang w:val="es-ES"/>
-        </w:rPr>
-        <w:t>Mexico</w:t>
-      </w:r>
-      <w:proofErr w:type="spellEnd"/>
-      <w:r>
-        <w:rPr>
-          <w:rFonts w:ascii="Arial" w:eastAsia="Times New Roman" w:hAnsi="Arial" w:cs="Arial"/>
-          <w:color w:val="333333"/>
-          <w:shd w:val="clear" w:color="auto" w:fill="FFFFFF"/>
-          <w:lang w:val="es-ES"/>
-        </w:rPr>
-        <w:t xml:space="preserve">.” </w:t>
-      </w:r>
-      <w:r>
-        <w:rPr>
-          <w:rFonts w:ascii="Arial" w:eastAsia="Times New Roman" w:hAnsi="Arial" w:cs="Arial"/>
-          <w:i/>
-          <w:iCs/>
-          <w:color w:val="333333"/>
-          <w:shd w:val="clear" w:color="auto" w:fill="FFFFFF"/>
-          <w:lang w:val="es-ES"/>
-        </w:rPr>
-        <w:t xml:space="preserve">Off </w:t>
-      </w:r>
-      <w:proofErr w:type="spellStart"/>
-      <w:r>
-        <w:rPr>
-          <w:rFonts w:ascii="Arial" w:eastAsia="Times New Roman" w:hAnsi="Arial" w:cs="Arial"/>
-          <w:i/>
-          <w:iCs/>
-          <w:color w:val="333333"/>
-          <w:shd w:val="clear" w:color="auto" w:fill="FFFFFF"/>
-          <w:lang w:val="es-ES"/>
-        </w:rPr>
-        <w:t>Our</w:t>
-      </w:r>
-      <w:proofErr w:type="spellEnd"/>
-      <w:r>
-        <w:rPr>
-          <w:rFonts w:ascii="Arial" w:eastAsia="Times New Roman" w:hAnsi="Arial" w:cs="Arial"/>
-          <w:i/>
-          <w:iCs/>
-          <w:color w:val="333333"/>
-          <w:shd w:val="clear" w:color="auto" w:fill="FFFFFF"/>
-          <w:lang w:val="es-ES"/>
-        </w:rPr>
-        <w:t xml:space="preserve"> Backs,</w:t>
-      </w:r>
-      <w:r>
-        <w:rPr>
-          <w:rFonts w:ascii="Arial" w:eastAsia="Times New Roman" w:hAnsi="Arial" w:cs="Arial"/>
-          <w:color w:val="333333"/>
-          <w:shd w:val="clear" w:color="auto" w:fill="FFFFFF"/>
-          <w:lang w:val="es-ES"/>
-        </w:rPr>
-        <w:t xml:space="preserve"> vol. 34, no. 3/4, 2004, pp. 19-22, 26. http://www.jstor.org.ezproxy.lib.utexas.edu/stable/20838029</w:t>
-      </w:r>
-    </w:p>
-    <w:p>
-      <w:pPr>
-        <w:rPr>
-          <w:rFonts w:ascii="Times New Roman" w:eastAsia="Times New Roman" w:hAnsi="Times New Roman" w:cs="Times New Roman"/>
-          <w:lang w:val="es-ES"/>
-        </w:rPr>
-      </w:pPr>
-      <w:r>
-        <w:rPr>
-          <w:rFonts w:ascii="Arial" w:eastAsia="Times New Roman" w:hAnsi="Arial" w:cs="Arial"/>
-          <w:color w:val="333333"/>
-          <w:shd w:val="clear" w:color="auto" w:fill="FFFFFF"/>
-          <w:lang w:val="es-ES"/>
-        </w:rPr>
-        <w:t xml:space="preserve">Quiñones Mayo, Yolanda; </w:t>
-      </w:r>
-      <w:proofErr w:type="spellStart"/>
-      <w:r>
-        <w:rPr>
-          <w:rFonts w:ascii="Arial" w:eastAsia="Times New Roman" w:hAnsi="Arial" w:cs="Arial"/>
-          <w:color w:val="333333"/>
-          <w:shd w:val="clear" w:color="auto" w:fill="FFFFFF"/>
-          <w:lang w:val="es-ES"/>
-        </w:rPr>
-        <w:t>Resnick</w:t>
-      </w:r>
-      <w:proofErr w:type="spellEnd"/>
-      <w:r>
-        <w:rPr>
-          <w:rFonts w:ascii="Arial" w:eastAsia="Times New Roman" w:hAnsi="Arial" w:cs="Arial"/>
-          <w:color w:val="333333"/>
-          <w:shd w:val="clear" w:color="auto" w:fill="FFFFFF"/>
-          <w:lang w:val="es-ES"/>
-        </w:rPr>
-        <w:t>, Perla Rosa. “</w:t>
-      </w:r>
-      <w:proofErr w:type="spellStart"/>
-      <w:r>
-        <w:rPr>
-          <w:rFonts w:ascii="Arial" w:eastAsia="Times New Roman" w:hAnsi="Arial" w:cs="Arial"/>
-          <w:color w:val="333333"/>
-          <w:shd w:val="clear" w:color="auto" w:fill="FFFFFF"/>
-          <w:lang w:val="es-ES"/>
-        </w:rPr>
-        <w:t>The</w:t>
-      </w:r>
-      <w:proofErr w:type="spellEnd"/>
-      <w:r>
-        <w:rPr>
-          <w:rFonts w:ascii="Arial" w:eastAsia="Times New Roman" w:hAnsi="Arial" w:cs="Arial"/>
-          <w:color w:val="333333"/>
-          <w:shd w:val="clear" w:color="auto" w:fill="FFFFFF"/>
-          <w:lang w:val="es-ES"/>
-        </w:rPr>
-        <w:t xml:space="preserve"> </w:t>
-      </w:r>
-      <w:proofErr w:type="spellStart"/>
-      <w:r>
-        <w:rPr>
-          <w:rFonts w:ascii="Arial" w:eastAsia="Times New Roman" w:hAnsi="Arial" w:cs="Arial"/>
-          <w:color w:val="333333"/>
-          <w:shd w:val="clear" w:color="auto" w:fill="FFFFFF"/>
-          <w:lang w:val="es-ES"/>
-        </w:rPr>
-        <w:t>Impact</w:t>
-      </w:r>
-      <w:proofErr w:type="spellEnd"/>
-      <w:r>
-        <w:rPr>
-          <w:rFonts w:ascii="Arial" w:eastAsia="Times New Roman" w:hAnsi="Arial" w:cs="Arial"/>
-          <w:color w:val="333333"/>
-          <w:shd w:val="clear" w:color="auto" w:fill="FFFFFF"/>
-          <w:lang w:val="es-ES"/>
-        </w:rPr>
-        <w:t xml:space="preserve"> of Machismo </w:t>
-      </w:r>
-      <w:proofErr w:type="spellStart"/>
-      <w:r>
-        <w:rPr>
-          <w:rFonts w:ascii="Arial" w:eastAsia="Times New Roman" w:hAnsi="Arial" w:cs="Arial"/>
-          <w:color w:val="333333"/>
-          <w:shd w:val="clear" w:color="auto" w:fill="FFFFFF"/>
-          <w:lang w:val="es-ES"/>
-        </w:rPr>
-        <w:t>on</w:t>
-      </w:r>
-      <w:proofErr w:type="spellEnd"/>
-      <w:r>
-        <w:rPr>
-          <w:rFonts w:ascii="Arial" w:eastAsia="Times New Roman" w:hAnsi="Arial" w:cs="Arial"/>
-          <w:color w:val="333333"/>
-          <w:shd w:val="clear" w:color="auto" w:fill="FFFFFF"/>
-          <w:lang w:val="es-ES"/>
-        </w:rPr>
-        <w:t xml:space="preserve"> </w:t>
-      </w:r>
-      <w:proofErr w:type="spellStart"/>
-      <w:r>
-        <w:rPr>
-          <w:rFonts w:ascii="Arial" w:eastAsia="Times New Roman" w:hAnsi="Arial" w:cs="Arial"/>
-          <w:color w:val="333333"/>
-          <w:shd w:val="clear" w:color="auto" w:fill="FFFFFF"/>
-          <w:lang w:val="es-ES"/>
-        </w:rPr>
-        <w:t>Hispanic</w:t>
-      </w:r>
-      <w:proofErr w:type="spellEnd"/>
-      <w:r>
-        <w:rPr>
-          <w:rFonts w:ascii="Arial" w:eastAsia="Times New Roman" w:hAnsi="Arial" w:cs="Arial"/>
-          <w:color w:val="333333"/>
-          <w:shd w:val="clear" w:color="auto" w:fill="FFFFFF"/>
-          <w:lang w:val="es-ES"/>
-        </w:rPr>
-        <w:t xml:space="preserve"> </w:t>
-      </w:r>
-      <w:proofErr w:type="spellStart"/>
-      <w:r>
-        <w:rPr>
-          <w:rFonts w:ascii="Arial" w:eastAsia="Times New Roman" w:hAnsi="Arial" w:cs="Arial"/>
-          <w:color w:val="333333"/>
-          <w:shd w:val="clear" w:color="auto" w:fill="FFFFFF"/>
-          <w:lang w:val="es-ES"/>
-        </w:rPr>
-        <w:t>Women</w:t>
-      </w:r>
-      <w:proofErr w:type="spellEnd"/>
-      <w:r>
-        <w:rPr>
-          <w:rFonts w:ascii="Arial" w:eastAsia="Times New Roman" w:hAnsi="Arial" w:cs="Arial"/>
-          <w:color w:val="333333"/>
-          <w:shd w:val="clear" w:color="auto" w:fill="FFFFFF"/>
-          <w:lang w:val="es-ES"/>
-        </w:rPr>
-        <w:t xml:space="preserve">.” </w:t>
-      </w:r>
-      <w:proofErr w:type="spellStart"/>
-      <w:r>
-        <w:rPr>
-          <w:rFonts w:ascii="Arial" w:eastAsia="Times New Roman" w:hAnsi="Arial" w:cs="Arial"/>
-          <w:i/>
-          <w:iCs/>
-          <w:color w:val="333333"/>
-          <w:shd w:val="clear" w:color="auto" w:fill="FFFFFF"/>
-          <w:lang w:val="es-ES"/>
-        </w:rPr>
-        <w:t>Sage</w:t>
-      </w:r>
-      <w:proofErr w:type="spellEnd"/>
-      <w:r>
-        <w:rPr>
-          <w:rFonts w:ascii="Arial" w:eastAsia="Times New Roman" w:hAnsi="Arial" w:cs="Arial"/>
-          <w:i/>
-          <w:iCs/>
-          <w:color w:val="333333"/>
-          <w:shd w:val="clear" w:color="auto" w:fill="FFFFFF"/>
-          <w:lang w:val="es-ES"/>
-        </w:rPr>
-        <w:t xml:space="preserve"> </w:t>
-      </w:r>
-      <w:proofErr w:type="spellStart"/>
-      <w:r>
-        <w:rPr>
-          <w:rFonts w:ascii="Arial" w:eastAsia="Times New Roman" w:hAnsi="Arial" w:cs="Arial"/>
-          <w:i/>
-          <w:iCs/>
-          <w:color w:val="333333"/>
-          <w:shd w:val="clear" w:color="auto" w:fill="FFFFFF"/>
-          <w:lang w:val="es-ES"/>
-        </w:rPr>
-        <w:t>Journals</w:t>
-      </w:r>
-      <w:proofErr w:type="spellEnd"/>
-      <w:r>
-        <w:rPr>
-          <w:rFonts w:ascii="Arial" w:eastAsia="Times New Roman" w:hAnsi="Arial" w:cs="Arial"/>
-          <w:i/>
-          <w:iCs/>
-          <w:color w:val="333333"/>
-          <w:shd w:val="clear" w:color="auto" w:fill="FFFFFF"/>
-          <w:lang w:val="es-ES"/>
-        </w:rPr>
-        <w:t>,</w:t>
-      </w:r>
-      <w:r>
-        <w:rPr>
-          <w:rFonts w:ascii="Arial" w:eastAsia="Times New Roman" w:hAnsi="Arial" w:cs="Arial"/>
-          <w:color w:val="333333"/>
-          <w:shd w:val="clear" w:color="auto" w:fill="FFFFFF"/>
-          <w:lang w:val="es-ES"/>
-        </w:rPr>
-        <w:t xml:space="preserve"> vol. 11, no. 3, 1996, pp. 257-277. https://doi.org/10.1177/088610999601100301.</w:t>
-      </w:r>
-    </w:p>
-    <w:p>
-      <w:pPr>
-        <w:rPr>
-          <w:rFonts w:ascii="Times New Roman" w:eastAsia="Times New Roman" w:hAnsi="Times New Roman" w:cs="Times New Roman"/>
-          <w:lang w:val="es-ES"/>
-        </w:rPr>
-      </w:pPr>
-      <w:r>
-        <w:rPr>
-          <w:rFonts w:ascii="Arial" w:eastAsia="Times New Roman" w:hAnsi="Arial" w:cs="Arial"/>
-          <w:color w:val="333333"/>
-          <w:shd w:val="clear" w:color="auto" w:fill="FFFFFF"/>
-          <w:lang w:val="es-ES"/>
-        </w:rPr>
-        <w:lastRenderedPageBreak/>
+          <w:color w:val="333333"/>
+          <w:shd w:val="clear" w:color="auto" w:fill="FFFFFF"/>
+          <w:lang w:val="es-ES"/>
+        </w:rPr>
         <w:t>Reguillo, Rossana. “La construcción social del miedo. Narrativas y prácticas urbanas.”</w:t>
       </w:r>
     </w:p>

</xml_diff>

<commit_message>
small changes and revisions
</commit_message>
<xml_diff>
--- a/capstone_essay.docx
+++ b/capstone_essay.docx
@@ -1806,7 +1806,15 @@
           <w:color w:val="000000"/>
           <w:lang w:val="es-ES"/>
         </w:rPr>
-        <w:t>los corporaciones multinacionales ignoran las necesidades de la salud y la seguridad de las trabajadoras</w:t>
+        <w:t>la</w:t>
+      </w:r>
+      <w:r>
+        <w:rPr>
+          <w:rFonts w:ascii="Arial" w:eastAsia="Times New Roman" w:hAnsi="Arial" w:cs="Arial"/>
+          <w:color w:val="000000"/>
+          <w:lang w:val="es-ES"/>
+        </w:rPr>
+        <w:t>s corporaciones multinacionales ignoran las necesidades de la salud y la seguridad de las trabajadoras</w:t>
       </w:r>
       <w:r>
         <w:rPr>
@@ -2069,7 +2077,23 @@
           <w:color w:val="000000"/>
           <w:lang w:val="es-ES"/>
         </w:rPr>
-        <w:t xml:space="preserve">, su pobreza, su relación con los </w:t>
+        <w:t xml:space="preserve">, su pobreza, </w:t>
+      </w:r>
+      <w:r>
+        <w:rPr>
+          <w:rFonts w:ascii="Arial" w:eastAsia="Times New Roman" w:hAnsi="Arial" w:cs="Arial"/>
+          <w:color w:val="000000"/>
+          <w:lang w:val="es-ES"/>
+        </w:rPr>
+        <w:t xml:space="preserve">y </w:t>
+      </w:r>
+      <w:r>
+        <w:rPr>
+          <w:rFonts w:ascii="Arial" w:eastAsia="Times New Roman" w:hAnsi="Arial" w:cs="Arial"/>
+          <w:color w:val="000000"/>
+          <w:lang w:val="es-ES"/>
+        </w:rPr>
+        <w:t xml:space="preserve">su relación con los </w:t>
       </w:r>
       <w:proofErr w:type="gramStart"/>
       <w:r>
@@ -2249,7 +2273,15 @@
           <w:color w:val="000000"/>
           <w:lang w:val="es-ES"/>
         </w:rPr>
-        <w:t xml:space="preserve">ectos culturales que influyen en el tratamiento de las mujeres de Ciudad Juárez, incluyendo al machismo, el patriarcado, y el neoliberalismo.    </w:t>
+        <w:t>ectos culturales que influyen en el tratamiento de las mujeres de Ciudad Juárez, incluyendo al machismo, el patri</w:t>
+      </w:r>
+      <w:r>
+        <w:rPr>
+          <w:rFonts w:ascii="Arial" w:eastAsia="Times New Roman" w:hAnsi="Arial" w:cs="Arial"/>
+          <w:color w:val="000000"/>
+          <w:lang w:val="es-ES"/>
+        </w:rPr>
+        <w:t xml:space="preserve">arcado, y el neoliberalismo.  </w:t>
       </w:r>
       <w:r>
         <w:rPr>
@@ -2291,7 +2323,7 @@
           <w:color w:val="000000"/>
           <w:lang w:val="es-ES"/>
         </w:rPr>
-        <w:t xml:space="preserve">Cuando se considera el aumento de violencia contra las mujeres </w:t>
+        <w:t xml:space="preserve">Cuando se considera el aumento de violencia contra las mujeres que </w:t>
       </w:r>
       <w:r>
         <w:rPr>
@@ -2300,7 +2332,7 @@
           <w:lang w:val="es-ES"/>
         </w:rPr>
         <w:lastRenderedPageBreak/>
-        <w:t xml:space="preserve">que trabajan en las maquiladoras, es crucial notar que esas mismas fábricas son una causa de violencia también.  La falta de oportunidades de trabajo para los hombres, en combinación con el aumento de liberación económica de mujeres ha cambiado los roles de género tradicionales.  </w:t>
+        <w:t xml:space="preserve">trabajan en las maquiladoras, es crucial notar que esas mismas fábricas son una causa de violencia también.  La falta de oportunidades de trabajo para los hombres, en combinación con el aumento de liberación económica de mujeres ha cambiado los roles de género tradicionales.  </w:t>
       </w:r>
       <w:r>
         <w:rPr>
@@ -2882,7 +2914,34 @@
           <w:color w:val="000000"/>
           <w:lang w:val="es-ES"/>
         </w:rPr>
-        <w:t xml:space="preserve"> Cano fundió la Casa Amiga en el año 1999 como respuesta al gran aumento de violencia contra las mujeres.  El centro maneja aproximadamente 7000 casos cada año, y ofrece apoyo psicológico, medical, y legal a víctimas de violencia.  En Traspatio tal como en la realidad, las mujeres de Ciudad Juárez se apoyan en casos de crisis cuando los hombres y las autoridades no las sostienen. </w:t>
+        <w:t xml:space="preserve"> Cano fundió la Casa Amiga en el año 1999 como respuesta al gran aumento de violencia contra las mujeres.  El centro maneja aproximadamente 7000 casos cada año, y ofrece apoyo psicológico, medical, y legal a víctimas de violencia.  En </w:t>
+      </w:r>
+      <w:bookmarkStart w:id="0" w:name="_GoBack"/>
+      <w:r>
+        <w:rPr>
+          <w:rFonts w:ascii="Arial" w:eastAsia="Times New Roman" w:hAnsi="Arial" w:cs="Arial"/>
+          <w:i/>
+          <w:color w:val="000000"/>
+          <w:lang w:val="es-ES"/>
+        </w:rPr>
+        <w:t>Traspatio</w:t>
+      </w:r>
+      <w:r>
+        <w:rPr>
+          <w:rFonts w:ascii="Arial" w:eastAsia="Times New Roman" w:hAnsi="Arial" w:cs="Arial"/>
+          <w:color w:val="000000"/>
+          <w:lang w:val="es-ES"/>
+        </w:rPr>
+        <w:t xml:space="preserve"> </w:t>
+      </w:r>
+      <w:bookmarkEnd w:id="0"/>
+      <w:r>
+        <w:rPr>
+          <w:rFonts w:ascii="Arial" w:eastAsia="Times New Roman" w:hAnsi="Arial" w:cs="Arial"/>
+          <w:color w:val="000000"/>
+          <w:lang w:val="es-ES"/>
+        </w:rPr>
+        <w:t xml:space="preserve">tal como en la realidad, las mujeres de Ciudad Juárez se apoyan en casos de crisis cuando los hombres y las autoridades no las sostienen. </w:t>
       </w:r>
     </w:p>
     <w:p>
@@ -3025,8 +3084,6 @@
           <w:lang w:val="es-ES"/>
         </w:rPr>
       </w:pPr>
-      <w:bookmarkStart w:id="0" w:name="_GoBack"/>
-      <w:bookmarkEnd w:id="0"/>
     </w:p>
     <w:p>
       <w:pPr>

</xml_diff>

<commit_message>
added a (working?) title
</commit_message>
<xml_diff>
--- a/capstone_essay.docx
+++ b/capstone_essay.docx
@@ -6,9 +6,11 @@
       <w:pPr>
         <w:pStyle w:val="NormalWeb"/>
         <w:spacing w:before="0" w:beforeAutospacing="0" w:after="0" w:afterAutospacing="0" w:line="480" w:lineRule="auto"/>
-        <w:ind w:firstLine="720"/>
         <w:rPr>
           <w:rFonts w:ascii="Arial" w:hAnsi="Arial" w:cs="Arial"/>
+          <w:color w:val="000000"/>
+          <w:sz w:val="26"/>
+          <w:szCs w:val="26"/>
           <w:lang w:val="es-ES"/>
         </w:rPr>
       </w:pPr>
@@ -16,30 +18,62 @@
         <w:rPr>
           <w:rFonts w:ascii="Arial" w:hAnsi="Arial" w:cs="Arial"/>
           <w:color w:val="000000"/>
-          <w:lang w:val="es-ES"/>
-        </w:rPr>
-        <w:t>Este ensayo analiza la p</w:t>
-      </w:r>
-      <w:r>
-        <w:rPr>
-          <w:rFonts w:ascii="Arial" w:hAnsi="Arial" w:cs="Arial"/>
-          <w:color w:val="000000"/>
-          <w:lang w:val="es-ES"/>
-        </w:rPr>
-        <w:t xml:space="preserve">elícula </w:t>
+          <w:sz w:val="26"/>
+          <w:szCs w:val="26"/>
+          <w:lang w:val="es-ES"/>
+        </w:rPr>
+        <w:t xml:space="preserve">Análisis de los feminicidios de Ciudad Juárez a través de </w:t>
       </w:r>
       <w:r>
         <w:rPr>
           <w:rFonts w:ascii="Arial" w:hAnsi="Arial" w:cs="Arial"/>
           <w:i/>
           <w:color w:val="000000"/>
+          <w:sz w:val="26"/>
+          <w:szCs w:val="26"/>
           <w:lang w:val="es-ES"/>
         </w:rPr>
         <w:t>Traspatio</w:t>
       </w:r>
-      <w:r>
+    </w:p>
+    <w:p>
+      <w:pPr>
+        <w:pStyle w:val="NormalWeb"/>
+        <w:spacing w:before="0" w:beforeAutospacing="0" w:after="0" w:afterAutospacing="0" w:line="480" w:lineRule="auto"/>
+        <w:ind w:firstLine="720"/>
         <w:rPr>
           <w:rFonts w:ascii="Arial" w:hAnsi="Arial" w:cs="Arial"/>
+          <w:lang w:val="es-ES"/>
+        </w:rPr>
+      </w:pPr>
+      <w:r>
+        <w:rPr>
+          <w:rFonts w:ascii="Arial" w:hAnsi="Arial" w:cs="Arial"/>
+          <w:color w:val="000000"/>
+          <w:lang w:val="es-ES"/>
+        </w:rPr>
+        <w:t>Este ensayo analiza la p</w:t>
+      </w:r>
+      <w:r>
+        <w:rPr>
+          <w:rFonts w:ascii="Arial" w:hAnsi="Arial" w:cs="Arial"/>
+          <w:color w:val="000000"/>
+          <w:lang w:val="es-ES"/>
+        </w:rPr>
+        <w:t xml:space="preserve">elícula </w:t>
+      </w:r>
+      <w:r>
+        <w:rPr>
+          <w:rFonts w:ascii="Arial" w:hAnsi="Arial" w:cs="Arial"/>
+          <w:i/>
+          <w:color w:val="000000"/>
+          <w:lang w:val="es-ES"/>
+        </w:rPr>
+        <w:t>Traspatio</w:t>
+      </w:r>
+      <w:r>
+        <w:rPr>
+          <w:rFonts w:ascii="Arial" w:hAnsi="Arial" w:cs="Arial"/>
           <w:color w:val="000000"/>
           <w:lang w:val="es-ES"/>
         </w:rPr>
@@ -59,7 +93,17 @@
           <w:color w:val="000000"/>
           <w:lang w:val="es-ES"/>
         </w:rPr>
-        <w:t xml:space="preserve">), además de otros trabajos, para explorar en detalle los factores relacionados con los feminicidios que han plagado la frontera entre los </w:t>
+        <w:t>), además de otros trabajos, para explorar en detalle los factores relacionados con los feminicidios que han plagado la</w:t>
+      </w:r>
+      <w:bookmarkStart w:id="0" w:name="_GoBack"/>
+      <w:bookmarkEnd w:id="0"/>
+      <w:r>
+        <w:rPr>
+          <w:rFonts w:ascii="Arial" w:hAnsi="Arial" w:cs="Arial"/>
+          <w:color w:val="000000"/>
+          <w:lang w:val="es-ES"/>
+        </w:rPr>
+        <w:t xml:space="preserve"> frontera entre los </w:t>
       </w:r>
       <w:proofErr w:type="gramStart"/>
       <w:r>
@@ -202,7 +246,16 @@
           <w:color w:val="000000"/>
           <w:lang w:val="es-ES"/>
         </w:rPr>
-        <w:t>novio.  Aunque las dos mujeres no se conocen hasta que Blanca está investigando la de</w:t>
+        <w:t xml:space="preserve">novio.  Aunque las dos mujeres no se conocen </w:t>
+      </w:r>
+      <w:r>
+        <w:rPr>
+          <w:rFonts w:ascii="Arial" w:eastAsia="Times New Roman" w:hAnsi="Arial" w:cs="Arial"/>
+          <w:color w:val="000000"/>
+          <w:lang w:val="es-ES"/>
+        </w:rPr>
+        <w:lastRenderedPageBreak/>
+        <w:t>hasta que Blanca está investigando la de</w:t>
       </w:r>
       <w:r>
         <w:rPr>
@@ -218,16 +271,7 @@
           <w:color w:val="000000"/>
           <w:lang w:val="es-ES"/>
         </w:rPr>
-        <w:t xml:space="preserve"> Juana, sus </w:t>
-      </w:r>
-      <w:r>
-        <w:rPr>
-          <w:rFonts w:ascii="Arial" w:eastAsia="Times New Roman" w:hAnsi="Arial" w:cs="Arial"/>
-          <w:color w:val="000000"/>
-          <w:lang w:val="es-ES"/>
-        </w:rPr>
-        <w:lastRenderedPageBreak/>
-        <w:t xml:space="preserve">vidas han sido entrelazadas desde el principio.  Además de enfocarse en estas dos mujeres, </w:t>
+        <w:t xml:space="preserve"> Juana, sus vidas han sido entrelazadas desde el principio.  Además de enfocarse en estas dos mujeres, </w:t>
       </w:r>
       <w:r>
         <w:rPr>
@@ -2916,7 +2960,6 @@
         </w:rPr>
         <w:t xml:space="preserve"> Cano fundió la Casa Amiga en el año 1999 como respuesta al gran aumento de violencia contra las mujeres.  El centro maneja aproximadamente 7000 casos cada año, y ofrece apoyo psicológico, medical, y legal a víctimas de violencia.  En </w:t>
       </w:r>
-      <w:bookmarkStart w:id="0" w:name="_GoBack"/>
       <w:r>
         <w:rPr>
           <w:rFonts w:ascii="Arial" w:eastAsia="Times New Roman" w:hAnsi="Arial" w:cs="Arial"/>
@@ -2932,16 +2975,7 @@
           <w:color w:val="000000"/>
           <w:lang w:val="es-ES"/>
         </w:rPr>
-        <w:t xml:space="preserve"> </w:t>
-      </w:r>
-      <w:bookmarkEnd w:id="0"/>
-      <w:r>
-        <w:rPr>
-          <w:rFonts w:ascii="Arial" w:eastAsia="Times New Roman" w:hAnsi="Arial" w:cs="Arial"/>
-          <w:color w:val="000000"/>
-          <w:lang w:val="es-ES"/>
-        </w:rPr>
-        <w:t xml:space="preserve">tal como en la realidad, las mujeres de Ciudad Juárez se apoyan en casos de crisis cuando los hombres y las autoridades no las sostienen. </w:t>
+        <w:t xml:space="preserve"> tal como en la realidad, las mujeres de Ciudad Juárez se apoyan en casos de crisis cuando los hombres y las autoridades no las sostienen. </w:t>
       </w:r>
     </w:p>
     <w:p>

</xml_diff>

<commit_message>
revised based on professor feedback
</commit_message>
<xml_diff>
--- a/capstone_essay.docx
+++ b/capstone_essay.docx
@@ -93,35 +93,31 @@
           <w:color w:val="000000"/>
           <w:lang w:val="es-ES"/>
         </w:rPr>
-        <w:t>), además de otros trabajos, para explorar en detalle los factores relacionados con los feminicidios que han plagado la</w:t>
-      </w:r>
-      <w:bookmarkStart w:id="0" w:name="_GoBack"/>
-      <w:bookmarkEnd w:id="0"/>
+        <w:t>), además de otros trabajos, para explorar en detalle los factores relacionados con los feminicidios que han plagado la frontera entre los EEUU y México desde los años noven</w:t>
+      </w:r>
       <w:r>
         <w:rPr>
           <w:rFonts w:ascii="Arial" w:hAnsi="Arial" w:cs="Arial"/>
           <w:color w:val="000000"/>
           <w:lang w:val="es-ES"/>
         </w:rPr>
-        <w:t xml:space="preserve"> frontera entre los </w:t>
-      </w:r>
-      <w:proofErr w:type="gramStart"/>
+        <w:t>ta, enfocándose en el área de</w:t>
+      </w:r>
       <w:r>
         <w:rPr>
           <w:rFonts w:ascii="Arial" w:hAnsi="Arial" w:cs="Arial"/>
           <w:color w:val="000000"/>
           <w:lang w:val="es-ES"/>
         </w:rPr>
-        <w:t>EEUU</w:t>
-      </w:r>
-      <w:proofErr w:type="gramEnd"/>
+        <w:t xml:space="preserve"> Ciudad Juárez en particular.  Este ensayo quiere investigar por qué las mujeres de la frontera sufren así, y cuáles son los factores económicos, sociales, y políticos que contribuyen a esta epidemia.  Además, va a analizar elementos cinematográficos como la composición de encuadres, </w:t>
+      </w:r>
       <w:r>
         <w:rPr>
           <w:rFonts w:ascii="Arial" w:hAnsi="Arial" w:cs="Arial"/>
           <w:color w:val="000000"/>
           <w:lang w:val="es-ES"/>
         </w:rPr>
-        <w:t xml:space="preserve"> y México desde los años noventa, enfocándose en el área de la Ciudad Juárez en particular.  Este ensayo quiere investigar por qué las mujeres de la frontera sufren así, y cuáles son los factores económicos, sociales, y políticos que contribuyen a esta epidemia.  Además, va a analizar elementos cinematográficos como la composición de encuadres, </w:t>
+        <w:t xml:space="preserve">la luz, </w:t>
       </w:r>
       <w:r>
         <w:rPr>
@@ -129,7 +125,7 @@
           <w:color w:val="000000"/>
           <w:lang w:val="es-ES"/>
         </w:rPr>
-        <w:t xml:space="preserve">la luz, </w:t>
+        <w:t xml:space="preserve">el ángulo y plano de la cámara, </w:t>
       </w:r>
       <w:r>
         <w:rPr>
@@ -137,26 +133,8 @@
           <w:color w:val="000000"/>
           <w:lang w:val="es-ES"/>
         </w:rPr>
-        <w:t xml:space="preserve">el ángulo y plano de la cámara, </w:t>
-      </w:r>
-      <w:r>
-        <w:rPr>
-          <w:rFonts w:ascii="Arial" w:hAnsi="Arial" w:cs="Arial"/>
-          <w:color w:val="000000"/>
-          <w:lang w:val="es-ES"/>
-        </w:rPr>
-        <w:t xml:space="preserve">los cortes, los </w:t>
-      </w:r>
-      <w:proofErr w:type="spellStart"/>
-      <w:r>
-        <w:rPr>
-          <w:rFonts w:ascii="Arial" w:hAnsi="Arial" w:cs="Arial"/>
-          <w:color w:val="000000"/>
-          <w:lang w:val="es-ES"/>
-        </w:rPr>
-        <w:t>voiceovers</w:t>
-      </w:r>
-      <w:proofErr w:type="spellEnd"/>
+        <w:t>los cortes, los voiceovers</w:t>
+      </w:r>
       <w:r>
         <w:rPr>
           <w:rFonts w:ascii="Arial" w:hAnsi="Arial" w:cs="Arial"/>
@@ -304,25 +282,39 @@
           <w:color w:val="000000"/>
           <w:lang w:val="es-ES"/>
         </w:rPr>
-        <w:t xml:space="preserve"> Ciudad Juárez antes de la seguridad de sus ciudadanas.  Emplea aspectos cinematográficos como </w:t>
-      </w:r>
-      <w:proofErr w:type="spellStart"/>
-      <w:r>
-        <w:rPr>
-          <w:rFonts w:ascii="Arial" w:eastAsia="Times New Roman" w:hAnsi="Arial" w:cs="Arial"/>
-          <w:color w:val="000000"/>
-          <w:lang w:val="es-ES"/>
-        </w:rPr>
-        <w:t>voiceovers</w:t>
-      </w:r>
-      <w:proofErr w:type="spellEnd"/>
-      <w:r>
-        <w:rPr>
-          <w:rFonts w:ascii="Arial" w:eastAsia="Times New Roman" w:hAnsi="Arial" w:cs="Arial"/>
-          <w:color w:val="000000"/>
-          <w:lang w:val="es-ES"/>
-        </w:rPr>
-        <w:t>, diálogo y lenguaje, vestuario, y diversos planos para enfatizar sus temas en una manera clara.</w:t>
+        <w:t xml:space="preserve"> Ciudad Juárez antes de la seguridad de sus ciudadanas.  Emplea aspectos cinematográficos como voiceovers, diálogo</w:t>
+      </w:r>
+      <w:r>
+        <w:rPr>
+          <w:rFonts w:ascii="Arial" w:eastAsia="Times New Roman" w:hAnsi="Arial" w:cs="Arial"/>
+          <w:color w:val="000000"/>
+          <w:lang w:val="es-ES"/>
+        </w:rPr>
+        <w:t>s</w:t>
+      </w:r>
+      <w:r>
+        <w:rPr>
+          <w:rFonts w:ascii="Arial" w:eastAsia="Times New Roman" w:hAnsi="Arial" w:cs="Arial"/>
+          <w:color w:val="000000"/>
+          <w:lang w:val="es-ES"/>
+        </w:rPr>
+        <w:t xml:space="preserve">, vestuario, y diversos planos para enfatizar sus temas </w:t>
+      </w:r>
+      <w:r>
+        <w:rPr>
+          <w:rFonts w:ascii="Arial" w:eastAsia="Times New Roman" w:hAnsi="Arial" w:cs="Arial"/>
+          <w:color w:val="000000"/>
+          <w:lang w:val="es-ES"/>
+        </w:rPr>
+        <w:t>de</w:t>
+      </w:r>
+      <w:r>
+        <w:rPr>
+          <w:rFonts w:ascii="Arial" w:eastAsia="Times New Roman" w:hAnsi="Arial" w:cs="Arial"/>
+          <w:color w:val="000000"/>
+          <w:lang w:val="es-ES"/>
+        </w:rPr>
+        <w:t xml:space="preserve"> una manera clara.</w:t>
       </w:r>
     </w:p>
     <w:p>
@@ -340,7 +332,39 @@
           <w:color w:val="000000"/>
           <w:lang w:val="es-ES"/>
         </w:rPr>
-        <w:t xml:space="preserve">Esta película es obra de ficción; sin embargo, los feminicidios de la Ciudad Juárez son una epidemia.  Hubo entre 300 y 400 asesinatos entre los años 1994 y 2000, una gran cantidad de los cuales son casos sin resultados donde la víctima era una obrera de las maquilas (Arriola 603).  De alguna manera, el personaje de Juana representa a estas mujeres; ella viene de una vida pobre y migra a Ciudad Juárez para encontrar un buen trabajo, así como hacen muchas mujeres en realidad.  Sin embargo, las mujeres pobres que hacen esta misma migración en realidad a veces lo hacen a lugares sin electricidad o agua corriente y viven en domicilios improvisados (Arriola 604).  Además, es bien común que estas mujeres, así como Juanita, disfruten de un mayor grado de libertad social y económico que lo que tenían en su vida antes de que se mudaran a la ciudad y empezaran a trabajar (Livingston 60).  En este aspecto también, Juana representa la realidad; a ella no le molestan las largas horas de trabajar, porque “aquí te pagan.”  Al contrario, en </w:t>
+        <w:t>Esta película es obra de ficción; sin embargo, los feminicidios de Ciudad Juárez son una epidemia.  Hubo entre 300 y 400 asesinatos entre los años 1994 y 2000, una gran cantidad de los cuales son casos sin resultados donde la víctima era una obrera de las maquilas (Arriola 603).  De alguna manera, el personaje de Juana representa a estas mujeres; ella viene de una vida pobre y migra a Ciudad Juárez para encontrar un buen trabajo, así como hacen muchas mujeres en realidad.  Sin embargo, las mujeres pobres que hacen esta misma migración en realidad a veces lo hacen a lugares sin electricidad o agua corriente y viven en domicilios improvisados (Arriola 604).  Además, es bien común que estas mujeres, así como Juanita, disfruten de un mayor grad</w:t>
+      </w:r>
+      <w:r>
+        <w:rPr>
+          <w:rFonts w:ascii="Arial" w:eastAsia="Times New Roman" w:hAnsi="Arial" w:cs="Arial"/>
+          <w:color w:val="000000"/>
+          <w:lang w:val="es-ES"/>
+        </w:rPr>
+        <w:t>o de libertad social y económica</w:t>
+      </w:r>
+      <w:r>
+        <w:rPr>
+          <w:rFonts w:ascii="Arial" w:eastAsia="Times New Roman" w:hAnsi="Arial" w:cs="Arial"/>
+          <w:color w:val="000000"/>
+          <w:lang w:val="es-ES"/>
+        </w:rPr>
+        <w:t xml:space="preserve"> que lo que tenían en su vida antes de que se mudaran a la ciudad y empezaran a trabajar (Livingston 60).  En este aspecto también, Juana representa la realidad; a ella no le moles</w:t>
+      </w:r>
+      <w:r>
+        <w:rPr>
+          <w:rFonts w:ascii="Arial" w:eastAsia="Times New Roman" w:hAnsi="Arial" w:cs="Arial"/>
+          <w:color w:val="000000"/>
+          <w:lang w:val="es-ES"/>
+        </w:rPr>
+        <w:t>tan las largas horas de trabajo</w:t>
+      </w:r>
+      <w:r>
+        <w:rPr>
+          <w:rFonts w:ascii="Arial" w:eastAsia="Times New Roman" w:hAnsi="Arial" w:cs="Arial"/>
+          <w:color w:val="000000"/>
+          <w:lang w:val="es-ES"/>
+        </w:rPr>
+        <w:t xml:space="preserve">, porque “aquí te pagan.”  Al contrario, en </w:t>
       </w:r>
       <w:r>
         <w:rPr>
@@ -356,7 +380,7 @@
           <w:color w:val="000000"/>
           <w:lang w:val="es-ES"/>
         </w:rPr>
-        <w:t xml:space="preserve">unos momentos, su sentimiento y suposición de libertad social </w:t>
+        <w:t xml:space="preserve">unos momentos, su sentimiento de libertad social </w:t>
       </w:r>
       <w:r>
         <w:rPr>
@@ -420,7 +444,23 @@
           <w:color w:val="000000"/>
           <w:lang w:val="es-ES"/>
         </w:rPr>
-        <w:t xml:space="preserve"> en las </w:t>
+        <w:t xml:space="preserve"> en las historias de mujeres </w:t>
+      </w:r>
+      <w:r>
+        <w:rPr>
+          <w:rFonts w:ascii="Arial" w:eastAsia="Times New Roman" w:hAnsi="Arial" w:cs="Arial"/>
+          <w:color w:val="000000"/>
+          <w:lang w:val="es-ES"/>
+        </w:rPr>
+        <w:t>reales</w:t>
+      </w:r>
+      <w:r>
+        <w:rPr>
+          <w:rFonts w:ascii="Arial" w:eastAsia="Times New Roman" w:hAnsi="Arial" w:cs="Arial"/>
+          <w:color w:val="000000"/>
+          <w:lang w:val="es-ES"/>
+        </w:rPr>
+        <w:t xml:space="preserve">.  Sin embargo, su </w:t>
       </w:r>
       <w:r>
         <w:rPr>
@@ -429,23 +469,7 @@
           <w:lang w:val="es-ES"/>
         </w:rPr>
         <w:lastRenderedPageBreak/>
-        <w:t xml:space="preserve">historias de mujeres </w:t>
-      </w:r>
-      <w:r>
-        <w:rPr>
-          <w:rFonts w:ascii="Arial" w:eastAsia="Times New Roman" w:hAnsi="Arial" w:cs="Arial"/>
-          <w:color w:val="000000"/>
-          <w:lang w:val="es-ES"/>
-        </w:rPr>
-        <w:t>reales</w:t>
-      </w:r>
-      <w:r>
-        <w:rPr>
-          <w:rFonts w:ascii="Arial" w:eastAsia="Times New Roman" w:hAnsi="Arial" w:cs="Arial"/>
-          <w:color w:val="000000"/>
-          <w:lang w:val="es-ES"/>
-        </w:rPr>
-        <w:t xml:space="preserve">.  Sin embargo, su historia es solo </w:t>
+        <w:t xml:space="preserve">historia es solo </w:t>
       </w:r>
       <w:r>
         <w:rPr>
@@ -537,34 +561,14 @@
         </w:rPr>
         <w:t xml:space="preserve">la </w:t>
       </w:r>
-      <w:proofErr w:type="spellStart"/>
-      <w:r>
-        <w:rPr>
-          <w:rFonts w:ascii="Arial" w:eastAsia="Times New Roman" w:hAnsi="Arial" w:cs="Arial"/>
-          <w:color w:val="000000"/>
-          <w:lang w:val="es-ES"/>
-        </w:rPr>
-        <w:t>reemplazabilidad</w:t>
-      </w:r>
-      <w:proofErr w:type="spellEnd"/>
-      <w:r>
-        <w:rPr>
-          <w:rFonts w:ascii="Arial" w:eastAsia="Times New Roman" w:hAnsi="Arial" w:cs="Arial"/>
-          <w:color w:val="000000"/>
-          <w:lang w:val="es-ES"/>
-        </w:rPr>
-        <w:t xml:space="preserve"> de sus partes, incluyendo a las personas.  Para discutir el tema del capitalismo y el rol que tiene en la deshumanización y devaluación de las mujeres a través de “Traspatio,” hay que considerar la secuencia en la cual el gobernador está en una reunión con un senador norteamericano y un representante de la maquila </w:t>
-      </w:r>
-      <w:proofErr w:type="spellStart"/>
-      <w:r>
-        <w:rPr>
-          <w:rFonts w:ascii="Arial" w:eastAsia="Times New Roman" w:hAnsi="Arial" w:cs="Arial"/>
-          <w:color w:val="000000"/>
-          <w:lang w:val="es-ES"/>
-        </w:rPr>
-        <w:t>Kikai</w:t>
-      </w:r>
-      <w:proofErr w:type="spellEnd"/>
+      <w:r>
+        <w:rPr>
+          <w:rFonts w:ascii="Arial" w:eastAsia="Times New Roman" w:hAnsi="Arial" w:cs="Arial"/>
+          <w:color w:val="000000"/>
+          <w:lang w:val="es-ES"/>
+        </w:rPr>
+        <w:t>reemplazabilidad de sus partes, incluyendo a las personas.  Para discutir el tema del capitalismo y el rol que tiene en la deshumanización y devaluación de las mujeres a través de “Traspatio,” hay que considerar la secuencia en la cual el gobernador está en una reunión con un senador norteamericano y un representante de la maquila Kikai</w:t>
+      </w:r>
       <w:r>
         <w:rPr>
           <w:rFonts w:ascii="Arial" w:eastAsia="Times New Roman" w:hAnsi="Arial" w:cs="Arial"/>
@@ -579,25 +583,7 @@
           <w:color w:val="000000"/>
           <w:lang w:val="es-ES"/>
         </w:rPr>
-        <w:t xml:space="preserve"> cual el gobernador pide ayuda del gobierno de los </w:t>
-      </w:r>
-      <w:proofErr w:type="gramStart"/>
-      <w:r>
-        <w:rPr>
-          <w:rFonts w:ascii="Arial" w:eastAsia="Times New Roman" w:hAnsi="Arial" w:cs="Arial"/>
-          <w:color w:val="000000"/>
-          <w:lang w:val="es-ES"/>
-        </w:rPr>
-        <w:t>EEUU</w:t>
-      </w:r>
-      <w:proofErr w:type="gramEnd"/>
-      <w:r>
-        <w:rPr>
-          <w:rFonts w:ascii="Arial" w:eastAsia="Times New Roman" w:hAnsi="Arial" w:cs="Arial"/>
-          <w:color w:val="000000"/>
-          <w:lang w:val="es-ES"/>
-        </w:rPr>
-        <w:t xml:space="preserve">, explicando que una Ciudad Juárez </w:t>
+        <w:t xml:space="preserve"> cual el gobernador pide ayuda del gobierno de los EEUU, explicando que una Ciudad Juárez </w:t>
       </w:r>
       <w:r>
         <w:rPr>
@@ -661,7 +647,15 @@
           <w:color w:val="000000"/>
           <w:lang w:val="es-ES"/>
         </w:rPr>
-        <w:t>Ciudad Juárez será afortunado de mantener el nivel de partici</w:t>
+        <w:t>Ciudad Juárez será afortunada</w:t>
+      </w:r>
+      <w:r>
+        <w:rPr>
+          <w:rFonts w:ascii="Arial" w:eastAsia="Times New Roman" w:hAnsi="Arial" w:cs="Arial"/>
+          <w:color w:val="000000"/>
+          <w:lang w:val="es-ES"/>
+        </w:rPr>
+        <w:t xml:space="preserve"> de mantener el nivel de partici</w:t>
       </w:r>
       <w:r>
         <w:rPr>
@@ -677,25 +671,7 @@
           <w:color w:val="000000"/>
           <w:lang w:val="es-ES"/>
         </w:rPr>
-        <w:t xml:space="preserve">, el representante de </w:t>
-      </w:r>
-      <w:proofErr w:type="spellStart"/>
-      <w:r>
-        <w:rPr>
-          <w:rFonts w:ascii="Arial" w:eastAsia="Times New Roman" w:hAnsi="Arial" w:cs="Arial"/>
-          <w:color w:val="000000"/>
-          <w:lang w:val="es-ES"/>
-        </w:rPr>
-        <w:t>Kikai</w:t>
-      </w:r>
-      <w:proofErr w:type="spellEnd"/>
-      <w:r>
-        <w:rPr>
-          <w:rFonts w:ascii="Arial" w:eastAsia="Times New Roman" w:hAnsi="Arial" w:cs="Arial"/>
-          <w:color w:val="000000"/>
-          <w:lang w:val="es-ES"/>
-        </w:rPr>
-        <w:t xml:space="preserve"> enumera los datos y precios por hora de trabajadores en distintos países.  Mientras tanto, el gobernador se pone visiblemente más preocupado, y casi enojado, al oír que su ciudad no merece más consideración que su </w:t>
+        <w:t xml:space="preserve">, el representante de Kikai enumera los datos y precios por hora de trabajadores en distintos países.  Mientras tanto, el gobernador se pone visiblemente más preocupado, y casi enojado, al oír que su ciudad no merece más consideración que su </w:t>
       </w:r>
       <w:r>
         <w:rPr>
@@ -729,61 +705,7 @@
           <w:color w:val="000000"/>
           <w:lang w:val="es-ES"/>
         </w:rPr>
-        <w:t xml:space="preserve">Mientras tanto, la escena cambia entre la reunión del gobernador con los oficiales de </w:t>
-      </w:r>
-      <w:proofErr w:type="spellStart"/>
-      <w:r>
-        <w:rPr>
-          <w:rFonts w:ascii="Arial" w:eastAsia="Times New Roman" w:hAnsi="Arial" w:cs="Arial"/>
-          <w:color w:val="000000"/>
-          <w:lang w:val="es-ES"/>
-        </w:rPr>
-        <w:t>Kikai</w:t>
-      </w:r>
-      <w:proofErr w:type="spellEnd"/>
-      <w:r>
-        <w:rPr>
-          <w:rFonts w:ascii="Arial" w:eastAsia="Times New Roman" w:hAnsi="Arial" w:cs="Arial"/>
-          <w:color w:val="000000"/>
-          <w:lang w:val="es-ES"/>
-        </w:rPr>
-        <w:t xml:space="preserve"> y el senador de los </w:t>
-      </w:r>
-      <w:proofErr w:type="gramStart"/>
-      <w:r>
-        <w:rPr>
-          <w:rFonts w:ascii="Arial" w:eastAsia="Times New Roman" w:hAnsi="Arial" w:cs="Arial"/>
-          <w:color w:val="000000"/>
-          <w:lang w:val="es-ES"/>
-        </w:rPr>
-        <w:t>EEUU</w:t>
-      </w:r>
-      <w:proofErr w:type="gramEnd"/>
-      <w:r>
-        <w:rPr>
-          <w:rFonts w:ascii="Arial" w:eastAsia="Times New Roman" w:hAnsi="Arial" w:cs="Arial"/>
-          <w:color w:val="000000"/>
-          <w:lang w:val="es-ES"/>
-        </w:rPr>
-        <w:t xml:space="preserve">, y la sala de justicia de la prueba criminal del “Sultán,” Abdalah </w:t>
-      </w:r>
-      <w:proofErr w:type="spellStart"/>
-      <w:r>
-        <w:rPr>
-          <w:rFonts w:ascii="Arial" w:eastAsia="Times New Roman" w:hAnsi="Arial" w:cs="Arial"/>
-          <w:color w:val="000000"/>
-          <w:lang w:val="es-ES"/>
-        </w:rPr>
-        <w:t>Haddad</w:t>
-      </w:r>
-      <w:proofErr w:type="spellEnd"/>
-      <w:r>
-        <w:rPr>
-          <w:rFonts w:ascii="Arial" w:eastAsia="Times New Roman" w:hAnsi="Arial" w:cs="Arial"/>
-          <w:color w:val="000000"/>
-          <w:lang w:val="es-ES"/>
-        </w:rPr>
-        <w:t xml:space="preserve">.  El cuarto en </w:t>
+        <w:t xml:space="preserve">Mientras tanto, la escena cambia entre la reunión del gobernador con los oficiales de Kikai y el senador de los EEUU, y la sala de justicia de la prueba criminal del “Sultán,” Abdalah Haddad.  El cuarto en </w:t>
       </w:r>
       <w:r>
         <w:rPr>
@@ -978,25 +900,7 @@
           <w:color w:val="000000"/>
           <w:lang w:val="es-ES"/>
         </w:rPr>
-        <w:t xml:space="preserve">do el Señor </w:t>
-      </w:r>
-      <w:proofErr w:type="spellStart"/>
-      <w:r>
-        <w:rPr>
-          <w:rFonts w:ascii="Arial" w:eastAsia="Times New Roman" w:hAnsi="Arial" w:cs="Arial"/>
-          <w:color w:val="000000"/>
-          <w:lang w:val="es-ES"/>
-        </w:rPr>
-        <w:t>Numazaki</w:t>
-      </w:r>
-      <w:proofErr w:type="spellEnd"/>
-      <w:r>
-        <w:rPr>
-          <w:rFonts w:ascii="Arial" w:eastAsia="Times New Roman" w:hAnsi="Arial" w:cs="Arial"/>
-          <w:color w:val="000000"/>
-          <w:lang w:val="es-ES"/>
-        </w:rPr>
-        <w:t xml:space="preserve"> recita los salarios</w:t>
+        <w:t>do el Señor Numazaki recita los salarios</w:t>
       </w:r>
       <w:r>
         <w:rPr>
@@ -1036,25 +940,7 @@
           <w:color w:val="000000"/>
           <w:lang w:val="es-ES"/>
         </w:rPr>
-        <w:t xml:space="preserve"> al precio que </w:t>
-      </w:r>
-      <w:proofErr w:type="spellStart"/>
-      <w:r>
-        <w:rPr>
-          <w:rFonts w:ascii="Arial" w:eastAsia="Times New Roman" w:hAnsi="Arial" w:cs="Arial"/>
-          <w:color w:val="000000"/>
-          <w:lang w:val="es-ES"/>
-        </w:rPr>
-        <w:t>Haddad</w:t>
-      </w:r>
-      <w:proofErr w:type="spellEnd"/>
-      <w:r>
-        <w:rPr>
-          <w:rFonts w:ascii="Arial" w:eastAsia="Times New Roman" w:hAnsi="Arial" w:cs="Arial"/>
-          <w:color w:val="000000"/>
-          <w:lang w:val="es-ES"/>
-        </w:rPr>
-        <w:t xml:space="preserve"> pretendid</w:t>
+        <w:t xml:space="preserve"> al precio que Haddad pretendid</w:t>
       </w:r>
       <w:r>
         <w:rPr>
@@ -1134,7 +1020,23 @@
           <w:color w:val="000000"/>
           <w:lang w:val="es-ES"/>
         </w:rPr>
-        <w:t xml:space="preserve"> cada vez más detalles de sus crímenes -- que bromeaban de impuestos de venta, que para cada muerta tenían que traer calzones y un periódico al Sultán.  Esta escena es </w:t>
+        <w:t xml:space="preserve"> cada vez más detalles de sus crímenes -- que bromeaban </w:t>
+      </w:r>
+      <w:r>
+        <w:rPr>
+          <w:rFonts w:ascii="Arial" w:eastAsia="Times New Roman" w:hAnsi="Arial" w:cs="Arial"/>
+          <w:color w:val="000000"/>
+          <w:lang w:val="es-ES"/>
+        </w:rPr>
+        <w:t>sobre</w:t>
+      </w:r>
+      <w:r>
+        <w:rPr>
+          <w:rFonts w:ascii="Arial" w:eastAsia="Times New Roman" w:hAnsi="Arial" w:cs="Arial"/>
+          <w:color w:val="000000"/>
+          <w:lang w:val="es-ES"/>
+        </w:rPr>
+        <w:t xml:space="preserve"> impuestos de venta, que para cada muerta tenían que traer calzones y un periódico al Sultán.  Esta escena es </w:t>
       </w:r>
       <w:r>
         <w:rPr>
@@ -1246,7 +1148,23 @@
           <w:color w:val="000000"/>
           <w:lang w:val="es-ES"/>
         </w:rPr>
-        <w:t xml:space="preserve"> profundamente en la manera en la cual se vende y se compra</w:t>
+        <w:t xml:space="preserve"> profundamente en la manera en la cual se vende</w:t>
+      </w:r>
+      <w:r>
+        <w:rPr>
+          <w:rFonts w:ascii="Arial" w:eastAsia="Times New Roman" w:hAnsi="Arial" w:cs="Arial"/>
+          <w:color w:val="000000"/>
+          <w:lang w:val="es-ES"/>
+        </w:rPr>
+        <w:t>n</w:t>
+      </w:r>
+      <w:r>
+        <w:rPr>
+          <w:rFonts w:ascii="Arial" w:eastAsia="Times New Roman" w:hAnsi="Arial" w:cs="Arial"/>
+          <w:color w:val="000000"/>
+          <w:lang w:val="es-ES"/>
+        </w:rPr>
+        <w:t xml:space="preserve"> y se compra</w:t>
       </w:r>
       <w:r>
         <w:rPr>
@@ -1416,25 +1334,7 @@
           <w:color w:val="000000"/>
           <w:lang w:val="es-ES"/>
         </w:rPr>
-        <w:t xml:space="preserve">eficiencia a través de la maquila.  La reducción del precio de trabajo, como está explicado arriba en la conversación de la reunión entre el gobernador, el director de </w:t>
-      </w:r>
-      <w:proofErr w:type="spellStart"/>
-      <w:r>
-        <w:rPr>
-          <w:rFonts w:ascii="Arial" w:eastAsia="Times New Roman" w:hAnsi="Arial" w:cs="Arial"/>
-          <w:color w:val="000000"/>
-          <w:lang w:val="es-ES"/>
-        </w:rPr>
-        <w:t>Kikai</w:t>
-      </w:r>
-      <w:proofErr w:type="spellEnd"/>
-      <w:r>
-        <w:rPr>
-          <w:rFonts w:ascii="Arial" w:eastAsia="Times New Roman" w:hAnsi="Arial" w:cs="Arial"/>
-          <w:color w:val="000000"/>
-          <w:lang w:val="es-ES"/>
-        </w:rPr>
-        <w:t xml:space="preserve">, y el senador, se logra </w:t>
+        <w:t xml:space="preserve">eficiencia a través de la maquila.  La reducción del precio de trabajo, como está explicado arriba en la conversación de la reunión entre el gobernador, el director de Kikai, y el senador, se logra </w:t>
       </w:r>
       <w:r>
         <w:rPr>
@@ -1450,25 +1350,15 @@
           <w:color w:val="000000"/>
           <w:lang w:val="es-ES"/>
         </w:rPr>
-        <w:t xml:space="preserve"> un país con alta salario mínimo (como los </w:t>
-      </w:r>
-      <w:proofErr w:type="gramStart"/>
-      <w:r>
-        <w:rPr>
-          <w:rFonts w:ascii="Arial" w:eastAsia="Times New Roman" w:hAnsi="Arial" w:cs="Arial"/>
-          <w:color w:val="000000"/>
-          <w:lang w:val="es-ES"/>
-        </w:rPr>
-        <w:t>EEUU</w:t>
-      </w:r>
-      <w:proofErr w:type="gramEnd"/>
-      <w:r>
-        <w:rPr>
-          <w:rFonts w:ascii="Arial" w:eastAsia="Times New Roman" w:hAnsi="Arial" w:cs="Arial"/>
-          <w:color w:val="000000"/>
-          <w:lang w:val="es-ES"/>
-        </w:rPr>
-        <w:t xml:space="preserve">) a otro </w:t>
+        <w:t xml:space="preserve"> un país con alto</w:t>
+      </w:r>
+      <w:r>
+        <w:rPr>
+          <w:rFonts w:ascii="Arial" w:eastAsia="Times New Roman" w:hAnsi="Arial" w:cs="Arial"/>
+          <w:color w:val="000000"/>
+          <w:lang w:val="es-ES"/>
+        </w:rPr>
+        <w:t xml:space="preserve"> salario mínimo (como los EEUU) a otro </w:t>
       </w:r>
       <w:r>
         <w:rPr>
@@ -1525,7 +1415,15 @@
           <w:color w:val="000000"/>
           <w:lang w:val="es-ES"/>
         </w:rPr>
-        <w:t xml:space="preserve"> nivel de automatización, la cual es visible en la maquila en el primer día de trabajo de Juanita.  Hay muchas máquinas que hacen la mayoría del trabajo; los humanos solo</w:t>
+        <w:t xml:space="preserve"> nivel de automatización, el</w:t>
+      </w:r>
+      <w:r>
+        <w:rPr>
+          <w:rFonts w:ascii="Arial" w:eastAsia="Times New Roman" w:hAnsi="Arial" w:cs="Arial"/>
+          <w:color w:val="000000"/>
+          <w:lang w:val="es-ES"/>
+        </w:rPr>
+        <w:t xml:space="preserve"> cual es visible en la maquila el primer día de trabajo de Juanita.  Hay muchas máquinas que hacen la mayoría del trabajo; los humanos solo</w:t>
       </w:r>
       <w:r>
         <w:rPr>
@@ -1733,7 +1631,15 @@
           <w:color w:val="000000"/>
           <w:lang w:val="es-ES"/>
         </w:rPr>
-        <w:t xml:space="preserve">s, o demasiadas caras.  </w:t>
+        <w:t>s, o demasiado</w:t>
+      </w:r>
+      <w:r>
+        <w:rPr>
+          <w:rFonts w:ascii="Arial" w:eastAsia="Times New Roman" w:hAnsi="Arial" w:cs="Arial"/>
+          <w:color w:val="000000"/>
+          <w:lang w:val="es-ES"/>
+        </w:rPr>
+        <w:t xml:space="preserve">s caras.  </w:t>
       </w:r>
     </w:p>
     <w:p>
@@ -1816,25 +1722,7 @@
           <w:lang w:val="es-ES"/>
         </w:rPr>
         <w:lastRenderedPageBreak/>
-        <w:t xml:space="preserve">maquilas, además que la falta de infraestructura en las áreas en las cuales están ubicadas las maquilas, </w:t>
-      </w:r>
-      <w:proofErr w:type="gramStart"/>
-      <w:r>
-        <w:rPr>
-          <w:rFonts w:ascii="Arial" w:eastAsia="Times New Roman" w:hAnsi="Arial" w:cs="Arial"/>
-          <w:color w:val="000000"/>
-          <w:lang w:val="es-ES"/>
-        </w:rPr>
-        <w:t>tienen</w:t>
-      </w:r>
-      <w:proofErr w:type="gramEnd"/>
-      <w:r>
-        <w:rPr>
-          <w:rFonts w:ascii="Arial" w:eastAsia="Times New Roman" w:hAnsi="Arial" w:cs="Arial"/>
-          <w:color w:val="000000"/>
-          <w:lang w:val="es-ES"/>
-        </w:rPr>
-        <w:t xml:space="preserve"> consecuencias graves para las mujeres</w:t>
+        <w:t>maquilas, además que la falta de infraestructura en las áreas en las cuales están ubicadas las maquilas, tienen consecuencias graves para las mujeres</w:t>
       </w:r>
       <w:r>
         <w:rPr>
@@ -2078,7 +1966,87 @@
           <w:color w:val="000000"/>
           <w:lang w:val="es-ES"/>
         </w:rPr>
-        <w:t xml:space="preserve">De una manera, ellos representan las consecuencias políticas de la falta de acción por el parte del gobernador, y la mala imagen pública de la ciudad que resulta.  En particular, el locutor Víctor Peralta tiene mucha influencia y por eso es capaz de hacer cambios.  Además, es interesante ambos como personaje y aparato cinematográfica.  El personaje Víctor Peralta tiene mucho poder; él hace una protesta de parte de Blanca Bravo para que no se quita su placa solo con su programa de radio.  </w:t>
+        <w:t xml:space="preserve">De una manera, ellos representan las consecuencias políticas de la falta de acción por parte del gobernador, y la mala imagen pública de la ciudad que resulta.  En particular, el locutor Víctor Peralta tiene mucha influencia y por eso es capaz de hacer cambios.  Además, es interesante como personaje y </w:t>
+      </w:r>
+      <w:r>
+        <w:rPr>
+          <w:rFonts w:ascii="Arial" w:eastAsia="Times New Roman" w:hAnsi="Arial" w:cs="Arial"/>
+          <w:color w:val="000000"/>
+          <w:lang w:val="es-ES"/>
+        </w:rPr>
+        <w:t>como recurso cinematográfico</w:t>
+      </w:r>
+      <w:r>
+        <w:rPr>
+          <w:rFonts w:ascii="Arial" w:eastAsia="Times New Roman" w:hAnsi="Arial" w:cs="Arial"/>
+          <w:color w:val="000000"/>
+          <w:lang w:val="es-ES"/>
+        </w:rPr>
+        <w:t xml:space="preserve">.  El personaje Víctor Peralta tiene mucho poder; él hace una protesta </w:t>
+      </w:r>
+      <w:r>
+        <w:rPr>
+          <w:rFonts w:ascii="Arial" w:eastAsia="Times New Roman" w:hAnsi="Arial" w:cs="Arial"/>
+          <w:color w:val="000000"/>
+          <w:lang w:val="es-ES"/>
+        </w:rPr>
+        <w:t>en favor</w:t>
+      </w:r>
+      <w:r>
+        <w:rPr>
+          <w:rFonts w:ascii="Arial" w:eastAsia="Times New Roman" w:hAnsi="Arial" w:cs="Arial"/>
+          <w:color w:val="000000"/>
+          <w:lang w:val="es-ES"/>
+        </w:rPr>
+        <w:t xml:space="preserve"> de Blanca Bravo para que no se </w:t>
+      </w:r>
+      <w:r>
+        <w:rPr>
+          <w:rFonts w:ascii="Arial" w:eastAsia="Times New Roman" w:hAnsi="Arial" w:cs="Arial"/>
+          <w:color w:val="000000"/>
+          <w:lang w:val="es-ES"/>
+        </w:rPr>
+        <w:t>le quite</w:t>
+      </w:r>
+      <w:r>
+        <w:rPr>
+          <w:rFonts w:ascii="Arial" w:eastAsia="Times New Roman" w:hAnsi="Arial" w:cs="Arial"/>
+          <w:color w:val="000000"/>
+          <w:lang w:val="es-ES"/>
+        </w:rPr>
+        <w:t xml:space="preserve"> su placa</w:t>
+      </w:r>
+      <w:r>
+        <w:rPr>
+          <w:rFonts w:ascii="Arial" w:eastAsia="Times New Roman" w:hAnsi="Arial" w:cs="Arial"/>
+          <w:color w:val="000000"/>
+          <w:lang w:val="es-ES"/>
+        </w:rPr>
+        <w:t>,</w:t>
+      </w:r>
+      <w:r>
+        <w:rPr>
+          <w:rFonts w:ascii="Arial" w:eastAsia="Times New Roman" w:hAnsi="Arial" w:cs="Arial"/>
+          <w:color w:val="000000"/>
+          <w:lang w:val="es-ES"/>
+        </w:rPr>
+        <w:t xml:space="preserve"> </w:t>
+      </w:r>
+      <w:r>
+        <w:rPr>
+          <w:rFonts w:ascii="Arial" w:eastAsia="Times New Roman" w:hAnsi="Arial" w:cs="Arial"/>
+          <w:color w:val="000000"/>
+          <w:lang w:val="es-ES"/>
+        </w:rPr>
+        <w:t>desde</w:t>
+      </w:r>
+      <w:r>
+        <w:rPr>
+          <w:rFonts w:ascii="Arial" w:eastAsia="Times New Roman" w:hAnsi="Arial" w:cs="Arial"/>
+          <w:color w:val="000000"/>
+          <w:lang w:val="es-ES"/>
+        </w:rPr>
+        <w:t xml:space="preserve"> su programa de radio.  </w:t>
       </w:r>
       <w:r>
         <w:rPr>
@@ -2137,18 +2105,8 @@
           <w:color w:val="000000"/>
           <w:lang w:val="es-ES"/>
         </w:rPr>
-        <w:t xml:space="preserve">su relación con los </w:t>
-      </w:r>
-      <w:proofErr w:type="gramStart"/>
-      <w:r>
-        <w:rPr>
-          <w:rFonts w:ascii="Arial" w:eastAsia="Times New Roman" w:hAnsi="Arial" w:cs="Arial"/>
-          <w:color w:val="000000"/>
-          <w:lang w:val="es-ES"/>
-        </w:rPr>
-        <w:t>EEUU</w:t>
-      </w:r>
-      <w:proofErr w:type="gramEnd"/>
+        <w:t>su relación con los EEUU</w:t>
+      </w:r>
       <w:r>
         <w:rPr>
           <w:rFonts w:ascii="Arial" w:eastAsia="Times New Roman" w:hAnsi="Arial" w:cs="Arial"/>
@@ -2188,25 +2146,7 @@
           <w:color w:val="000000"/>
           <w:lang w:val="es-ES"/>
         </w:rPr>
-        <w:t xml:space="preserve"> para la audiencia.  Él cuestiona las acciones de la policía y la detención de </w:t>
-      </w:r>
-      <w:proofErr w:type="spellStart"/>
-      <w:r>
-        <w:rPr>
-          <w:rFonts w:ascii="Arial" w:eastAsia="Times New Roman" w:hAnsi="Arial" w:cs="Arial"/>
-          <w:color w:val="000000"/>
-          <w:lang w:val="es-ES"/>
-        </w:rPr>
-        <w:t>Haddad</w:t>
-      </w:r>
-      <w:proofErr w:type="spellEnd"/>
-      <w:r>
-        <w:rPr>
-          <w:rFonts w:ascii="Arial" w:eastAsia="Times New Roman" w:hAnsi="Arial" w:cs="Arial"/>
-          <w:color w:val="000000"/>
-          <w:lang w:val="es-ES"/>
-        </w:rPr>
-        <w:t xml:space="preserve"> después de que los asesinatos </w:t>
+        <w:t xml:space="preserve"> para la audiencia.  Él cuestiona las acciones de la policía y la detención de Haddad después de que los asesinatos </w:t>
       </w:r>
       <w:r>
         <w:rPr>
@@ -2230,59 +2170,135 @@
           <w:color w:val="000000"/>
           <w:lang w:val="es-ES"/>
         </w:rPr>
-        <w:t xml:space="preserve">, y proviene comentarios en el carácter de otros personajes como Bravo y el gobernador.  A veces parece como si fuera omnipotente.  Sus analices son profundos, bien hechos, e ilumina las motivaciones de los eventos de la trama.  Además, su voz sirve como puente entre los planos de una secuencia.  Habla mientras la cámara se mueve; describe aspectos de Juárez, como el cielo, mientras la cámara los presenta.  </w:t>
-      </w:r>
-      <w:r>
-        <w:rPr>
-          <w:rFonts w:ascii="Arial" w:eastAsia="Times New Roman" w:hAnsi="Arial" w:cs="Arial"/>
-          <w:color w:val="000000"/>
-          <w:lang w:val="es-ES"/>
-        </w:rPr>
-        <w:t xml:space="preserve">Antes de que introduce El Sultán, la cámara se mueve para mostrarlo en la cárcel.  Muchas veces la presentación de su voz cambia de manera clara y fuerte de narrador a estar menos claro como si fuera de la radio.  Estos cambios son importantes, porque es aquí donde la película muestra las relaciones entre personajes y las reacciones de otros personajes a las palabras de Peralta.  Se puede ver a Blanca Bravo escuchando a la </w:t>
-      </w:r>
-      <w:proofErr w:type="gramStart"/>
-      <w:r>
-        <w:rPr>
-          <w:rFonts w:ascii="Arial" w:eastAsia="Times New Roman" w:hAnsi="Arial" w:cs="Arial"/>
-          <w:color w:val="000000"/>
-          <w:lang w:val="es-ES"/>
-        </w:rPr>
-        <w:t>interviú</w:t>
-      </w:r>
-      <w:proofErr w:type="gramEnd"/>
-      <w:r>
-        <w:rPr>
-          <w:rFonts w:ascii="Arial" w:eastAsia="Times New Roman" w:hAnsi="Arial" w:cs="Arial"/>
-          <w:color w:val="000000"/>
-          <w:lang w:val="es-ES"/>
-        </w:rPr>
-        <w:t xml:space="preserve"> con Abdalah </w:t>
-      </w:r>
-      <w:proofErr w:type="spellStart"/>
-      <w:r>
-        <w:rPr>
-          <w:rFonts w:ascii="Arial" w:eastAsia="Times New Roman" w:hAnsi="Arial" w:cs="Arial"/>
-          <w:color w:val="000000"/>
-          <w:lang w:val="es-ES"/>
-        </w:rPr>
-        <w:t>Haddad</w:t>
-      </w:r>
-      <w:proofErr w:type="spellEnd"/>
-      <w:r>
-        <w:rPr>
-          <w:rFonts w:ascii="Arial" w:eastAsia="Times New Roman" w:hAnsi="Arial" w:cs="Arial"/>
-          <w:color w:val="000000"/>
-          <w:lang w:val="es-ES"/>
-        </w:rPr>
-        <w:t xml:space="preserve">.  </w:t>
-      </w:r>
-      <w:r>
-        <w:rPr>
-          <w:rFonts w:ascii="Arial" w:eastAsia="Times New Roman" w:hAnsi="Arial" w:cs="Arial"/>
-          <w:color w:val="000000"/>
-          <w:lang w:val="es-ES"/>
-        </w:rPr>
-        <w:t xml:space="preserve">La audiencia también ve la reacción del gobernador al oír las acusaciones en contra de su carácter cuando apaga la radio con enojo.  El uso del director del personaje de Víctor Peralta es muy importante como aparato cinematográfico, porque narra y muestra las relaciones entre los personajes además de sus reacciones a los eventos. </w:t>
+        <w:t xml:space="preserve">, y proviene comentarios en el carácter de otros personajes como Bravo y el gobernador.  A veces parece como si fuera omnipotente.  Sus </w:t>
+      </w:r>
+      <w:r>
+        <w:rPr>
+          <w:rFonts w:ascii="Arial" w:eastAsia="Times New Roman" w:hAnsi="Arial" w:cs="Arial"/>
+          <w:color w:val="000000"/>
+          <w:lang w:val="es-ES"/>
+        </w:rPr>
+        <w:t>analisis</w:t>
+      </w:r>
+      <w:r>
+        <w:rPr>
+          <w:rFonts w:ascii="Arial" w:eastAsia="Times New Roman" w:hAnsi="Arial" w:cs="Arial"/>
+          <w:color w:val="000000"/>
+          <w:lang w:val="es-ES"/>
+        </w:rPr>
+        <w:t xml:space="preserve"> son profundos, bien hechos, e ilumina las motivaciones de los eventos de la trama.  Además, su voz sirve como puente entre los planos de una secuencia.  Habla mientras la cámara se mueve; describe aspectos de Juárez, como el cielo, mientras la cámara los presenta.  </w:t>
+      </w:r>
+      <w:r>
+        <w:rPr>
+          <w:rFonts w:ascii="Arial" w:eastAsia="Times New Roman" w:hAnsi="Arial" w:cs="Arial"/>
+          <w:color w:val="000000"/>
+          <w:lang w:val="es-ES"/>
+        </w:rPr>
+        <w:t xml:space="preserve">Antes de </w:t>
+      </w:r>
+      <w:r>
+        <w:rPr>
+          <w:rFonts w:ascii="Arial" w:eastAsia="Times New Roman" w:hAnsi="Arial" w:cs="Arial"/>
+          <w:color w:val="000000"/>
+          <w:lang w:val="es-ES"/>
+        </w:rPr>
+        <w:t xml:space="preserve">introducir </w:t>
+      </w:r>
+      <w:r>
+        <w:rPr>
+          <w:rFonts w:ascii="Arial" w:eastAsia="Times New Roman" w:hAnsi="Arial" w:cs="Arial"/>
+          <w:color w:val="000000"/>
+          <w:lang w:val="es-ES"/>
+        </w:rPr>
+        <w:t xml:space="preserve">El Sultán, la cámara se mueve para mostrarlo en la cárcel.  Muchas veces la presentación de su voz cambia de manera clara y fuerte de narrador </w:t>
+      </w:r>
+      <w:r>
+        <w:rPr>
+          <w:rFonts w:ascii="Arial" w:eastAsia="Times New Roman" w:hAnsi="Arial" w:cs="Arial"/>
+          <w:color w:val="000000"/>
+          <w:lang w:val="es-ES"/>
+        </w:rPr>
+        <w:t>a un modo informal, fuera de micrófono</w:t>
+      </w:r>
+      <w:r>
+        <w:rPr>
+          <w:rFonts w:ascii="Arial" w:eastAsia="Times New Roman" w:hAnsi="Arial" w:cs="Arial"/>
+          <w:color w:val="000000"/>
+          <w:lang w:val="es-ES"/>
+        </w:rPr>
+        <w:t xml:space="preserve">.  Estos cambios son importantes, porque es aquí donde la película muestra las relaciones entre personajes y las reacciones de otros personajes </w:t>
+      </w:r>
+      <w:r>
+        <w:rPr>
+          <w:rFonts w:ascii="Arial" w:eastAsia="Times New Roman" w:hAnsi="Arial" w:cs="Arial"/>
+          <w:color w:val="000000"/>
+          <w:lang w:val="es-ES"/>
+        </w:rPr>
+        <w:t>con</w:t>
+      </w:r>
+      <w:r>
+        <w:rPr>
+          <w:rFonts w:ascii="Arial" w:eastAsia="Times New Roman" w:hAnsi="Arial" w:cs="Arial"/>
+          <w:color w:val="000000"/>
+          <w:lang w:val="es-ES"/>
+        </w:rPr>
+        <w:t xml:space="preserve"> las palabras de Peralta.  Se puede</w:t>
+      </w:r>
+      <w:r>
+        <w:rPr>
+          <w:rFonts w:ascii="Arial" w:eastAsia="Times New Roman" w:hAnsi="Arial" w:cs="Arial"/>
+          <w:color w:val="000000"/>
+          <w:lang w:val="es-ES"/>
+        </w:rPr>
+        <w:t xml:space="preserve"> ver a Blanca Bravo escuchando</w:t>
+      </w:r>
+      <w:r>
+        <w:rPr>
+          <w:rFonts w:ascii="Arial" w:eastAsia="Times New Roman" w:hAnsi="Arial" w:cs="Arial"/>
+          <w:color w:val="000000"/>
+          <w:lang w:val="es-ES"/>
+        </w:rPr>
+        <w:t xml:space="preserve"> la </w:t>
+      </w:r>
+      <w:r>
+        <w:rPr>
+          <w:rFonts w:ascii="Arial" w:eastAsia="Times New Roman" w:hAnsi="Arial" w:cs="Arial"/>
+          <w:color w:val="000000"/>
+          <w:lang w:val="es-ES"/>
+        </w:rPr>
+        <w:t>entrevista</w:t>
+      </w:r>
+      <w:r>
+        <w:rPr>
+          <w:rFonts w:ascii="Arial" w:eastAsia="Times New Roman" w:hAnsi="Arial" w:cs="Arial"/>
+          <w:color w:val="000000"/>
+          <w:lang w:val="es-ES"/>
+        </w:rPr>
+        <w:t xml:space="preserve"> con Abdalah Haddad.  </w:t>
+      </w:r>
+      <w:r>
+        <w:rPr>
+          <w:rFonts w:ascii="Arial" w:eastAsia="Times New Roman" w:hAnsi="Arial" w:cs="Arial"/>
+          <w:color w:val="000000"/>
+          <w:lang w:val="es-ES"/>
+        </w:rPr>
+        <w:t xml:space="preserve">La audiencia también ve la reacción del gobernador al oír las acusaciones en contra de </w:t>
+      </w:r>
+      <w:r>
+        <w:rPr>
+          <w:rFonts w:ascii="Arial" w:eastAsia="Times New Roman" w:hAnsi="Arial" w:cs="Arial"/>
+          <w:color w:val="000000"/>
+          <w:lang w:val="es-ES"/>
+        </w:rPr>
+        <w:t>él</w:t>
+      </w:r>
+      <w:r>
+        <w:rPr>
+          <w:rFonts w:ascii="Arial" w:eastAsia="Times New Roman" w:hAnsi="Arial" w:cs="Arial"/>
+          <w:color w:val="000000"/>
+          <w:lang w:val="es-ES"/>
+        </w:rPr>
+        <w:t xml:space="preserve"> cuando apaga la radio con enojo.  El uso del director del personaje de Víctor Peralta es muy importante como aparato cinematográfico, porque narra y muestra las relaciones entre los personajes además de sus reacciones a los eventos. </w:t>
       </w:r>
     </w:p>
     <w:p>
@@ -2333,33 +2349,31 @@
           <w:color w:val="000000"/>
           <w:lang w:val="es-ES"/>
         </w:rPr>
-        <w:t>Según Olivera y Furia, la neoliberal estructura social</w:t>
-      </w:r>
-      <w:r>
-        <w:rPr>
-          <w:rFonts w:ascii="Arial" w:eastAsia="Times New Roman" w:hAnsi="Arial" w:cs="Arial"/>
-          <w:color w:val="000000"/>
-          <w:lang w:val="es-ES"/>
-        </w:rPr>
-        <w:t xml:space="preserve"> crea un ambiento en que se promueve la </w:t>
-      </w:r>
-      <w:proofErr w:type="spellStart"/>
-      <w:r>
-        <w:rPr>
-          <w:rFonts w:ascii="Arial" w:eastAsia="Times New Roman" w:hAnsi="Arial" w:cs="Arial"/>
-          <w:color w:val="000000"/>
-          <w:lang w:val="es-ES"/>
-        </w:rPr>
-        <w:t>hipermasculinidad</w:t>
-      </w:r>
-      <w:proofErr w:type="spellEnd"/>
-      <w:r>
-        <w:rPr>
-          <w:rFonts w:ascii="Arial" w:eastAsia="Times New Roman" w:hAnsi="Arial" w:cs="Arial"/>
-          <w:color w:val="000000"/>
-          <w:lang w:val="es-ES"/>
-        </w:rPr>
-        <w:t xml:space="preserve"> mientras exagera los aspectos masculinos violentos, autoritarios, y agresivos para tratar de preservar la masculinidad (Olivera y Furia 106).  </w:t>
+        <w:t>Según Olivera y Furia, la estructura social</w:t>
+      </w:r>
+      <w:r>
+        <w:rPr>
+          <w:rFonts w:ascii="Arial" w:eastAsia="Times New Roman" w:hAnsi="Arial" w:cs="Arial"/>
+          <w:color w:val="000000"/>
+          <w:lang w:val="es-ES"/>
+        </w:rPr>
+        <w:t xml:space="preserve"> </w:t>
+      </w:r>
+      <w:r>
+        <w:rPr>
+          <w:rFonts w:ascii="Arial" w:eastAsia="Times New Roman" w:hAnsi="Arial" w:cs="Arial"/>
+          <w:color w:val="000000"/>
+          <w:lang w:val="es-ES"/>
+        </w:rPr>
+        <w:t>neolibera crea un ambiente</w:t>
+      </w:r>
+      <w:r>
+        <w:rPr>
+          <w:rFonts w:ascii="Arial" w:eastAsia="Times New Roman" w:hAnsi="Arial" w:cs="Arial"/>
+          <w:color w:val="000000"/>
+          <w:lang w:val="es-ES"/>
+        </w:rPr>
+        <w:t xml:space="preserve"> en que se promueve la hipermasculinidad mientras exagera los aspectos masculinos violentos, autoritarios, y agresivos para tratar de preservar la masculinidad (Olivera y Furia 106).  </w:t>
       </w:r>
       <w:r>
         <w:rPr>
@@ -2384,51 +2398,63 @@
           <w:color w:val="000000"/>
           <w:lang w:val="es-ES"/>
         </w:rPr>
-        <w:t xml:space="preserve">En la cultura latina, el concepto de la masculinidad es muy importante.  Tradicionalmente, </w:t>
-      </w:r>
-      <w:proofErr w:type="gramStart"/>
-      <w:r>
-        <w:rPr>
-          <w:rFonts w:ascii="Arial" w:eastAsia="Times New Roman" w:hAnsi="Arial" w:cs="Arial"/>
-          <w:color w:val="000000"/>
-          <w:lang w:val="es-ES"/>
-        </w:rPr>
-        <w:t>uno</w:t>
-      </w:r>
-      <w:proofErr w:type="gramEnd"/>
-      <w:r>
-        <w:rPr>
-          <w:rFonts w:ascii="Arial" w:eastAsia="Times New Roman" w:hAnsi="Arial" w:cs="Arial"/>
-          <w:color w:val="000000"/>
-          <w:lang w:val="es-ES"/>
-        </w:rPr>
-        <w:t xml:space="preserve"> de las dos características principales del machismo es la fuerza (</w:t>
-      </w:r>
-      <w:proofErr w:type="spellStart"/>
-      <w:r>
-        <w:rPr>
-          <w:rFonts w:ascii="Arial" w:eastAsia="Times New Roman" w:hAnsi="Arial" w:cs="Arial"/>
-          <w:color w:val="000000"/>
-          <w:lang w:val="es-ES"/>
-        </w:rPr>
-        <w:t>Ingoldsby</w:t>
-      </w:r>
-      <w:proofErr w:type="spellEnd"/>
-      <w:r>
-        <w:rPr>
-          <w:rFonts w:ascii="Arial" w:eastAsia="Times New Roman" w:hAnsi="Arial" w:cs="Arial"/>
-          <w:color w:val="000000"/>
-          <w:lang w:val="es-ES"/>
-        </w:rPr>
-        <w:t>).  Ser macho es tener poder, incluyendo al poder económico.  Sin este poder económico, un hombre ya no se considera macho.  Por eso, l</w:t>
-      </w:r>
-      <w:r>
-        <w:rPr>
-          <w:rFonts w:ascii="Arial" w:eastAsia="Times New Roman" w:hAnsi="Arial" w:cs="Arial"/>
-          <w:color w:val="000000"/>
-          <w:lang w:val="es-ES"/>
-        </w:rPr>
-        <w:t>a pobreza y desempleo masculino que resultan de estos cambios económicos son causas influyentes del crecimiento de violencia de género (Olivera y Furia 107).</w:t>
+        <w:t>En la cultura latina, el concepto de la masculinidad es muy im</w:t>
+      </w:r>
+      <w:r>
+        <w:rPr>
+          <w:rFonts w:ascii="Arial" w:eastAsia="Times New Roman" w:hAnsi="Arial" w:cs="Arial"/>
+          <w:color w:val="000000"/>
+          <w:lang w:val="es-ES"/>
+        </w:rPr>
+        <w:t>portante.  Tradicionalmente, una</w:t>
+      </w:r>
+      <w:r>
+        <w:rPr>
+          <w:rFonts w:ascii="Arial" w:eastAsia="Times New Roman" w:hAnsi="Arial" w:cs="Arial"/>
+          <w:color w:val="000000"/>
+          <w:lang w:val="es-ES"/>
+        </w:rPr>
+        <w:t xml:space="preserve"> de las dos características principales del machismo es la fuerza (Ingoldsby).  Ser macho es tener poder, incluyendo al poder económico.  Sin este poder económico, un hombre ya no se considera macho.  Por eso, l</w:t>
+      </w:r>
+      <w:r>
+        <w:rPr>
+          <w:rFonts w:ascii="Arial" w:eastAsia="Times New Roman" w:hAnsi="Arial" w:cs="Arial"/>
+          <w:color w:val="000000"/>
+          <w:lang w:val="es-ES"/>
+        </w:rPr>
+        <w:t xml:space="preserve">a pobreza y desempleo masculino que resultan de estos cambios económicos </w:t>
+      </w:r>
+      <w:r>
+        <w:rPr>
+          <w:rFonts w:ascii="Arial" w:eastAsia="Times New Roman" w:hAnsi="Arial" w:cs="Arial"/>
+          <w:color w:val="000000"/>
+          <w:lang w:val="es-ES"/>
+        </w:rPr>
+        <w:t>influyen en</w:t>
+      </w:r>
+      <w:r>
+        <w:rPr>
+          <w:rFonts w:ascii="Arial" w:eastAsia="Times New Roman" w:hAnsi="Arial" w:cs="Arial"/>
+          <w:color w:val="000000"/>
+          <w:lang w:val="es-ES"/>
+        </w:rPr>
+        <w:t xml:space="preserve"> crecimiento de </w:t>
+      </w:r>
+      <w:r>
+        <w:rPr>
+          <w:rFonts w:ascii="Arial" w:eastAsia="Times New Roman" w:hAnsi="Arial" w:cs="Arial"/>
+          <w:color w:val="000000"/>
+          <w:lang w:val="es-ES"/>
+        </w:rPr>
+        <w:t xml:space="preserve">la </w:t>
+      </w:r>
+      <w:r>
+        <w:rPr>
+          <w:rFonts w:ascii="Arial" w:eastAsia="Times New Roman" w:hAnsi="Arial" w:cs="Arial"/>
+          <w:color w:val="000000"/>
+          <w:lang w:val="es-ES"/>
+        </w:rPr>
+        <w:t>violencia de género (Olivera y Furia 107).</w:t>
       </w:r>
       <w:r>
         <w:rPr>
@@ -2455,43 +2481,55 @@
           <w:color w:val="000000"/>
           <w:lang w:val="es-ES"/>
         </w:rPr>
-        <w:t xml:space="preserve">Cuando se le falta los característicos de la fuerza y del poder, un hombre ya tiene solo un característico de machismo, lo cual es la </w:t>
-      </w:r>
-      <w:proofErr w:type="spellStart"/>
-      <w:r>
-        <w:rPr>
-          <w:rFonts w:ascii="Arial" w:eastAsia="Times New Roman" w:hAnsi="Arial" w:cs="Arial"/>
-          <w:color w:val="000000"/>
-          <w:lang w:val="es-ES"/>
-        </w:rPr>
-        <w:t>hipersexualidad</w:t>
-      </w:r>
-      <w:proofErr w:type="spellEnd"/>
-      <w:r>
-        <w:rPr>
-          <w:rFonts w:ascii="Arial" w:eastAsia="Times New Roman" w:hAnsi="Arial" w:cs="Arial"/>
-          <w:color w:val="000000"/>
-          <w:lang w:val="es-ES"/>
-        </w:rPr>
-        <w:t>.  La meta cultural es la conquista sexual de varias mujeres (</w:t>
-      </w:r>
-      <w:proofErr w:type="spellStart"/>
-      <w:r>
-        <w:rPr>
-          <w:rFonts w:ascii="Arial" w:eastAsia="Times New Roman" w:hAnsi="Arial" w:cs="Arial"/>
-          <w:color w:val="000000"/>
-          <w:lang w:val="es-ES"/>
-        </w:rPr>
-        <w:t>Ingoldsby</w:t>
-      </w:r>
-      <w:proofErr w:type="spellEnd"/>
-      <w:r>
-        <w:rPr>
-          <w:rFonts w:ascii="Arial" w:eastAsia="Times New Roman" w:hAnsi="Arial" w:cs="Arial"/>
-          <w:color w:val="000000"/>
-          <w:lang w:val="es-ES"/>
-        </w:rPr>
-        <w:t xml:space="preserve">).  Por eso, los hombres machistas hacer uso </w:t>
+        <w:t>Cuando se le falta</w:t>
+      </w:r>
+      <w:r>
+        <w:rPr>
+          <w:rFonts w:ascii="Arial" w:eastAsia="Times New Roman" w:hAnsi="Arial" w:cs="Arial"/>
+          <w:color w:val="000000"/>
+          <w:lang w:val="es-ES"/>
+        </w:rPr>
+        <w:t>n las característica</w:t>
+      </w:r>
+      <w:r>
+        <w:rPr>
+          <w:rFonts w:ascii="Arial" w:eastAsia="Times New Roman" w:hAnsi="Arial" w:cs="Arial"/>
+          <w:color w:val="000000"/>
+          <w:lang w:val="es-ES"/>
+        </w:rPr>
+        <w:t>s de la fuerza y del poder, un hombre ya tiene solo un</w:t>
+      </w:r>
+      <w:r>
+        <w:rPr>
+          <w:rFonts w:ascii="Arial" w:eastAsia="Times New Roman" w:hAnsi="Arial" w:cs="Arial"/>
+          <w:color w:val="000000"/>
+          <w:lang w:val="es-ES"/>
+        </w:rPr>
+        <w:t>a característica</w:t>
+      </w:r>
+      <w:r>
+        <w:rPr>
+          <w:rFonts w:ascii="Arial" w:eastAsia="Times New Roman" w:hAnsi="Arial" w:cs="Arial"/>
+          <w:color w:val="000000"/>
+          <w:lang w:val="es-ES"/>
+        </w:rPr>
+        <w:t xml:space="preserve"> de</w:t>
+      </w:r>
+      <w:r>
+        <w:rPr>
+          <w:rFonts w:ascii="Arial" w:eastAsia="Times New Roman" w:hAnsi="Arial" w:cs="Arial"/>
+          <w:color w:val="000000"/>
+          <w:lang w:val="es-ES"/>
+        </w:rPr>
+        <w:t>l</w:t>
+      </w:r>
+      <w:r>
+        <w:rPr>
+          <w:rFonts w:ascii="Arial" w:eastAsia="Times New Roman" w:hAnsi="Arial" w:cs="Arial"/>
+          <w:color w:val="000000"/>
+          <w:lang w:val="es-ES"/>
+        </w:rPr>
+        <w:t xml:space="preserve"> machismo, la hipersexualidad.  La meta cultural es la conquista sexual de varias mujeres (Ingoldsby).  Por eso, los hombres machistas hacer uso </w:t>
       </w:r>
       <w:r>
         <w:rPr>
@@ -2515,79 +2553,39 @@
           <w:color w:val="000000"/>
           <w:lang w:val="es-ES"/>
         </w:rPr>
-        <w:t xml:space="preserve"> que ya son hombres.  De hecho, es importante darse cuenta de que, en esta situación, la mujer no es una persona, sino un objeto de conquista.  Así empieza la deshumanización, la cual es aún más seria cuando un hombre ya tiene el presentimiento de “</w:t>
-      </w:r>
-      <w:proofErr w:type="spellStart"/>
-      <w:r>
-        <w:rPr>
-          <w:rFonts w:ascii="Arial" w:eastAsia="Times New Roman" w:hAnsi="Arial" w:cs="Arial"/>
-          <w:color w:val="000000"/>
-          <w:lang w:val="es-ES"/>
-        </w:rPr>
-        <w:t>entitlement</w:t>
-      </w:r>
-      <w:proofErr w:type="spellEnd"/>
-      <w:r>
-        <w:rPr>
-          <w:rFonts w:ascii="Arial" w:eastAsia="Times New Roman" w:hAnsi="Arial" w:cs="Arial"/>
-          <w:color w:val="000000"/>
-          <w:lang w:val="es-ES"/>
-        </w:rPr>
-        <w:t xml:space="preserve">.”  Según un estudio de </w:t>
-      </w:r>
-      <w:proofErr w:type="spellStart"/>
-      <w:r>
-        <w:rPr>
-          <w:rFonts w:ascii="Arial" w:eastAsia="Times New Roman" w:hAnsi="Arial" w:cs="Arial"/>
-          <w:color w:val="000000"/>
-          <w:lang w:val="es-ES"/>
-        </w:rPr>
-        <w:t>Leana</w:t>
-      </w:r>
-      <w:proofErr w:type="spellEnd"/>
-      <w:r>
-        <w:rPr>
-          <w:rFonts w:ascii="Arial" w:eastAsia="Times New Roman" w:hAnsi="Arial" w:cs="Arial"/>
-          <w:color w:val="000000"/>
-          <w:lang w:val="es-ES"/>
-        </w:rPr>
-        <w:t xml:space="preserve"> </w:t>
-      </w:r>
-      <w:proofErr w:type="spellStart"/>
-      <w:r>
-        <w:rPr>
-          <w:rFonts w:ascii="Arial" w:eastAsia="Times New Roman" w:hAnsi="Arial" w:cs="Arial"/>
-          <w:color w:val="000000"/>
-          <w:lang w:val="es-ES"/>
-        </w:rPr>
-        <w:t>Bouffard</w:t>
-      </w:r>
-      <w:proofErr w:type="spellEnd"/>
-      <w:r>
-        <w:rPr>
-          <w:rFonts w:ascii="Arial" w:eastAsia="Times New Roman" w:hAnsi="Arial" w:cs="Arial"/>
-          <w:color w:val="000000"/>
-          <w:lang w:val="es-ES"/>
-        </w:rPr>
-        <w:t>, es más probable que los hombres que creen que tiene el “derecho” de acceso al cuerpo femenino muestren violencia o agresión sexual (</w:t>
-      </w:r>
-      <w:proofErr w:type="spellStart"/>
-      <w:r>
-        <w:rPr>
-          <w:rFonts w:ascii="Arial" w:eastAsia="Times New Roman" w:hAnsi="Arial" w:cs="Arial"/>
-          <w:color w:val="000000"/>
-          <w:lang w:val="es-ES"/>
-        </w:rPr>
-        <w:t>Bouffard</w:t>
-      </w:r>
-      <w:proofErr w:type="spellEnd"/>
-      <w:r>
-        <w:rPr>
-          <w:rFonts w:ascii="Arial" w:eastAsia="Times New Roman" w:hAnsi="Arial" w:cs="Arial"/>
-          <w:color w:val="000000"/>
-          <w:lang w:val="es-ES"/>
-        </w:rPr>
-        <w:t>).</w:t>
+        <w:t xml:space="preserve"> que ya son hombres.  De hecho, es importante darse cuenta de que, en esta situación, la mujer no es una persona, sino un objeto de conquista.  Así empieza la deshumanización, la cual es aún más seria cuando un hombre ya tiene el </w:t>
+      </w:r>
+      <w:r>
+        <w:rPr>
+          <w:rFonts w:ascii="Arial" w:eastAsia="Times New Roman" w:hAnsi="Arial" w:cs="Arial"/>
+          <w:color w:val="000000"/>
+          <w:lang w:val="es-ES"/>
+        </w:rPr>
+        <w:t>sentimiento de superioridad.</w:t>
+      </w:r>
+      <w:r>
+        <w:rPr>
+          <w:rFonts w:ascii="Arial" w:eastAsia="Times New Roman" w:hAnsi="Arial" w:cs="Arial"/>
+          <w:color w:val="000000"/>
+          <w:lang w:val="es-ES"/>
+        </w:rPr>
+        <w:t xml:space="preserve">  Según un estudio de Leana Bouffard, es más probable que los hombres que creen que tiene</w:t>
+      </w:r>
+      <w:r>
+        <w:rPr>
+          <w:rFonts w:ascii="Arial" w:eastAsia="Times New Roman" w:hAnsi="Arial" w:cs="Arial"/>
+          <w:color w:val="000000"/>
+          <w:lang w:val="es-ES"/>
+        </w:rPr>
+        <w:t>n</w:t>
+      </w:r>
+      <w:r>
+        <w:rPr>
+          <w:rFonts w:ascii="Arial" w:eastAsia="Times New Roman" w:hAnsi="Arial" w:cs="Arial"/>
+          <w:color w:val="000000"/>
+          <w:lang w:val="es-ES"/>
+        </w:rPr>
+        <w:t xml:space="preserve"> el “derecho” de acceso al cuerpo femenino muestren violencia o agresión sexual (Bouffard).</w:t>
       </w:r>
     </w:p>
     <w:p>
@@ -2614,7 +2612,39 @@
           <w:color w:val="000000"/>
           <w:lang w:val="es-ES"/>
         </w:rPr>
-        <w:t xml:space="preserve"> notar que hay una diferencia significa entre masculinidad positiva y masculinidad “toxica,” o machista, además que la manera en que se </w:t>
+        <w:t xml:space="preserve"> notar que hay una diferencia significa</w:t>
+      </w:r>
+      <w:r>
+        <w:rPr>
+          <w:rFonts w:ascii="Arial" w:eastAsia="Times New Roman" w:hAnsi="Arial" w:cs="Arial"/>
+          <w:color w:val="000000"/>
+          <w:lang w:val="es-ES"/>
+        </w:rPr>
+        <w:t>tiva</w:t>
+      </w:r>
+      <w:r>
+        <w:rPr>
+          <w:rFonts w:ascii="Arial" w:eastAsia="Times New Roman" w:hAnsi="Arial" w:cs="Arial"/>
+          <w:color w:val="000000"/>
+          <w:lang w:val="es-ES"/>
+        </w:rPr>
+        <w:t xml:space="preserve"> entre masculinidad positiva y masculinidad “t</w:t>
+      </w:r>
+      <w:r>
+        <w:rPr>
+          <w:rFonts w:ascii="Arial" w:eastAsia="Times New Roman" w:hAnsi="Arial" w:cs="Arial"/>
+          <w:color w:val="000000"/>
+          <w:lang w:val="es-ES"/>
+        </w:rPr>
+        <w:t>ó</w:t>
+      </w:r>
+      <w:r>
+        <w:rPr>
+          <w:rFonts w:ascii="Arial" w:eastAsia="Times New Roman" w:hAnsi="Arial" w:cs="Arial"/>
+          <w:color w:val="000000"/>
+          <w:lang w:val="es-ES"/>
+        </w:rPr>
+        <w:t xml:space="preserve">xica,” o machista, además que la manera en que se </w:t>
       </w:r>
       <w:r>
         <w:rPr>
@@ -2655,7 +2685,55 @@
           <w:lang w:val="es-ES"/>
         </w:rPr>
         <w:lastRenderedPageBreak/>
-        <w:t>oración pudiera representa una actitud benevolentemente sexista; sin embargo, no es negativo, y no representa malas opiniones relacionadas a las mujeres.  No obstante, sus nuevos dicen que esa misma actitud es por qué paso lo que paso; es decir, su respeto para las mujeres es la razón para la cual</w:t>
+        <w:t>oración pudiera representa</w:t>
+      </w:r>
+      <w:r>
+        <w:rPr>
+          <w:rFonts w:ascii="Arial" w:eastAsia="Times New Roman" w:hAnsi="Arial" w:cs="Arial"/>
+          <w:color w:val="000000"/>
+          <w:lang w:val="es-ES"/>
+        </w:rPr>
+        <w:t>r</w:t>
+      </w:r>
+      <w:r>
+        <w:rPr>
+          <w:rFonts w:ascii="Arial" w:eastAsia="Times New Roman" w:hAnsi="Arial" w:cs="Arial"/>
+          <w:color w:val="000000"/>
+          <w:lang w:val="es-ES"/>
+        </w:rPr>
+        <w:t xml:space="preserve"> una actitud benevolentemente sexista; sin embargo, no es negativo, y no representa malas opiniones relacionadas </w:t>
+      </w:r>
+      <w:r>
+        <w:rPr>
+          <w:rFonts w:ascii="Arial" w:eastAsia="Times New Roman" w:hAnsi="Arial" w:cs="Arial"/>
+          <w:color w:val="000000"/>
+          <w:lang w:val="es-ES"/>
+        </w:rPr>
+        <w:t>con</w:t>
+      </w:r>
+      <w:r>
+        <w:rPr>
+          <w:rFonts w:ascii="Arial" w:eastAsia="Times New Roman" w:hAnsi="Arial" w:cs="Arial"/>
+          <w:color w:val="000000"/>
+          <w:lang w:val="es-ES"/>
+        </w:rPr>
+        <w:t xml:space="preserve"> las mujeres.  No obstante, sus nuevos dicen que esa misma actitud es </w:t>
+      </w:r>
+      <w:r>
+        <w:rPr>
+          <w:rFonts w:ascii="Arial" w:eastAsia="Times New Roman" w:hAnsi="Arial" w:cs="Arial"/>
+          <w:color w:val="000000"/>
+          <w:lang w:val="es-ES"/>
+        </w:rPr>
+        <w:t>la causa de su abandono</w:t>
+      </w:r>
+      <w:r>
+        <w:rPr>
+          <w:rFonts w:ascii="Arial" w:eastAsia="Times New Roman" w:hAnsi="Arial" w:cs="Arial"/>
+          <w:color w:val="000000"/>
+          <w:lang w:val="es-ES"/>
+        </w:rPr>
+        <w:t>; es decir, su respeto para las mujeres es la razón para la cual</w:t>
       </w:r>
       <w:r>
         <w:rPr>
@@ -2671,33 +2749,95 @@
           <w:color w:val="000000"/>
           <w:lang w:val="es-ES"/>
         </w:rPr>
-        <w:t xml:space="preserve"> Cutberto empieza con la idea que, para reclamar su masculinidad, tiene que tomar venganza sexual.  </w:t>
-      </w:r>
-      <w:r>
-        <w:rPr>
-          <w:rFonts w:ascii="Arial" w:eastAsia="Times New Roman" w:hAnsi="Arial" w:cs="Arial"/>
-          <w:color w:val="000000"/>
-          <w:lang w:val="es-ES"/>
-        </w:rPr>
-        <w:t xml:space="preserve">Esta decisión centra en la creencia de que Juana, como mujer, tiene menos valor que Cutberto, y que su autonomía corporal y su vida valen menos que el honor y masculinidad de algún hombre.  Es por eso </w:t>
-      </w:r>
-      <w:proofErr w:type="gramStart"/>
-      <w:r>
-        <w:rPr>
-          <w:rFonts w:ascii="Arial" w:eastAsia="Times New Roman" w:hAnsi="Arial" w:cs="Arial"/>
-          <w:color w:val="000000"/>
-          <w:lang w:val="es-ES"/>
-        </w:rPr>
-        <w:t>que</w:t>
-      </w:r>
-      <w:proofErr w:type="gramEnd"/>
-      <w:r>
-        <w:rPr>
-          <w:rFonts w:ascii="Arial" w:eastAsia="Times New Roman" w:hAnsi="Arial" w:cs="Arial"/>
-          <w:color w:val="000000"/>
-          <w:lang w:val="es-ES"/>
-        </w:rPr>
-        <w:t xml:space="preserve"> el machismo es peligroso, porque pone más importancia en los sentimientos de un hombre que en la vida de una mujer.  El machismo es lo que deshumaniza a Juana, y a cada otra mujer de Ciudad Juárez, tanto que un grupo de hombres la mataron por diversión y para una forma de entretenimiento.  </w:t>
+        <w:t xml:space="preserve"> Cutberto empieza con la idea </w:t>
+      </w:r>
+      <w:r>
+        <w:rPr>
+          <w:rFonts w:ascii="Arial" w:eastAsia="Times New Roman" w:hAnsi="Arial" w:cs="Arial"/>
+          <w:color w:val="000000"/>
+          <w:lang w:val="es-ES"/>
+        </w:rPr>
+        <w:t xml:space="preserve">de </w:t>
+      </w:r>
+      <w:r>
+        <w:rPr>
+          <w:rFonts w:ascii="Arial" w:eastAsia="Times New Roman" w:hAnsi="Arial" w:cs="Arial"/>
+          <w:color w:val="000000"/>
+          <w:lang w:val="es-ES"/>
+        </w:rPr>
+        <w:t xml:space="preserve">que, para reclamar su masculinidad, tiene </w:t>
+      </w:r>
+      <w:r>
+        <w:rPr>
+          <w:rFonts w:ascii="Arial" w:eastAsia="Times New Roman" w:hAnsi="Arial" w:cs="Arial"/>
+          <w:color w:val="000000"/>
+          <w:lang w:val="es-ES"/>
+        </w:rPr>
+        <w:t>vengarse sexualmente</w:t>
+      </w:r>
+      <w:r>
+        <w:rPr>
+          <w:rFonts w:ascii="Arial" w:eastAsia="Times New Roman" w:hAnsi="Arial" w:cs="Arial"/>
+          <w:color w:val="000000"/>
+          <w:lang w:val="es-ES"/>
+        </w:rPr>
+        <w:t xml:space="preserve">.  </w:t>
+      </w:r>
+      <w:r>
+        <w:rPr>
+          <w:rFonts w:ascii="Arial" w:eastAsia="Times New Roman" w:hAnsi="Arial" w:cs="Arial"/>
+          <w:color w:val="000000"/>
+          <w:lang w:val="es-ES"/>
+        </w:rPr>
+        <w:t xml:space="preserve">Esta decisión </w:t>
+      </w:r>
+      <w:r>
+        <w:rPr>
+          <w:rFonts w:ascii="Arial" w:eastAsia="Times New Roman" w:hAnsi="Arial" w:cs="Arial"/>
+          <w:color w:val="000000"/>
+          <w:lang w:val="es-ES"/>
+        </w:rPr>
+        <w:t xml:space="preserve">se </w:t>
+      </w:r>
+      <w:r>
+        <w:rPr>
+          <w:rFonts w:ascii="Arial" w:eastAsia="Times New Roman" w:hAnsi="Arial" w:cs="Arial"/>
+          <w:color w:val="000000"/>
+          <w:lang w:val="es-ES"/>
+        </w:rPr>
+        <w:t xml:space="preserve">centra en la creencia de que Juana, como mujer, tiene menos valor que Cutberto, y que su autonomía corporal y su vida valen menos que el honor y masculinidad de algún hombre.  Es por eso que el machismo es peligroso, porque pone más importancia en los sentimientos de un hombre que en la vida de una mujer.  El machismo es lo que deshumaniza a Juana, y a </w:t>
+      </w:r>
+      <w:r>
+        <w:rPr>
+          <w:rFonts w:ascii="Arial" w:eastAsia="Times New Roman" w:hAnsi="Arial" w:cs="Arial"/>
+          <w:color w:val="000000"/>
+          <w:lang w:val="es-ES"/>
+        </w:rPr>
+        <w:t>las mujeres</w:t>
+      </w:r>
+      <w:r>
+        <w:rPr>
+          <w:rFonts w:ascii="Arial" w:eastAsia="Times New Roman" w:hAnsi="Arial" w:cs="Arial"/>
+          <w:color w:val="000000"/>
+          <w:lang w:val="es-ES"/>
+        </w:rPr>
+        <w:t xml:space="preserve"> de Ciudad Juárez, tanto que un grupo de hombres la mataron por diversión y </w:t>
+      </w:r>
+      <w:r>
+        <w:rPr>
+          <w:rFonts w:ascii="Arial" w:eastAsia="Times New Roman" w:hAnsi="Arial" w:cs="Arial"/>
+          <w:color w:val="000000"/>
+          <w:lang w:val="es-ES"/>
+        </w:rPr>
+        <w:t>por</w:t>
+      </w:r>
+      <w:r>
+        <w:rPr>
+          <w:rFonts w:ascii="Arial" w:eastAsia="Times New Roman" w:hAnsi="Arial" w:cs="Arial"/>
+          <w:color w:val="000000"/>
+          <w:lang w:val="es-ES"/>
+        </w:rPr>
+        <w:t xml:space="preserve"> una forma de entretenimiento.  </w:t>
       </w:r>
     </w:p>
     <w:p>
@@ -2715,25 +2855,39 @@
           <w:color w:val="000000"/>
           <w:lang w:val="es-ES"/>
         </w:rPr>
-        <w:t>Desafortunadamente, hay una gran falta de justicia para las mujeres víctimas de Ciudad Juárez.  Muchas veces, las autoridades no investigan apropiadamente, y dejan atrás en la escena de un crimen tales cosas como zapatos, pelo humano, y ropa interior (</w:t>
-      </w:r>
-      <w:proofErr w:type="spellStart"/>
-      <w:r>
-        <w:rPr>
-          <w:rFonts w:ascii="Arial" w:eastAsia="Times New Roman" w:hAnsi="Arial" w:cs="Arial"/>
-          <w:color w:val="000000"/>
-          <w:lang w:val="es-ES"/>
-        </w:rPr>
-        <w:t>Osborn</w:t>
-      </w:r>
-      <w:proofErr w:type="spellEnd"/>
-      <w:r>
-        <w:rPr>
-          <w:rFonts w:ascii="Arial" w:eastAsia="Times New Roman" w:hAnsi="Arial" w:cs="Arial"/>
-          <w:color w:val="000000"/>
-          <w:lang w:val="es-ES"/>
-        </w:rPr>
-        <w:t xml:space="preserve"> 26).  Incluso en obras de ficción, hombres con poder y autoridad no toman medidas para asegurar la seguridad de sus ciudadanas.  </w:t>
+        <w:t xml:space="preserve">Desafortunadamente, hay una gran falta de justicia para las mujeres víctimas de Ciudad Juárez.  Muchas veces, las autoridades no investigan apropiadamente, y dejan atrás en la escena de un crimen </w:t>
+      </w:r>
+      <w:r>
+        <w:rPr>
+          <w:rFonts w:ascii="Arial" w:eastAsia="Times New Roman" w:hAnsi="Arial" w:cs="Arial"/>
+          <w:color w:val="000000"/>
+          <w:lang w:val="es-ES"/>
+        </w:rPr>
+        <w:t xml:space="preserve">coasas </w:t>
+      </w:r>
+      <w:r>
+        <w:rPr>
+          <w:rFonts w:ascii="Arial" w:eastAsia="Times New Roman" w:hAnsi="Arial" w:cs="Arial"/>
+          <w:color w:val="000000"/>
+          <w:lang w:val="es-ES"/>
+        </w:rPr>
+        <w:t xml:space="preserve">tales como zapatos, pelo humano, y ropa interior (Osborn 26).  Incluso en obras de ficción, </w:t>
+      </w:r>
+      <w:r>
+        <w:rPr>
+          <w:rFonts w:ascii="Arial" w:eastAsia="Times New Roman" w:hAnsi="Arial" w:cs="Arial"/>
+          <w:color w:val="000000"/>
+          <w:lang w:val="es-ES"/>
+        </w:rPr>
+        <w:t xml:space="preserve">los </w:t>
+      </w:r>
+      <w:r>
+        <w:rPr>
+          <w:rFonts w:ascii="Arial" w:eastAsia="Times New Roman" w:hAnsi="Arial" w:cs="Arial"/>
+          <w:color w:val="000000"/>
+          <w:lang w:val="es-ES"/>
+        </w:rPr>
+        <w:t xml:space="preserve">hombres con poder y autoridad no toman medidas para la seguridad de sus ciudadanas.  </w:t>
       </w:r>
       <w:r>
         <w:rPr>
@@ -2813,25 +2967,7 @@
           <w:color w:val="000000"/>
           <w:lang w:val="es-ES"/>
         </w:rPr>
-        <w:t xml:space="preserve">, ni el director de </w:t>
-      </w:r>
-      <w:proofErr w:type="spellStart"/>
-      <w:r>
-        <w:rPr>
-          <w:rFonts w:ascii="Arial" w:eastAsia="Times New Roman" w:hAnsi="Arial" w:cs="Arial"/>
-          <w:color w:val="000000"/>
-          <w:lang w:val="es-ES"/>
-        </w:rPr>
-        <w:t>Kikai</w:t>
-      </w:r>
-      <w:proofErr w:type="spellEnd"/>
-      <w:r>
-        <w:rPr>
-          <w:rFonts w:ascii="Arial" w:eastAsia="Times New Roman" w:hAnsi="Arial" w:cs="Arial"/>
-          <w:color w:val="000000"/>
-          <w:lang w:val="es-ES"/>
-        </w:rPr>
-        <w:t xml:space="preserve"> ni el senador estadounidense quieren invertir en la seguridad de las mujeres de Juárez, </w:t>
+        <w:t xml:space="preserve">, ni el director de Kikai ni el senador estadounidense quieren invertir en la seguridad de las mujeres de Juárez, </w:t>
       </w:r>
       <w:r>
         <w:rPr>
@@ -2863,7 +2999,7 @@
           <w:color w:val="000000"/>
           <w:lang w:val="es-ES"/>
         </w:rPr>
-        <w:t xml:space="preserve"> otra figura de autoridad no </w:t>
+        <w:t xml:space="preserve"> otra figura de autoridad </w:t>
       </w:r>
       <w:r>
         <w:rPr>
@@ -2879,15 +3015,47 @@
           <w:color w:val="000000"/>
           <w:lang w:val="es-ES"/>
         </w:rPr>
-        <w:t>importaba soluciones tangibles antes de que la prensa lo avergonzó</w:t>
-      </w:r>
-      <w:r>
-        <w:rPr>
-          <w:rFonts w:ascii="Arial" w:eastAsia="Times New Roman" w:hAnsi="Arial" w:cs="Arial"/>
-          <w:color w:val="000000"/>
-          <w:lang w:val="es-ES"/>
-        </w:rPr>
-        <w:t xml:space="preserve">, y aun entonces solo le importa soluciones visibles, para que todo el mundo sepa que el problema ha sido resuelto.  </w:t>
+        <w:t xml:space="preserve">importaba </w:t>
+      </w:r>
+      <w:r>
+        <w:rPr>
+          <w:rFonts w:ascii="Arial" w:eastAsia="Times New Roman" w:hAnsi="Arial" w:cs="Arial"/>
+          <w:color w:val="000000"/>
+          <w:lang w:val="es-ES"/>
+        </w:rPr>
+        <w:t xml:space="preserve">llegar a </w:t>
+      </w:r>
+      <w:r>
+        <w:rPr>
+          <w:rFonts w:ascii="Arial" w:eastAsia="Times New Roman" w:hAnsi="Arial" w:cs="Arial"/>
+          <w:color w:val="000000"/>
+          <w:lang w:val="es-ES"/>
+        </w:rPr>
+        <w:t>soluciones tangibles antes de que la prensa lo avergonzó</w:t>
+      </w:r>
+      <w:r>
+        <w:rPr>
+          <w:rFonts w:ascii="Arial" w:eastAsia="Times New Roman" w:hAnsi="Arial" w:cs="Arial"/>
+          <w:color w:val="000000"/>
+          <w:lang w:val="es-ES"/>
+        </w:rPr>
+        <w:t>, y aun entonces solo le importa</w:t>
+      </w:r>
+      <w:r>
+        <w:rPr>
+          <w:rFonts w:ascii="Arial" w:eastAsia="Times New Roman" w:hAnsi="Arial" w:cs="Arial"/>
+          <w:color w:val="000000"/>
+          <w:lang w:val="es-ES"/>
+        </w:rPr>
+        <w:t>n las</w:t>
+      </w:r>
+      <w:r>
+        <w:rPr>
+          <w:rFonts w:ascii="Arial" w:eastAsia="Times New Roman" w:hAnsi="Arial" w:cs="Arial"/>
+          <w:color w:val="000000"/>
+          <w:lang w:val="es-ES"/>
+        </w:rPr>
+        <w:t xml:space="preserve"> soluciones visibles, para que todo el mundo sepa que el problema ha sido resuelto.  </w:t>
       </w:r>
       <w:r>
         <w:rPr>
@@ -2932,33 +3100,79 @@
           <w:color w:val="000000"/>
           <w:lang w:val="es-ES"/>
         </w:rPr>
-        <w:t xml:space="preserve"> muestra una falta de recursos oficiales para las mujeres.  Margara, después de la desaparición de su prima Juanita, viene a la casa de Sara, porque </w:t>
-      </w:r>
-      <w:r>
-        <w:rPr>
-          <w:rFonts w:ascii="Arial" w:eastAsia="Times New Roman" w:hAnsi="Arial" w:cs="Arial"/>
-          <w:color w:val="000000"/>
-          <w:lang w:val="es-ES"/>
-        </w:rPr>
-        <w:t xml:space="preserve">tiene miedo de la policía y no confía en ella.  Debido a esta falta de recursos, Esther </w:t>
-      </w:r>
-      <w:proofErr w:type="spellStart"/>
-      <w:r>
-        <w:rPr>
-          <w:rFonts w:ascii="Arial" w:eastAsia="Times New Roman" w:hAnsi="Arial" w:cs="Arial"/>
-          <w:color w:val="000000"/>
-          <w:lang w:val="es-ES"/>
-        </w:rPr>
-        <w:t>Chavez</w:t>
-      </w:r>
-      <w:proofErr w:type="spellEnd"/>
-      <w:r>
-        <w:rPr>
-          <w:rFonts w:ascii="Arial" w:eastAsia="Times New Roman" w:hAnsi="Arial" w:cs="Arial"/>
-          <w:color w:val="000000"/>
-          <w:lang w:val="es-ES"/>
-        </w:rPr>
-        <w:t xml:space="preserve"> Cano fundió la Casa Amiga en el año 1999 como respuesta al gran aumento de violencia contra las mujeres.  El centro maneja aproximadamente 7000 casos cada año, y ofrece apoyo psicológico, medical, y legal a víctimas de violencia.  En </w:t>
+        <w:t xml:space="preserve"> muestra una falta de recursos oficiales para </w:t>
+      </w:r>
+      <w:r>
+        <w:rPr>
+          <w:rFonts w:ascii="Arial" w:eastAsia="Times New Roman" w:hAnsi="Arial" w:cs="Arial"/>
+          <w:color w:val="000000"/>
+          <w:lang w:val="es-ES"/>
+        </w:rPr>
+        <w:t xml:space="preserve">con </w:t>
+      </w:r>
+      <w:r>
+        <w:rPr>
+          <w:rFonts w:ascii="Arial" w:eastAsia="Times New Roman" w:hAnsi="Arial" w:cs="Arial"/>
+          <w:color w:val="000000"/>
+          <w:lang w:val="es-ES"/>
+        </w:rPr>
+        <w:t xml:space="preserve">las mujeres.  </w:t>
+      </w:r>
+      <w:r>
+        <w:rPr>
+          <w:rFonts w:ascii="Arial" w:eastAsia="Times New Roman" w:hAnsi="Arial" w:cs="Arial"/>
+          <w:color w:val="000000"/>
+          <w:lang w:val="es-ES"/>
+        </w:rPr>
+        <w:t>Después</w:t>
+      </w:r>
+      <w:r>
+        <w:rPr>
+          <w:rFonts w:ascii="Arial" w:eastAsia="Times New Roman" w:hAnsi="Arial" w:cs="Arial"/>
+          <w:color w:val="000000"/>
+          <w:lang w:val="es-ES"/>
+        </w:rPr>
+        <w:t xml:space="preserve"> de la desaparición de su prima Juanita, </w:t>
+      </w:r>
+      <w:r>
+        <w:rPr>
+          <w:rFonts w:ascii="Arial" w:eastAsia="Times New Roman" w:hAnsi="Arial" w:cs="Arial"/>
+          <w:color w:val="000000"/>
+          <w:lang w:val="es-ES"/>
+        </w:rPr>
+        <w:t xml:space="preserve">Márgara </w:t>
+      </w:r>
+      <w:r>
+        <w:rPr>
+          <w:rFonts w:ascii="Arial" w:eastAsia="Times New Roman" w:hAnsi="Arial" w:cs="Arial"/>
+          <w:color w:val="000000"/>
+          <w:lang w:val="es-ES"/>
+        </w:rPr>
+        <w:t xml:space="preserve">viene a la casa de Sara, porque </w:t>
+      </w:r>
+      <w:r>
+        <w:rPr>
+          <w:rFonts w:ascii="Arial" w:eastAsia="Times New Roman" w:hAnsi="Arial" w:cs="Arial"/>
+          <w:color w:val="000000"/>
+          <w:lang w:val="es-ES"/>
+        </w:rPr>
+        <w:t xml:space="preserve">tiene miedo de la policía y no confía en ella.  Debido a esta falta de recursos, Esther Chavez Cano fundió la Casa Amiga en el año 1999 como respuesta al gran aumento de violencia contra las mujeres.  El centro maneja aproximadamente 7000 casos cada año, y ofrece apoyo psicológico, </w:t>
+      </w:r>
+      <w:r>
+        <w:rPr>
+          <w:rFonts w:ascii="Arial" w:eastAsia="Times New Roman" w:hAnsi="Arial" w:cs="Arial"/>
+          <w:color w:val="000000"/>
+          <w:lang w:val="es-ES"/>
+        </w:rPr>
+        <w:t>médico</w:t>
+      </w:r>
+      <w:r>
+        <w:rPr>
+          <w:rFonts w:ascii="Arial" w:eastAsia="Times New Roman" w:hAnsi="Arial" w:cs="Arial"/>
+          <w:color w:val="000000"/>
+          <w:lang w:val="es-ES"/>
+        </w:rPr>
+        <w:t xml:space="preserve">, y legal a víctimas de violencia.  En </w:t>
       </w:r>
       <w:r>
         <w:rPr>
@@ -3020,7 +3234,35 @@
           <w:rFonts w:ascii="Arial" w:eastAsia="Times New Roman" w:hAnsi="Arial" w:cs="Arial"/>
           <w:lang w:val="es-ES"/>
         </w:rPr>
-        <w:t xml:space="preserve"> cultural y moral.  Una nueva realidad económica ha cambiado los roles de género tanto que algunos hombres machistas vuelven a sentir emasculados.  En muchos casos, reaccionan con violencia brutal como manera de reclamar control.  La sociedad patriarcal pone más valor en los sentimientos de los hombres que en las vidas de las mujeres, y así se deshumanizan las mujeres tanto que mueran diariamente por solo rechazar o deshonrar a un hombre.  La película </w:t>
+        <w:t xml:space="preserve"> cultural y moral.  Una nueva realidad económica ha cambiado los roles de género tanto que algunos hombres machistas </w:t>
+      </w:r>
+      <w:r>
+        <w:rPr>
+          <w:rFonts w:ascii="Arial" w:eastAsia="Times New Roman" w:hAnsi="Arial" w:cs="Arial"/>
+          <w:lang w:val="es-ES"/>
+        </w:rPr>
+        <w:t xml:space="preserve">se </w:t>
+      </w:r>
+      <w:r>
+        <w:rPr>
+          <w:rFonts w:ascii="Arial" w:eastAsia="Times New Roman" w:hAnsi="Arial" w:cs="Arial"/>
+          <w:lang w:val="es-ES"/>
+        </w:rPr>
+        <w:t>vuelven a sentir emasculados.  En muchos casos, reaccionan con violencia brutal como manera de reclamar control.  La sociedad patriarcal pone más valor en los sentimientos de los hombres que en las vidas de las mujeres, y así se deshuman</w:t>
+      </w:r>
+      <w:r>
+        <w:rPr>
+          <w:rFonts w:ascii="Arial" w:eastAsia="Times New Roman" w:hAnsi="Arial" w:cs="Arial"/>
+          <w:lang w:val="es-ES"/>
+        </w:rPr>
+        <w:t>izan las mujeres tanto que muere</w:t>
+      </w:r>
+      <w:r>
+        <w:rPr>
+          <w:rFonts w:ascii="Arial" w:eastAsia="Times New Roman" w:hAnsi="Arial" w:cs="Arial"/>
+          <w:lang w:val="es-ES"/>
+        </w:rPr>
+        <w:t xml:space="preserve">n diariamente por solo rechazar o deshonrar a un hombre.  La película </w:t>
       </w:r>
       <w:r>
         <w:rPr>
@@ -3035,7 +3277,37 @@
           <w:rFonts w:ascii="Arial" w:eastAsia="Times New Roman" w:hAnsi="Arial" w:cs="Arial"/>
           <w:lang w:val="es-ES"/>
         </w:rPr>
-        <w:t xml:space="preserve"> muestra los factores económicos, sociales, y políticos que contribuyen a la violencia en una manera que critica la sociedad machista y patriarcal que permite tanta agresión y no lucha por justicia. </w:t>
+        <w:t xml:space="preserve"> muestra los factores económicos, sociales, y políticos que contribuyen a la violencia </w:t>
+      </w:r>
+      <w:r>
+        <w:rPr>
+          <w:rFonts w:ascii="Arial" w:eastAsia="Times New Roman" w:hAnsi="Arial" w:cs="Arial"/>
+          <w:lang w:val="es-ES"/>
+        </w:rPr>
+        <w:t>al</w:t>
+      </w:r>
+      <w:r>
+        <w:rPr>
+          <w:rFonts w:ascii="Arial" w:eastAsia="Times New Roman" w:hAnsi="Arial" w:cs="Arial"/>
+          <w:lang w:val="es-ES"/>
+        </w:rPr>
+        <w:t xml:space="preserve"> critica</w:t>
+      </w:r>
+      <w:r>
+        <w:rPr>
+          <w:rFonts w:ascii="Arial" w:eastAsia="Times New Roman" w:hAnsi="Arial" w:cs="Arial"/>
+          <w:lang w:val="es-ES"/>
+        </w:rPr>
+        <w:t>r</w:t>
+      </w:r>
+      <w:bookmarkStart w:id="0" w:name="_GoBack"/>
+      <w:bookmarkEnd w:id="0"/>
+      <w:r>
+        <w:rPr>
+          <w:rFonts w:ascii="Arial" w:eastAsia="Times New Roman" w:hAnsi="Arial" w:cs="Arial"/>
+          <w:lang w:val="es-ES"/>
+        </w:rPr>
+        <w:t xml:space="preserve"> la sociedad machista y patriarcal que permite tanta agresión y no lucha por justicia. </w:t>
       </w:r>
     </w:p>
     <w:p>
@@ -3134,247 +3406,7 @@
           <w:lang w:val="es-ES"/>
         </w:rPr>
         <w:lastRenderedPageBreak/>
-        <w:t>Arriola, Elvia R. (2007) "</w:t>
-      </w:r>
-      <w:proofErr w:type="spellStart"/>
-      <w:r>
-        <w:rPr>
-          <w:rFonts w:ascii="Arial" w:eastAsia="Times New Roman" w:hAnsi="Arial" w:cs="Arial"/>
-          <w:color w:val="000000"/>
-          <w:shd w:val="clear" w:color="auto" w:fill="FFFFFF"/>
-          <w:lang w:val="es-ES"/>
-        </w:rPr>
-        <w:t>Accountability</w:t>
-      </w:r>
-      <w:proofErr w:type="spellEnd"/>
-      <w:r>
-        <w:rPr>
-          <w:rFonts w:ascii="Arial" w:eastAsia="Times New Roman" w:hAnsi="Arial" w:cs="Arial"/>
-          <w:color w:val="000000"/>
-          <w:shd w:val="clear" w:color="auto" w:fill="FFFFFF"/>
-          <w:lang w:val="es-ES"/>
-        </w:rPr>
-        <w:t xml:space="preserve"> </w:t>
-      </w:r>
-      <w:proofErr w:type="spellStart"/>
-      <w:r>
-        <w:rPr>
-          <w:rFonts w:ascii="Arial" w:eastAsia="Times New Roman" w:hAnsi="Arial" w:cs="Arial"/>
-          <w:color w:val="000000"/>
-          <w:shd w:val="clear" w:color="auto" w:fill="FFFFFF"/>
-          <w:lang w:val="es-ES"/>
-        </w:rPr>
-        <w:t>for</w:t>
-      </w:r>
-      <w:proofErr w:type="spellEnd"/>
-      <w:r>
-        <w:rPr>
-          <w:rFonts w:ascii="Arial" w:eastAsia="Times New Roman" w:hAnsi="Arial" w:cs="Arial"/>
-          <w:color w:val="000000"/>
-          <w:shd w:val="clear" w:color="auto" w:fill="FFFFFF"/>
-          <w:lang w:val="es-ES"/>
-        </w:rPr>
-        <w:t xml:space="preserve"> </w:t>
-      </w:r>
-      <w:proofErr w:type="spellStart"/>
-      <w:r>
-        <w:rPr>
-          <w:rFonts w:ascii="Arial" w:eastAsia="Times New Roman" w:hAnsi="Arial" w:cs="Arial"/>
-          <w:color w:val="000000"/>
-          <w:shd w:val="clear" w:color="auto" w:fill="FFFFFF"/>
-          <w:lang w:val="es-ES"/>
-        </w:rPr>
-        <w:t>Murder</w:t>
-      </w:r>
-      <w:proofErr w:type="spellEnd"/>
-      <w:r>
-        <w:rPr>
-          <w:rFonts w:ascii="Arial" w:eastAsia="Times New Roman" w:hAnsi="Arial" w:cs="Arial"/>
-          <w:color w:val="000000"/>
-          <w:shd w:val="clear" w:color="auto" w:fill="FFFFFF"/>
-          <w:lang w:val="es-ES"/>
-        </w:rPr>
-        <w:t xml:space="preserve"> in </w:t>
-      </w:r>
-      <w:proofErr w:type="spellStart"/>
-      <w:r>
-        <w:rPr>
-          <w:rFonts w:ascii="Arial" w:eastAsia="Times New Roman" w:hAnsi="Arial" w:cs="Arial"/>
-          <w:color w:val="000000"/>
-          <w:shd w:val="clear" w:color="auto" w:fill="FFFFFF"/>
-          <w:lang w:val="es-ES"/>
-        </w:rPr>
-        <w:t>the</w:t>
-      </w:r>
-      <w:proofErr w:type="spellEnd"/>
-      <w:r>
-        <w:rPr>
-          <w:rFonts w:ascii="Arial" w:eastAsia="Times New Roman" w:hAnsi="Arial" w:cs="Arial"/>
-          <w:color w:val="000000"/>
-          <w:shd w:val="clear" w:color="auto" w:fill="FFFFFF"/>
-          <w:lang w:val="es-ES"/>
-        </w:rPr>
-        <w:t xml:space="preserve"> Maquiladoras: </w:t>
-      </w:r>
-      <w:proofErr w:type="spellStart"/>
-      <w:r>
-        <w:rPr>
-          <w:rFonts w:ascii="Arial" w:eastAsia="Times New Roman" w:hAnsi="Arial" w:cs="Arial"/>
-          <w:color w:val="000000"/>
-          <w:shd w:val="clear" w:color="auto" w:fill="FFFFFF"/>
-          <w:lang w:val="es-ES"/>
-        </w:rPr>
-        <w:t>Linking</w:t>
-      </w:r>
-      <w:proofErr w:type="spellEnd"/>
-      <w:r>
-        <w:rPr>
-          <w:rFonts w:ascii="Arial" w:eastAsia="Times New Roman" w:hAnsi="Arial" w:cs="Arial"/>
-          <w:color w:val="000000"/>
-          <w:shd w:val="clear" w:color="auto" w:fill="FFFFFF"/>
-          <w:lang w:val="es-ES"/>
-        </w:rPr>
-        <w:t xml:space="preserve"> </w:t>
-      </w:r>
-      <w:proofErr w:type="spellStart"/>
-      <w:r>
-        <w:rPr>
-          <w:rFonts w:ascii="Arial" w:eastAsia="Times New Roman" w:hAnsi="Arial" w:cs="Arial"/>
-          <w:color w:val="000000"/>
-          <w:shd w:val="clear" w:color="auto" w:fill="FFFFFF"/>
-          <w:lang w:val="es-ES"/>
-        </w:rPr>
-        <w:t>Corporate</w:t>
-      </w:r>
-      <w:proofErr w:type="spellEnd"/>
-      <w:r>
-        <w:rPr>
-          <w:rFonts w:ascii="Arial" w:eastAsia="Times New Roman" w:hAnsi="Arial" w:cs="Arial"/>
-          <w:color w:val="000000"/>
-          <w:shd w:val="clear" w:color="auto" w:fill="FFFFFF"/>
-          <w:lang w:val="es-ES"/>
-        </w:rPr>
-        <w:t xml:space="preserve"> </w:t>
-      </w:r>
-      <w:proofErr w:type="spellStart"/>
-      <w:r>
-        <w:rPr>
-          <w:rFonts w:ascii="Arial" w:eastAsia="Times New Roman" w:hAnsi="Arial" w:cs="Arial"/>
-          <w:color w:val="000000"/>
-          <w:shd w:val="clear" w:color="auto" w:fill="FFFFFF"/>
-          <w:lang w:val="es-ES"/>
-        </w:rPr>
-        <w:t>Indifference</w:t>
-      </w:r>
-      <w:proofErr w:type="spellEnd"/>
-      <w:r>
-        <w:rPr>
-          <w:rFonts w:ascii="Arial" w:eastAsia="Times New Roman" w:hAnsi="Arial" w:cs="Arial"/>
-          <w:color w:val="000000"/>
-          <w:shd w:val="clear" w:color="auto" w:fill="FFFFFF"/>
-          <w:lang w:val="es-ES"/>
-        </w:rPr>
-        <w:t xml:space="preserve"> to </w:t>
-      </w:r>
-      <w:proofErr w:type="spellStart"/>
-      <w:r>
-        <w:rPr>
-          <w:rFonts w:ascii="Arial" w:eastAsia="Times New Roman" w:hAnsi="Arial" w:cs="Arial"/>
-          <w:color w:val="000000"/>
-          <w:shd w:val="clear" w:color="auto" w:fill="FFFFFF"/>
-          <w:lang w:val="es-ES"/>
-        </w:rPr>
-        <w:t>Gender</w:t>
-      </w:r>
-      <w:proofErr w:type="spellEnd"/>
-      <w:r>
-        <w:rPr>
-          <w:rFonts w:ascii="Arial" w:eastAsia="Times New Roman" w:hAnsi="Arial" w:cs="Arial"/>
-          <w:color w:val="000000"/>
-          <w:shd w:val="clear" w:color="auto" w:fill="FFFFFF"/>
-          <w:lang w:val="es-ES"/>
-        </w:rPr>
-        <w:t xml:space="preserve"> </w:t>
-      </w:r>
-      <w:proofErr w:type="spellStart"/>
-      <w:r>
-        <w:rPr>
-          <w:rFonts w:ascii="Arial" w:eastAsia="Times New Roman" w:hAnsi="Arial" w:cs="Arial"/>
-          <w:color w:val="000000"/>
-          <w:shd w:val="clear" w:color="auto" w:fill="FFFFFF"/>
-          <w:lang w:val="es-ES"/>
-        </w:rPr>
-        <w:t>Violence</w:t>
-      </w:r>
-      <w:proofErr w:type="spellEnd"/>
-      <w:r>
-        <w:rPr>
-          <w:rFonts w:ascii="Arial" w:eastAsia="Times New Roman" w:hAnsi="Arial" w:cs="Arial"/>
-          <w:color w:val="000000"/>
-          <w:shd w:val="clear" w:color="auto" w:fill="FFFFFF"/>
-          <w:lang w:val="es-ES"/>
-        </w:rPr>
-        <w:t xml:space="preserve"> at </w:t>
-      </w:r>
-      <w:proofErr w:type="spellStart"/>
-      <w:r>
-        <w:rPr>
-          <w:rFonts w:ascii="Arial" w:eastAsia="Times New Roman" w:hAnsi="Arial" w:cs="Arial"/>
-          <w:color w:val="000000"/>
-          <w:shd w:val="clear" w:color="auto" w:fill="FFFFFF"/>
-          <w:lang w:val="es-ES"/>
-        </w:rPr>
-        <w:t>the</w:t>
-      </w:r>
-      <w:proofErr w:type="spellEnd"/>
-      <w:r>
-        <w:rPr>
-          <w:rFonts w:ascii="Arial" w:eastAsia="Times New Roman" w:hAnsi="Arial" w:cs="Arial"/>
-          <w:color w:val="000000"/>
-          <w:shd w:val="clear" w:color="auto" w:fill="FFFFFF"/>
-          <w:lang w:val="es-ES"/>
-        </w:rPr>
-        <w:t xml:space="preserve"> U.S. </w:t>
-      </w:r>
-      <w:proofErr w:type="spellStart"/>
-      <w:r>
-        <w:rPr>
-          <w:rFonts w:ascii="Arial" w:eastAsia="Times New Roman" w:hAnsi="Arial" w:cs="Arial"/>
-          <w:color w:val="000000"/>
-          <w:shd w:val="clear" w:color="auto" w:fill="FFFFFF"/>
-          <w:lang w:val="es-ES"/>
-        </w:rPr>
-        <w:t>Mexico</w:t>
-      </w:r>
-      <w:proofErr w:type="spellEnd"/>
-      <w:r>
-        <w:rPr>
-          <w:rFonts w:ascii="Arial" w:eastAsia="Times New Roman" w:hAnsi="Arial" w:cs="Arial"/>
-          <w:color w:val="000000"/>
-          <w:shd w:val="clear" w:color="auto" w:fill="FFFFFF"/>
-          <w:lang w:val="es-ES"/>
-        </w:rPr>
-        <w:t xml:space="preserve"> </w:t>
-      </w:r>
-      <w:proofErr w:type="spellStart"/>
-      <w:r>
-        <w:rPr>
-          <w:rFonts w:ascii="Arial" w:eastAsia="Times New Roman" w:hAnsi="Arial" w:cs="Arial"/>
-          <w:color w:val="000000"/>
-          <w:shd w:val="clear" w:color="auto" w:fill="FFFFFF"/>
-          <w:lang w:val="es-ES"/>
-        </w:rPr>
-        <w:t>Border</w:t>
-      </w:r>
-      <w:proofErr w:type="spellEnd"/>
-      <w:r>
-        <w:rPr>
-          <w:rFonts w:ascii="Arial" w:eastAsia="Times New Roman" w:hAnsi="Arial" w:cs="Arial"/>
-          <w:color w:val="000000"/>
-          <w:shd w:val="clear" w:color="auto" w:fill="FFFFFF"/>
-          <w:lang w:val="es-ES"/>
-        </w:rPr>
-        <w:t xml:space="preserve">," </w:t>
+        <w:t xml:space="preserve">Arriola, Elvia R. (2007) "Accountability for Murder in the Maquiladoras: Linking Corporate Indifference to Gender Violence at the U.S. Mexico Border," </w:t>
       </w:r>
       <w:r>
         <w:rPr>
@@ -3385,157 +3417,16 @@
           <w:shd w:val="clear" w:color="auto" w:fill="FFFFFF"/>
           <w:lang w:val="es-ES"/>
         </w:rPr>
-        <w:t xml:space="preserve">Seattle </w:t>
-      </w:r>
-      <w:proofErr w:type="spellStart"/>
-      <w:r>
-        <w:rPr>
-          <w:rFonts w:ascii="Arial" w:eastAsia="Times New Roman" w:hAnsi="Arial" w:cs="Arial"/>
-          <w:i/>
-          <w:iCs/>
+        <w:t>Seattle Journal for Social Justice</w:t>
+      </w:r>
+      <w:r>
+        <w:rPr>
+          <w:rFonts w:ascii="Arial" w:eastAsia="Times New Roman" w:hAnsi="Arial" w:cs="Arial"/>
           <w:color w:val="000000"/>
           <w:shd w:val="clear" w:color="auto" w:fill="FFFFFF"/>
           <w:lang w:val="es-ES"/>
         </w:rPr>
-        <w:t>Journal</w:t>
-      </w:r>
-      <w:proofErr w:type="spellEnd"/>
-      <w:r>
-        <w:rPr>
-          <w:rFonts w:ascii="Arial" w:eastAsia="Times New Roman" w:hAnsi="Arial" w:cs="Arial"/>
-          <w:i/>
-          <w:iCs/>
-          <w:color w:val="000000"/>
-          <w:shd w:val="clear" w:color="auto" w:fill="FFFFFF"/>
-          <w:lang w:val="es-ES"/>
-        </w:rPr>
-        <w:t xml:space="preserve"> </w:t>
-      </w:r>
-      <w:proofErr w:type="spellStart"/>
-      <w:r>
-        <w:rPr>
-          <w:rFonts w:ascii="Arial" w:eastAsia="Times New Roman" w:hAnsi="Arial" w:cs="Arial"/>
-          <w:i/>
-          <w:iCs/>
-          <w:color w:val="000000"/>
-          <w:shd w:val="clear" w:color="auto" w:fill="FFFFFF"/>
-          <w:lang w:val="es-ES"/>
-        </w:rPr>
-        <w:t>for</w:t>
-      </w:r>
-      <w:proofErr w:type="spellEnd"/>
-      <w:r>
-        <w:rPr>
-          <w:rFonts w:ascii="Arial" w:eastAsia="Times New Roman" w:hAnsi="Arial" w:cs="Arial"/>
-          <w:i/>
-          <w:iCs/>
-          <w:color w:val="000000"/>
-          <w:shd w:val="clear" w:color="auto" w:fill="FFFFFF"/>
-          <w:lang w:val="es-ES"/>
-        </w:rPr>
-        <w:t xml:space="preserve"> Social </w:t>
-      </w:r>
-      <w:proofErr w:type="spellStart"/>
-      <w:r>
-        <w:rPr>
-          <w:rFonts w:ascii="Arial" w:eastAsia="Times New Roman" w:hAnsi="Arial" w:cs="Arial"/>
-          <w:i/>
-          <w:iCs/>
-          <w:color w:val="000000"/>
-          <w:shd w:val="clear" w:color="auto" w:fill="FFFFFF"/>
-          <w:lang w:val="es-ES"/>
-        </w:rPr>
-        <w:t>Justice</w:t>
-      </w:r>
-      <w:proofErr w:type="spellEnd"/>
-      <w:r>
-        <w:rPr>
-          <w:rFonts w:ascii="Arial" w:eastAsia="Times New Roman" w:hAnsi="Arial" w:cs="Arial"/>
-          <w:color w:val="000000"/>
-          <w:shd w:val="clear" w:color="auto" w:fill="FFFFFF"/>
-          <w:lang w:val="es-ES"/>
-        </w:rPr>
-        <w:t xml:space="preserve">: Vol. </w:t>
-      </w:r>
-      <w:proofErr w:type="gramStart"/>
-      <w:r>
-        <w:rPr>
-          <w:rFonts w:ascii="Arial" w:eastAsia="Times New Roman" w:hAnsi="Arial" w:cs="Arial"/>
-          <w:color w:val="000000"/>
-          <w:shd w:val="clear" w:color="auto" w:fill="FFFFFF"/>
-          <w:lang w:val="es-ES"/>
-        </w:rPr>
-        <w:t>5 :</w:t>
-      </w:r>
-      <w:proofErr w:type="gramEnd"/>
-      <w:r>
-        <w:rPr>
-          <w:rFonts w:ascii="Arial" w:eastAsia="Times New Roman" w:hAnsi="Arial" w:cs="Arial"/>
-          <w:color w:val="000000"/>
-          <w:shd w:val="clear" w:color="auto" w:fill="FFFFFF"/>
-          <w:lang w:val="es-ES"/>
-        </w:rPr>
-        <w:t xml:space="preserve"> </w:t>
-      </w:r>
-      <w:proofErr w:type="spellStart"/>
-      <w:r>
-        <w:rPr>
-          <w:rFonts w:ascii="Arial" w:eastAsia="Times New Roman" w:hAnsi="Arial" w:cs="Arial"/>
-          <w:color w:val="000000"/>
-          <w:shd w:val="clear" w:color="auto" w:fill="FFFFFF"/>
-          <w:lang w:val="es-ES"/>
-        </w:rPr>
-        <w:t>Iss</w:t>
-      </w:r>
-      <w:proofErr w:type="spellEnd"/>
-      <w:r>
-        <w:rPr>
-          <w:rFonts w:ascii="Arial" w:eastAsia="Times New Roman" w:hAnsi="Arial" w:cs="Arial"/>
-          <w:color w:val="000000"/>
-          <w:shd w:val="clear" w:color="auto" w:fill="FFFFFF"/>
-          <w:lang w:val="es-ES"/>
-        </w:rPr>
-        <w:t xml:space="preserve">. </w:t>
-      </w:r>
-      <w:proofErr w:type="gramStart"/>
-      <w:r>
-        <w:rPr>
-          <w:rFonts w:ascii="Arial" w:eastAsia="Times New Roman" w:hAnsi="Arial" w:cs="Arial"/>
-          <w:color w:val="000000"/>
-          <w:shd w:val="clear" w:color="auto" w:fill="FFFFFF"/>
-          <w:lang w:val="es-ES"/>
-        </w:rPr>
-        <w:t>2 ,</w:t>
-      </w:r>
-      <w:proofErr w:type="gramEnd"/>
-      <w:r>
-        <w:rPr>
-          <w:rFonts w:ascii="Arial" w:eastAsia="Times New Roman" w:hAnsi="Arial" w:cs="Arial"/>
-          <w:color w:val="000000"/>
-          <w:shd w:val="clear" w:color="auto" w:fill="FFFFFF"/>
-          <w:lang w:val="es-ES"/>
-        </w:rPr>
-        <w:t xml:space="preserve"> </w:t>
-      </w:r>
-      <w:proofErr w:type="spellStart"/>
-      <w:r>
-        <w:rPr>
-          <w:rFonts w:ascii="Arial" w:eastAsia="Times New Roman" w:hAnsi="Arial" w:cs="Arial"/>
-          <w:color w:val="000000"/>
-          <w:shd w:val="clear" w:color="auto" w:fill="FFFFFF"/>
-          <w:lang w:val="es-ES"/>
-        </w:rPr>
-        <w:t>Article</w:t>
-      </w:r>
-      <w:proofErr w:type="spellEnd"/>
-      <w:r>
-        <w:rPr>
-          <w:rFonts w:ascii="Arial" w:eastAsia="Times New Roman" w:hAnsi="Arial" w:cs="Arial"/>
-          <w:color w:val="000000"/>
-          <w:shd w:val="clear" w:color="auto" w:fill="FFFFFF"/>
-          <w:lang w:val="es-ES"/>
-        </w:rPr>
-        <w:t xml:space="preserve"> 29. https://digitalcommons.law.seattleu.edu/sjsj/vol5/iss2/29</w:t>
+        <w:t>: Vol. 5 : Iss. 2 , Article 29. https://digitalcommons.law.seattleu.edu/sjsj/vol5/iss2/29</w:t>
       </w:r>
     </w:p>
     <w:p>
@@ -3547,7 +3438,6 @@
           <w:lang w:val="es-ES"/>
         </w:rPr>
       </w:pPr>
-      <w:proofErr w:type="spellStart"/>
       <w:r>
         <w:rPr>
           <w:rFonts w:ascii="Arial" w:eastAsia="Times New Roman" w:hAnsi="Arial" w:cs="Arial"/>
@@ -3555,159 +3445,8 @@
           <w:shd w:val="clear" w:color="auto" w:fill="FFFFFF"/>
           <w:lang w:val="es-ES"/>
         </w:rPr>
-        <w:t>Bouffard</w:t>
-      </w:r>
-      <w:proofErr w:type="spellEnd"/>
-      <w:r>
-        <w:rPr>
-          <w:rFonts w:ascii="Arial" w:eastAsia="Times New Roman" w:hAnsi="Arial" w:cs="Arial"/>
-          <w:color w:val="000000"/>
-          <w:shd w:val="clear" w:color="auto" w:fill="FFFFFF"/>
-          <w:lang w:val="es-ES"/>
-        </w:rPr>
-        <w:t xml:space="preserve">, </w:t>
-      </w:r>
-      <w:proofErr w:type="spellStart"/>
-      <w:r>
-        <w:rPr>
-          <w:rFonts w:ascii="Arial" w:eastAsia="Times New Roman" w:hAnsi="Arial" w:cs="Arial"/>
-          <w:color w:val="000000"/>
-          <w:shd w:val="clear" w:color="auto" w:fill="FFFFFF"/>
-          <w:lang w:val="es-ES"/>
-        </w:rPr>
-        <w:t>Leana</w:t>
-      </w:r>
-      <w:proofErr w:type="spellEnd"/>
-      <w:r>
-        <w:rPr>
-          <w:rFonts w:ascii="Arial" w:eastAsia="Times New Roman" w:hAnsi="Arial" w:cs="Arial"/>
-          <w:color w:val="000000"/>
-          <w:shd w:val="clear" w:color="auto" w:fill="FFFFFF"/>
-          <w:lang w:val="es-ES"/>
-        </w:rPr>
-        <w:t>. (2010). “</w:t>
-      </w:r>
-      <w:proofErr w:type="spellStart"/>
-      <w:r>
-        <w:rPr>
-          <w:rFonts w:ascii="Arial" w:eastAsia="Times New Roman" w:hAnsi="Arial" w:cs="Arial"/>
-          <w:color w:val="000000"/>
-          <w:shd w:val="clear" w:color="auto" w:fill="FFFFFF"/>
-          <w:lang w:val="es-ES"/>
-        </w:rPr>
-        <w:t>Exploring</w:t>
-      </w:r>
-      <w:proofErr w:type="spellEnd"/>
-      <w:r>
-        <w:rPr>
-          <w:rFonts w:ascii="Arial" w:eastAsia="Times New Roman" w:hAnsi="Arial" w:cs="Arial"/>
-          <w:color w:val="000000"/>
-          <w:shd w:val="clear" w:color="auto" w:fill="FFFFFF"/>
-          <w:lang w:val="es-ES"/>
-        </w:rPr>
-        <w:t xml:space="preserve"> </w:t>
-      </w:r>
-      <w:proofErr w:type="spellStart"/>
-      <w:r>
-        <w:rPr>
-          <w:rFonts w:ascii="Arial" w:eastAsia="Times New Roman" w:hAnsi="Arial" w:cs="Arial"/>
-          <w:color w:val="000000"/>
-          <w:shd w:val="clear" w:color="auto" w:fill="FFFFFF"/>
-          <w:lang w:val="es-ES"/>
-        </w:rPr>
-        <w:t>the</w:t>
-      </w:r>
-      <w:proofErr w:type="spellEnd"/>
-      <w:r>
-        <w:rPr>
-          <w:rFonts w:ascii="Arial" w:eastAsia="Times New Roman" w:hAnsi="Arial" w:cs="Arial"/>
-          <w:color w:val="000000"/>
-          <w:shd w:val="clear" w:color="auto" w:fill="FFFFFF"/>
-          <w:lang w:val="es-ES"/>
-        </w:rPr>
-        <w:t xml:space="preserve"> </w:t>
-      </w:r>
-      <w:proofErr w:type="spellStart"/>
-      <w:r>
-        <w:rPr>
-          <w:rFonts w:ascii="Arial" w:eastAsia="Times New Roman" w:hAnsi="Arial" w:cs="Arial"/>
-          <w:color w:val="000000"/>
-          <w:shd w:val="clear" w:color="auto" w:fill="FFFFFF"/>
-          <w:lang w:val="es-ES"/>
-        </w:rPr>
-        <w:t>utility</w:t>
-      </w:r>
-      <w:proofErr w:type="spellEnd"/>
-      <w:r>
-        <w:rPr>
-          <w:rFonts w:ascii="Arial" w:eastAsia="Times New Roman" w:hAnsi="Arial" w:cs="Arial"/>
-          <w:color w:val="000000"/>
-          <w:shd w:val="clear" w:color="auto" w:fill="FFFFFF"/>
-          <w:lang w:val="es-ES"/>
-        </w:rPr>
-        <w:t xml:space="preserve"> of </w:t>
-      </w:r>
-      <w:proofErr w:type="spellStart"/>
-      <w:r>
-        <w:rPr>
-          <w:rFonts w:ascii="Arial" w:eastAsia="Times New Roman" w:hAnsi="Arial" w:cs="Arial"/>
-          <w:color w:val="000000"/>
-          <w:shd w:val="clear" w:color="auto" w:fill="FFFFFF"/>
-          <w:lang w:val="es-ES"/>
-        </w:rPr>
-        <w:t>entitlement</w:t>
-      </w:r>
-      <w:proofErr w:type="spellEnd"/>
-      <w:r>
-        <w:rPr>
-          <w:rFonts w:ascii="Arial" w:eastAsia="Times New Roman" w:hAnsi="Arial" w:cs="Arial"/>
-          <w:color w:val="000000"/>
-          <w:shd w:val="clear" w:color="auto" w:fill="FFFFFF"/>
-          <w:lang w:val="es-ES"/>
-        </w:rPr>
-        <w:t xml:space="preserve"> in </w:t>
-      </w:r>
-      <w:proofErr w:type="spellStart"/>
-      <w:r>
-        <w:rPr>
-          <w:rFonts w:ascii="Arial" w:eastAsia="Times New Roman" w:hAnsi="Arial" w:cs="Arial"/>
-          <w:color w:val="000000"/>
-          <w:shd w:val="clear" w:color="auto" w:fill="FFFFFF"/>
-          <w:lang w:val="es-ES"/>
-        </w:rPr>
-        <w:t>understanding</w:t>
-      </w:r>
-      <w:proofErr w:type="spellEnd"/>
-      <w:r>
-        <w:rPr>
-          <w:rFonts w:ascii="Arial" w:eastAsia="Times New Roman" w:hAnsi="Arial" w:cs="Arial"/>
-          <w:color w:val="000000"/>
-          <w:shd w:val="clear" w:color="auto" w:fill="FFFFFF"/>
-          <w:lang w:val="es-ES"/>
-        </w:rPr>
-        <w:t xml:space="preserve"> sexual       </w:t>
-      </w:r>
-      <w:proofErr w:type="spellStart"/>
-      <w:r>
-        <w:rPr>
-          <w:rFonts w:ascii="Arial" w:eastAsia="Times New Roman" w:hAnsi="Arial" w:cs="Arial"/>
-          <w:color w:val="000000"/>
-          <w:shd w:val="clear" w:color="auto" w:fill="FFFFFF"/>
-          <w:lang w:val="es-ES"/>
-        </w:rPr>
-        <w:t>aggression</w:t>
-      </w:r>
-      <w:proofErr w:type="spellEnd"/>
-      <w:r>
-        <w:rPr>
-          <w:rFonts w:ascii="Arial" w:eastAsia="Times New Roman" w:hAnsi="Arial" w:cs="Arial"/>
-          <w:color w:val="000000"/>
-          <w:shd w:val="clear" w:color="auto" w:fill="FFFFFF"/>
-          <w:lang w:val="es-ES"/>
-        </w:rPr>
-        <w:t xml:space="preserve">.” </w:t>
-      </w:r>
-      <w:proofErr w:type="spellStart"/>
+        <w:t xml:space="preserve">Bouffard, Leana. (2010). “Exploring the utility of entitlement in understanding sexual       aggression.” </w:t>
+      </w:r>
       <w:r>
         <w:rPr>
           <w:rFonts w:ascii="Arial" w:eastAsia="Times New Roman" w:hAnsi="Arial" w:cs="Arial"/>
@@ -3717,33 +3456,8 @@
           <w:shd w:val="clear" w:color="auto" w:fill="FFFFFF"/>
           <w:lang w:val="es-ES"/>
         </w:rPr>
-        <w:t>Journal</w:t>
-      </w:r>
-      <w:proofErr w:type="spellEnd"/>
-      <w:r>
-        <w:rPr>
-          <w:rFonts w:ascii="Arial" w:eastAsia="Times New Roman" w:hAnsi="Arial" w:cs="Arial"/>
-          <w:i/>
-          <w:iCs/>
-          <w:color w:val="000000"/>
-          <w:shd w:val="clear" w:color="auto" w:fill="FFFFFF"/>
-          <w:lang w:val="es-ES"/>
-        </w:rPr>
-        <w:t xml:space="preserve"> of Criminal </w:t>
-      </w:r>
-      <w:proofErr w:type="spellStart"/>
-      <w:r>
-        <w:rPr>
-          <w:rFonts w:ascii="Arial" w:eastAsia="Times New Roman" w:hAnsi="Arial" w:cs="Arial"/>
-          <w:i/>
-          <w:iCs/>
-          <w:color w:val="000000"/>
-          <w:shd w:val="clear" w:color="auto" w:fill="FFFFFF"/>
-          <w:lang w:val="es-ES"/>
-        </w:rPr>
-        <w:t>Justice</w:t>
-      </w:r>
-      <w:proofErr w:type="spellEnd"/>
+        <w:t>Journal of Criminal Justice</w:t>
+      </w:r>
       <w:r>
         <w:rPr>
           <w:rFonts w:ascii="Arial" w:eastAsia="Times New Roman" w:hAnsi="Arial" w:cs="Arial"/>
@@ -3761,7 +3475,6 @@
           <w:lang w:val="es-ES"/>
         </w:rPr>
       </w:pPr>
-      <w:proofErr w:type="spellStart"/>
       <w:r>
         <w:rPr>
           <w:rFonts w:ascii="Arial" w:eastAsia="Times New Roman" w:hAnsi="Arial" w:cs="Arial"/>
@@ -3769,19 +3482,18 @@
           <w:shd w:val="clear" w:color="auto" w:fill="FFFFFF"/>
           <w:lang w:val="es-ES"/>
         </w:rPr>
-        <w:t>Ingolsdby</w:t>
-      </w:r>
-      <w:proofErr w:type="spellEnd"/>
-      <w:r>
-        <w:rPr>
-          <w:rFonts w:ascii="Arial" w:eastAsia="Times New Roman" w:hAnsi="Arial" w:cs="Arial"/>
+        <w:t xml:space="preserve">Ingolsdby, Bron. “The Latin American Family: Familism vs. Machismo.” </w:t>
+      </w:r>
+      <w:r>
+        <w:rPr>
+          <w:rFonts w:ascii="Arial" w:eastAsia="Times New Roman" w:hAnsi="Arial" w:cs="Arial"/>
+          <w:i/>
           <w:color w:val="000000"/>
           <w:shd w:val="clear" w:color="auto" w:fill="FFFFFF"/>
           <w:lang w:val="es-ES"/>
         </w:rPr>
-        <w:t xml:space="preserve">, </w:t>
-      </w:r>
-      <w:proofErr w:type="spellStart"/>
+        <w:t xml:space="preserve">Journal of Comparative Family Studies, </w:t>
+      </w:r>
       <w:r>
         <w:rPr>
           <w:rFonts w:ascii="Arial" w:eastAsia="Times New Roman" w:hAnsi="Arial" w:cs="Arial"/>
@@ -3789,225 +3501,7 @@
           <w:shd w:val="clear" w:color="auto" w:fill="FFFFFF"/>
           <w:lang w:val="es-ES"/>
         </w:rPr>
-        <w:t>Bron</w:t>
-      </w:r>
-      <w:proofErr w:type="spellEnd"/>
-      <w:r>
-        <w:rPr>
-          <w:rFonts w:ascii="Arial" w:eastAsia="Times New Roman" w:hAnsi="Arial" w:cs="Arial"/>
-          <w:color w:val="000000"/>
-          <w:shd w:val="clear" w:color="auto" w:fill="FFFFFF"/>
-          <w:lang w:val="es-ES"/>
-        </w:rPr>
-        <w:t>. “</w:t>
-      </w:r>
-      <w:proofErr w:type="spellStart"/>
-      <w:r>
-        <w:rPr>
-          <w:rFonts w:ascii="Arial" w:eastAsia="Times New Roman" w:hAnsi="Arial" w:cs="Arial"/>
-          <w:color w:val="000000"/>
-          <w:shd w:val="clear" w:color="auto" w:fill="FFFFFF"/>
-          <w:lang w:val="es-ES"/>
-        </w:rPr>
-        <w:t>The</w:t>
-      </w:r>
-      <w:proofErr w:type="spellEnd"/>
-      <w:r>
-        <w:rPr>
-          <w:rFonts w:ascii="Arial" w:eastAsia="Times New Roman" w:hAnsi="Arial" w:cs="Arial"/>
-          <w:color w:val="000000"/>
-          <w:shd w:val="clear" w:color="auto" w:fill="FFFFFF"/>
-          <w:lang w:val="es-ES"/>
-        </w:rPr>
-        <w:t xml:space="preserve"> </w:t>
-      </w:r>
-      <w:proofErr w:type="spellStart"/>
-      <w:r>
-        <w:rPr>
-          <w:rFonts w:ascii="Arial" w:eastAsia="Times New Roman" w:hAnsi="Arial" w:cs="Arial"/>
-          <w:color w:val="000000"/>
-          <w:shd w:val="clear" w:color="auto" w:fill="FFFFFF"/>
-          <w:lang w:val="es-ES"/>
-        </w:rPr>
-        <w:t>Latin</w:t>
-      </w:r>
-      <w:proofErr w:type="spellEnd"/>
-      <w:r>
-        <w:rPr>
-          <w:rFonts w:ascii="Arial" w:eastAsia="Times New Roman" w:hAnsi="Arial" w:cs="Arial"/>
-          <w:color w:val="000000"/>
-          <w:shd w:val="clear" w:color="auto" w:fill="FFFFFF"/>
-          <w:lang w:val="es-ES"/>
-        </w:rPr>
-        <w:t xml:space="preserve"> American </w:t>
-      </w:r>
-      <w:proofErr w:type="spellStart"/>
-      <w:r>
-        <w:rPr>
-          <w:rFonts w:ascii="Arial" w:eastAsia="Times New Roman" w:hAnsi="Arial" w:cs="Arial"/>
-          <w:color w:val="000000"/>
-          <w:shd w:val="clear" w:color="auto" w:fill="FFFFFF"/>
-          <w:lang w:val="es-ES"/>
-        </w:rPr>
-        <w:t>Family</w:t>
-      </w:r>
-      <w:proofErr w:type="spellEnd"/>
-      <w:r>
-        <w:rPr>
-          <w:rFonts w:ascii="Arial" w:eastAsia="Times New Roman" w:hAnsi="Arial" w:cs="Arial"/>
-          <w:color w:val="000000"/>
-          <w:shd w:val="clear" w:color="auto" w:fill="FFFFFF"/>
-          <w:lang w:val="es-ES"/>
-        </w:rPr>
-        <w:t xml:space="preserve">: </w:t>
-      </w:r>
-      <w:proofErr w:type="spellStart"/>
-      <w:r>
-        <w:rPr>
-          <w:rFonts w:ascii="Arial" w:eastAsia="Times New Roman" w:hAnsi="Arial" w:cs="Arial"/>
-          <w:color w:val="000000"/>
-          <w:shd w:val="clear" w:color="auto" w:fill="FFFFFF"/>
-          <w:lang w:val="es-ES"/>
-        </w:rPr>
-        <w:t>Familism</w:t>
-      </w:r>
-      <w:proofErr w:type="spellEnd"/>
-      <w:r>
-        <w:rPr>
-          <w:rFonts w:ascii="Arial" w:eastAsia="Times New Roman" w:hAnsi="Arial" w:cs="Arial"/>
-          <w:color w:val="000000"/>
-          <w:shd w:val="clear" w:color="auto" w:fill="FFFFFF"/>
-          <w:lang w:val="es-ES"/>
-        </w:rPr>
-        <w:t xml:space="preserve"> vs. Machismo.” </w:t>
-      </w:r>
-      <w:proofErr w:type="spellStart"/>
-      <w:r>
-        <w:rPr>
-          <w:rFonts w:ascii="Arial" w:eastAsia="Times New Roman" w:hAnsi="Arial" w:cs="Arial"/>
-          <w:i/>
-          <w:color w:val="000000"/>
-          <w:shd w:val="clear" w:color="auto" w:fill="FFFFFF"/>
-          <w:lang w:val="es-ES"/>
-        </w:rPr>
-        <w:t>Journal</w:t>
-      </w:r>
-      <w:proofErr w:type="spellEnd"/>
-      <w:r>
-        <w:rPr>
-          <w:rFonts w:ascii="Arial" w:eastAsia="Times New Roman" w:hAnsi="Arial" w:cs="Arial"/>
-          <w:i/>
-          <w:color w:val="000000"/>
-          <w:shd w:val="clear" w:color="auto" w:fill="FFFFFF"/>
-          <w:lang w:val="es-ES"/>
-        </w:rPr>
-        <w:t xml:space="preserve"> of </w:t>
-      </w:r>
-      <w:proofErr w:type="spellStart"/>
-      <w:r>
-        <w:rPr>
-          <w:rFonts w:ascii="Arial" w:eastAsia="Times New Roman" w:hAnsi="Arial" w:cs="Arial"/>
-          <w:i/>
-          <w:color w:val="000000"/>
-          <w:shd w:val="clear" w:color="auto" w:fill="FFFFFF"/>
-          <w:lang w:val="es-ES"/>
-        </w:rPr>
-        <w:t>Comparative</w:t>
-      </w:r>
-      <w:proofErr w:type="spellEnd"/>
-      <w:r>
-        <w:rPr>
-          <w:rFonts w:ascii="Arial" w:eastAsia="Times New Roman" w:hAnsi="Arial" w:cs="Arial"/>
-          <w:i/>
-          <w:color w:val="000000"/>
-          <w:shd w:val="clear" w:color="auto" w:fill="FFFFFF"/>
-          <w:lang w:val="es-ES"/>
-        </w:rPr>
-        <w:t xml:space="preserve"> </w:t>
-      </w:r>
-      <w:proofErr w:type="spellStart"/>
-      <w:r>
-        <w:rPr>
-          <w:rFonts w:ascii="Arial" w:eastAsia="Times New Roman" w:hAnsi="Arial" w:cs="Arial"/>
-          <w:i/>
-          <w:color w:val="000000"/>
-          <w:shd w:val="clear" w:color="auto" w:fill="FFFFFF"/>
-          <w:lang w:val="es-ES"/>
-        </w:rPr>
-        <w:t>Family</w:t>
-      </w:r>
-      <w:proofErr w:type="spellEnd"/>
-      <w:r>
-        <w:rPr>
-          <w:rFonts w:ascii="Arial" w:eastAsia="Times New Roman" w:hAnsi="Arial" w:cs="Arial"/>
-          <w:i/>
-          <w:color w:val="000000"/>
-          <w:shd w:val="clear" w:color="auto" w:fill="FFFFFF"/>
-          <w:lang w:val="es-ES"/>
-        </w:rPr>
-        <w:t xml:space="preserve"> </w:t>
-      </w:r>
-      <w:proofErr w:type="spellStart"/>
-      <w:r>
-        <w:rPr>
-          <w:rFonts w:ascii="Arial" w:eastAsia="Times New Roman" w:hAnsi="Arial" w:cs="Arial"/>
-          <w:i/>
-          <w:color w:val="000000"/>
-          <w:shd w:val="clear" w:color="auto" w:fill="FFFFFF"/>
-          <w:lang w:val="es-ES"/>
-        </w:rPr>
-        <w:t>Studies</w:t>
-      </w:r>
-      <w:proofErr w:type="spellEnd"/>
-      <w:r>
-        <w:rPr>
-          <w:rFonts w:ascii="Arial" w:eastAsia="Times New Roman" w:hAnsi="Arial" w:cs="Arial"/>
-          <w:i/>
-          <w:color w:val="000000"/>
-          <w:shd w:val="clear" w:color="auto" w:fill="FFFFFF"/>
-          <w:lang w:val="es-ES"/>
-        </w:rPr>
-        <w:t xml:space="preserve">, </w:t>
-      </w:r>
-      <w:proofErr w:type="spellStart"/>
-      <w:r>
-        <w:rPr>
-          <w:rFonts w:ascii="Arial" w:eastAsia="Times New Roman" w:hAnsi="Arial" w:cs="Arial"/>
-          <w:color w:val="000000"/>
-          <w:shd w:val="clear" w:color="auto" w:fill="FFFFFF"/>
-          <w:lang w:val="es-ES"/>
-        </w:rPr>
-        <w:t>vol</w:t>
-      </w:r>
-      <w:proofErr w:type="spellEnd"/>
-      <w:r>
-        <w:rPr>
-          <w:rFonts w:ascii="Arial" w:eastAsia="Times New Roman" w:hAnsi="Arial" w:cs="Arial"/>
-          <w:color w:val="000000"/>
-          <w:shd w:val="clear" w:color="auto" w:fill="FFFFFF"/>
-          <w:lang w:val="es-ES"/>
-        </w:rPr>
-        <w:t xml:space="preserve"> 22, no. 1, 1991, </w:t>
-      </w:r>
-      <w:proofErr w:type="spellStart"/>
-      <w:r>
-        <w:rPr>
-          <w:rFonts w:ascii="Arial" w:eastAsia="Times New Roman" w:hAnsi="Arial" w:cs="Arial"/>
-          <w:color w:val="000000"/>
-          <w:shd w:val="clear" w:color="auto" w:fill="FFFFFF"/>
-          <w:lang w:val="es-ES"/>
-        </w:rPr>
-        <w:t>pp</w:t>
-      </w:r>
-      <w:proofErr w:type="spellEnd"/>
-      <w:r>
-        <w:rPr>
-          <w:rFonts w:ascii="Arial" w:eastAsia="Times New Roman" w:hAnsi="Arial" w:cs="Arial"/>
-          <w:color w:val="000000"/>
-          <w:shd w:val="clear" w:color="auto" w:fill="FFFFFF"/>
-          <w:lang w:val="es-ES"/>
-        </w:rPr>
-        <w:t xml:space="preserve"> 57-62. </w:t>
+        <w:t xml:space="preserve">vol 22, no. 1, 1991, pp 57-62. </w:t>
       </w:r>
       <w:r>
         <w:rPr>
@@ -4033,109 +3527,8 @@
           <w:shd w:val="clear" w:color="auto" w:fill="FFFFFF"/>
           <w:lang w:val="es-ES"/>
         </w:rPr>
-        <w:t>Livingston, Jessica. “</w:t>
-      </w:r>
-      <w:proofErr w:type="spellStart"/>
-      <w:r>
-        <w:rPr>
-          <w:rFonts w:ascii="Arial" w:eastAsia="Times New Roman" w:hAnsi="Arial" w:cs="Arial"/>
-          <w:color w:val="333333"/>
-          <w:shd w:val="clear" w:color="auto" w:fill="FFFFFF"/>
-          <w:lang w:val="es-ES"/>
-        </w:rPr>
-        <w:t>Murder</w:t>
-      </w:r>
-      <w:proofErr w:type="spellEnd"/>
-      <w:r>
-        <w:rPr>
-          <w:rFonts w:ascii="Arial" w:eastAsia="Times New Roman" w:hAnsi="Arial" w:cs="Arial"/>
-          <w:color w:val="333333"/>
-          <w:shd w:val="clear" w:color="auto" w:fill="FFFFFF"/>
-          <w:lang w:val="es-ES"/>
-        </w:rPr>
-        <w:t xml:space="preserve"> in Juárez: </w:t>
-      </w:r>
-      <w:proofErr w:type="spellStart"/>
-      <w:r>
-        <w:rPr>
-          <w:rFonts w:ascii="Arial" w:eastAsia="Times New Roman" w:hAnsi="Arial" w:cs="Arial"/>
-          <w:color w:val="333333"/>
-          <w:shd w:val="clear" w:color="auto" w:fill="FFFFFF"/>
-          <w:lang w:val="es-ES"/>
-        </w:rPr>
-        <w:t>Gender</w:t>
-      </w:r>
-      <w:proofErr w:type="spellEnd"/>
-      <w:r>
-        <w:rPr>
-          <w:rFonts w:ascii="Arial" w:eastAsia="Times New Roman" w:hAnsi="Arial" w:cs="Arial"/>
-          <w:color w:val="333333"/>
-          <w:shd w:val="clear" w:color="auto" w:fill="FFFFFF"/>
-          <w:lang w:val="es-ES"/>
-        </w:rPr>
-        <w:t xml:space="preserve">, Sexual </w:t>
-      </w:r>
-      <w:proofErr w:type="spellStart"/>
-      <w:r>
-        <w:rPr>
-          <w:rFonts w:ascii="Arial" w:eastAsia="Times New Roman" w:hAnsi="Arial" w:cs="Arial"/>
-          <w:color w:val="333333"/>
-          <w:shd w:val="clear" w:color="auto" w:fill="FFFFFF"/>
-          <w:lang w:val="es-ES"/>
-        </w:rPr>
-        <w:t>Violence</w:t>
-      </w:r>
-      <w:proofErr w:type="spellEnd"/>
-      <w:r>
-        <w:rPr>
-          <w:rFonts w:ascii="Arial" w:eastAsia="Times New Roman" w:hAnsi="Arial" w:cs="Arial"/>
-          <w:color w:val="333333"/>
-          <w:shd w:val="clear" w:color="auto" w:fill="FFFFFF"/>
-          <w:lang w:val="es-ES"/>
-        </w:rPr>
-        <w:t xml:space="preserve">, and </w:t>
-      </w:r>
-      <w:proofErr w:type="spellStart"/>
-      <w:r>
-        <w:rPr>
-          <w:rFonts w:ascii="Arial" w:eastAsia="Times New Roman" w:hAnsi="Arial" w:cs="Arial"/>
-          <w:color w:val="333333"/>
-          <w:shd w:val="clear" w:color="auto" w:fill="FFFFFF"/>
-          <w:lang w:val="es-ES"/>
-        </w:rPr>
-        <w:t>the</w:t>
-      </w:r>
-      <w:proofErr w:type="spellEnd"/>
-      <w:r>
-        <w:rPr>
-          <w:rFonts w:ascii="Arial" w:eastAsia="Times New Roman" w:hAnsi="Arial" w:cs="Arial"/>
-          <w:color w:val="333333"/>
-          <w:shd w:val="clear" w:color="auto" w:fill="FFFFFF"/>
-          <w:lang w:val="es-ES"/>
-        </w:rPr>
-        <w:t xml:space="preserve"> Global </w:t>
-      </w:r>
-      <w:proofErr w:type="spellStart"/>
-      <w:r>
-        <w:rPr>
-          <w:rFonts w:ascii="Arial" w:eastAsia="Times New Roman" w:hAnsi="Arial" w:cs="Arial"/>
-          <w:color w:val="333333"/>
-          <w:shd w:val="clear" w:color="auto" w:fill="FFFFFF"/>
-          <w:lang w:val="es-ES"/>
-        </w:rPr>
-        <w:t>Assembly</w:t>
-      </w:r>
-      <w:proofErr w:type="spellEnd"/>
-      <w:r>
-        <w:rPr>
-          <w:rFonts w:ascii="Arial" w:eastAsia="Times New Roman" w:hAnsi="Arial" w:cs="Arial"/>
-          <w:color w:val="333333"/>
-          <w:shd w:val="clear" w:color="auto" w:fill="FFFFFF"/>
-          <w:lang w:val="es-ES"/>
-        </w:rPr>
-        <w:t xml:space="preserve"> Line.” </w:t>
-      </w:r>
-      <w:proofErr w:type="spellStart"/>
+        <w:t xml:space="preserve">Livingston, Jessica. “Murder in Juárez: Gender, Sexual Violence, and the Global Assembly Line.” </w:t>
+      </w:r>
       <w:r>
         <w:rPr>
           <w:rFonts w:ascii="Arial" w:eastAsia="Times New Roman" w:hAnsi="Arial" w:cs="Arial"/>
@@ -4145,9 +3538,17 @@
           <w:shd w:val="clear" w:color="auto" w:fill="FFFFFF"/>
           <w:lang w:val="es-ES"/>
         </w:rPr>
-        <w:t>Frontiers</w:t>
-      </w:r>
-      <w:proofErr w:type="spellEnd"/>
+        <w:t>Frontiers: A Journal of Women Studies</w:t>
+      </w:r>
+      <w:r>
+        <w:rPr>
+          <w:rFonts w:ascii="Arial" w:eastAsia="Times New Roman" w:hAnsi="Arial" w:cs="Arial"/>
+          <w:color w:val="333333"/>
+          <w:shd w:val="clear" w:color="auto" w:fill="FFFFFF"/>
+          <w:lang w:val="es-ES"/>
+        </w:rPr>
+        <w:t xml:space="preserve">, vol. 25, no. 1, 2004, pp. 59–76. </w:t>
+      </w:r>
       <w:r>
         <w:rPr>
           <w:rFonts w:ascii="Arial" w:eastAsia="Times New Roman" w:hAnsi="Arial" w:cs="Arial"/>
@@ -4157,9 +3558,34 @@
           <w:shd w:val="clear" w:color="auto" w:fill="FFFFFF"/>
           <w:lang w:val="es-ES"/>
         </w:rPr>
-        <w:t xml:space="preserve">: A </w:t>
-      </w:r>
-      <w:proofErr w:type="spellStart"/>
+        <w:t>JSTOR</w:t>
+      </w:r>
+      <w:r>
+        <w:rPr>
+          <w:rFonts w:ascii="Arial" w:eastAsia="Times New Roman" w:hAnsi="Arial" w:cs="Arial"/>
+          <w:color w:val="333333"/>
+          <w:shd w:val="clear" w:color="auto" w:fill="FFFFFF"/>
+          <w:lang w:val="es-ES"/>
+        </w:rPr>
+        <w:t>, JSTOR, www.jstor.org/stable/3347254.</w:t>
+      </w:r>
+    </w:p>
+    <w:p>
+      <w:pPr>
+        <w:rPr>
+          <w:rFonts w:ascii="Arial" w:eastAsia="Times New Roman" w:hAnsi="Arial" w:cs="Arial"/>
+          <w:lang w:val="es-ES"/>
+        </w:rPr>
+      </w:pPr>
+      <w:r>
+        <w:rPr>
+          <w:rFonts w:ascii="Arial" w:eastAsia="Times New Roman" w:hAnsi="Arial" w:cs="Arial"/>
+          <w:color w:val="333333"/>
+          <w:shd w:val="clear" w:color="auto" w:fill="FFFFFF"/>
+          <w:lang w:val="es-ES"/>
+        </w:rPr>
+        <w:t xml:space="preserve">Olivera, Mercedes; Furio, Victoria J. “Violencia Femicida: Violence Against Women and Mexico’s Structural Crisis.” </w:t>
+      </w:r>
       <w:r>
         <w:rPr>
           <w:rFonts w:ascii="Arial" w:eastAsia="Times New Roman" w:hAnsi="Arial" w:cs="Arial"/>
@@ -4169,9 +3595,34 @@
           <w:shd w:val="clear" w:color="auto" w:fill="FFFFFF"/>
           <w:lang w:val="es-ES"/>
         </w:rPr>
-        <w:t>Journal</w:t>
-      </w:r>
-      <w:proofErr w:type="spellEnd"/>
+        <w:t>Latin American Perspectives</w:t>
+      </w:r>
+      <w:r>
+        <w:rPr>
+          <w:rFonts w:ascii="Arial" w:eastAsia="Times New Roman" w:hAnsi="Arial" w:cs="Arial"/>
+          <w:color w:val="333333"/>
+          <w:shd w:val="clear" w:color="auto" w:fill="FFFFFF"/>
+          <w:lang w:val="es-ES"/>
+        </w:rPr>
+        <w:t>, vol. 33, no. 2, 2006, pp. 104-114. http://www.jstor.org.ezproxy.lib.utexas.edu/stable/27647925.</w:t>
+      </w:r>
+    </w:p>
+    <w:p>
+      <w:pPr>
+        <w:rPr>
+          <w:rFonts w:ascii="Arial" w:eastAsia="Times New Roman" w:hAnsi="Arial" w:cs="Arial"/>
+          <w:lang w:val="es-ES"/>
+        </w:rPr>
+      </w:pPr>
+      <w:r>
+        <w:rPr>
+          <w:rFonts w:ascii="Arial" w:eastAsia="Times New Roman" w:hAnsi="Arial" w:cs="Arial"/>
+          <w:color w:val="333333"/>
+          <w:shd w:val="clear" w:color="auto" w:fill="FFFFFF"/>
+          <w:lang w:val="es-ES"/>
+        </w:rPr>
+        <w:t xml:space="preserve">Osborn, Corie. “Femicidio: Femicide Made in Mexico.” </w:t>
+      </w:r>
       <w:r>
         <w:rPr>
           <w:rFonts w:ascii="Arial" w:eastAsia="Times New Roman" w:hAnsi="Arial" w:cs="Arial"/>
@@ -4181,439 +3632,7 @@
           <w:shd w:val="clear" w:color="auto" w:fill="FFFFFF"/>
           <w:lang w:val="es-ES"/>
         </w:rPr>
-        <w:t xml:space="preserve"> of </w:t>
-      </w:r>
-      <w:proofErr w:type="spellStart"/>
-      <w:r>
-        <w:rPr>
-          <w:rFonts w:ascii="Arial" w:eastAsia="Times New Roman" w:hAnsi="Arial" w:cs="Arial"/>
-          <w:i/>
-          <w:iCs/>
-          <w:color w:val="333333"/>
-          <w:shd w:val="clear" w:color="auto" w:fill="FFFFFF"/>
-          <w:lang w:val="es-ES"/>
-        </w:rPr>
-        <w:t>Women</w:t>
-      </w:r>
-      <w:proofErr w:type="spellEnd"/>
-      <w:r>
-        <w:rPr>
-          <w:rFonts w:ascii="Arial" w:eastAsia="Times New Roman" w:hAnsi="Arial" w:cs="Arial"/>
-          <w:i/>
-          <w:iCs/>
-          <w:color w:val="333333"/>
-          <w:shd w:val="clear" w:color="auto" w:fill="FFFFFF"/>
-          <w:lang w:val="es-ES"/>
-        </w:rPr>
-        <w:t xml:space="preserve"> </w:t>
-      </w:r>
-      <w:proofErr w:type="spellStart"/>
-      <w:r>
-        <w:rPr>
-          <w:rFonts w:ascii="Arial" w:eastAsia="Times New Roman" w:hAnsi="Arial" w:cs="Arial"/>
-          <w:i/>
-          <w:iCs/>
-          <w:color w:val="333333"/>
-          <w:shd w:val="clear" w:color="auto" w:fill="FFFFFF"/>
-          <w:lang w:val="es-ES"/>
-        </w:rPr>
-        <w:t>Studies</w:t>
-      </w:r>
-      <w:proofErr w:type="spellEnd"/>
-      <w:r>
-        <w:rPr>
-          <w:rFonts w:ascii="Arial" w:eastAsia="Times New Roman" w:hAnsi="Arial" w:cs="Arial"/>
-          <w:color w:val="333333"/>
-          <w:shd w:val="clear" w:color="auto" w:fill="FFFFFF"/>
-          <w:lang w:val="es-ES"/>
-        </w:rPr>
-        <w:t xml:space="preserve">, vol. 25, no. 1, 2004, pp. 59–76. </w:t>
-      </w:r>
-      <w:r>
-        <w:rPr>
-          <w:rFonts w:ascii="Arial" w:eastAsia="Times New Roman" w:hAnsi="Arial" w:cs="Arial"/>
-          <w:i/>
-          <w:iCs/>
-          <w:color w:val="333333"/>
-          <w:shd w:val="clear" w:color="auto" w:fill="FFFFFF"/>
-          <w:lang w:val="es-ES"/>
-        </w:rPr>
-        <w:t>JSTOR</w:t>
-      </w:r>
-      <w:r>
-        <w:rPr>
-          <w:rFonts w:ascii="Arial" w:eastAsia="Times New Roman" w:hAnsi="Arial" w:cs="Arial"/>
-          <w:color w:val="333333"/>
-          <w:shd w:val="clear" w:color="auto" w:fill="FFFFFF"/>
-          <w:lang w:val="es-ES"/>
-        </w:rPr>
-        <w:t>, JSTOR, www.jstor.org/stable/3347254.</w:t>
-      </w:r>
-    </w:p>
-    <w:p>
-      <w:pPr>
-        <w:rPr>
-          <w:rFonts w:ascii="Arial" w:eastAsia="Times New Roman" w:hAnsi="Arial" w:cs="Arial"/>
-          <w:lang w:val="es-ES"/>
-        </w:rPr>
-      </w:pPr>
-      <w:r>
-        <w:rPr>
-          <w:rFonts w:ascii="Arial" w:eastAsia="Times New Roman" w:hAnsi="Arial" w:cs="Arial"/>
-          <w:color w:val="333333"/>
-          <w:shd w:val="clear" w:color="auto" w:fill="FFFFFF"/>
-          <w:lang w:val="es-ES"/>
-        </w:rPr>
-        <w:t xml:space="preserve">Olivera, Mercedes; </w:t>
-      </w:r>
-      <w:proofErr w:type="spellStart"/>
-      <w:r>
-        <w:rPr>
-          <w:rFonts w:ascii="Arial" w:eastAsia="Times New Roman" w:hAnsi="Arial" w:cs="Arial"/>
-          <w:color w:val="333333"/>
-          <w:shd w:val="clear" w:color="auto" w:fill="FFFFFF"/>
-          <w:lang w:val="es-ES"/>
-        </w:rPr>
-        <w:t>Furio</w:t>
-      </w:r>
-      <w:proofErr w:type="spellEnd"/>
-      <w:r>
-        <w:rPr>
-          <w:rFonts w:ascii="Arial" w:eastAsia="Times New Roman" w:hAnsi="Arial" w:cs="Arial"/>
-          <w:color w:val="333333"/>
-          <w:shd w:val="clear" w:color="auto" w:fill="FFFFFF"/>
-          <w:lang w:val="es-ES"/>
-        </w:rPr>
-        <w:t xml:space="preserve">, Victoria J. “Violencia </w:t>
-      </w:r>
-      <w:proofErr w:type="spellStart"/>
-      <w:r>
-        <w:rPr>
-          <w:rFonts w:ascii="Arial" w:eastAsia="Times New Roman" w:hAnsi="Arial" w:cs="Arial"/>
-          <w:color w:val="333333"/>
-          <w:shd w:val="clear" w:color="auto" w:fill="FFFFFF"/>
-          <w:lang w:val="es-ES"/>
-        </w:rPr>
-        <w:t>Femicida</w:t>
-      </w:r>
-      <w:proofErr w:type="spellEnd"/>
-      <w:r>
-        <w:rPr>
-          <w:rFonts w:ascii="Arial" w:eastAsia="Times New Roman" w:hAnsi="Arial" w:cs="Arial"/>
-          <w:color w:val="333333"/>
-          <w:shd w:val="clear" w:color="auto" w:fill="FFFFFF"/>
-          <w:lang w:val="es-ES"/>
-        </w:rPr>
-        <w:t xml:space="preserve">: </w:t>
-      </w:r>
-      <w:proofErr w:type="spellStart"/>
-      <w:r>
-        <w:rPr>
-          <w:rFonts w:ascii="Arial" w:eastAsia="Times New Roman" w:hAnsi="Arial" w:cs="Arial"/>
-          <w:color w:val="333333"/>
-          <w:shd w:val="clear" w:color="auto" w:fill="FFFFFF"/>
-          <w:lang w:val="es-ES"/>
-        </w:rPr>
-        <w:t>Violence</w:t>
-      </w:r>
-      <w:proofErr w:type="spellEnd"/>
-      <w:r>
-        <w:rPr>
-          <w:rFonts w:ascii="Arial" w:eastAsia="Times New Roman" w:hAnsi="Arial" w:cs="Arial"/>
-          <w:color w:val="333333"/>
-          <w:shd w:val="clear" w:color="auto" w:fill="FFFFFF"/>
-          <w:lang w:val="es-ES"/>
-        </w:rPr>
-        <w:t xml:space="preserve"> </w:t>
-      </w:r>
-      <w:proofErr w:type="spellStart"/>
-      <w:r>
-        <w:rPr>
-          <w:rFonts w:ascii="Arial" w:eastAsia="Times New Roman" w:hAnsi="Arial" w:cs="Arial"/>
-          <w:color w:val="333333"/>
-          <w:shd w:val="clear" w:color="auto" w:fill="FFFFFF"/>
-          <w:lang w:val="es-ES"/>
-        </w:rPr>
-        <w:t>Against</w:t>
-      </w:r>
-      <w:proofErr w:type="spellEnd"/>
-      <w:r>
-        <w:rPr>
-          <w:rFonts w:ascii="Arial" w:eastAsia="Times New Roman" w:hAnsi="Arial" w:cs="Arial"/>
-          <w:color w:val="333333"/>
-          <w:shd w:val="clear" w:color="auto" w:fill="FFFFFF"/>
-          <w:lang w:val="es-ES"/>
-        </w:rPr>
-        <w:t xml:space="preserve"> </w:t>
-      </w:r>
-      <w:proofErr w:type="spellStart"/>
-      <w:r>
-        <w:rPr>
-          <w:rFonts w:ascii="Arial" w:eastAsia="Times New Roman" w:hAnsi="Arial" w:cs="Arial"/>
-          <w:color w:val="333333"/>
-          <w:shd w:val="clear" w:color="auto" w:fill="FFFFFF"/>
-          <w:lang w:val="es-ES"/>
-        </w:rPr>
-        <w:t>Women</w:t>
-      </w:r>
-      <w:proofErr w:type="spellEnd"/>
-      <w:r>
-        <w:rPr>
-          <w:rFonts w:ascii="Arial" w:eastAsia="Times New Roman" w:hAnsi="Arial" w:cs="Arial"/>
-          <w:color w:val="333333"/>
-          <w:shd w:val="clear" w:color="auto" w:fill="FFFFFF"/>
-          <w:lang w:val="es-ES"/>
-        </w:rPr>
-        <w:t xml:space="preserve"> and </w:t>
-      </w:r>
-      <w:proofErr w:type="spellStart"/>
-      <w:r>
-        <w:rPr>
-          <w:rFonts w:ascii="Arial" w:eastAsia="Times New Roman" w:hAnsi="Arial" w:cs="Arial"/>
-          <w:color w:val="333333"/>
-          <w:shd w:val="clear" w:color="auto" w:fill="FFFFFF"/>
-          <w:lang w:val="es-ES"/>
-        </w:rPr>
-        <w:t>Mexico’s</w:t>
-      </w:r>
-      <w:proofErr w:type="spellEnd"/>
-      <w:r>
-        <w:rPr>
-          <w:rFonts w:ascii="Arial" w:eastAsia="Times New Roman" w:hAnsi="Arial" w:cs="Arial"/>
-          <w:color w:val="333333"/>
-          <w:shd w:val="clear" w:color="auto" w:fill="FFFFFF"/>
-          <w:lang w:val="es-ES"/>
-        </w:rPr>
-        <w:t xml:space="preserve"> </w:t>
-      </w:r>
-      <w:proofErr w:type="spellStart"/>
-      <w:r>
-        <w:rPr>
-          <w:rFonts w:ascii="Arial" w:eastAsia="Times New Roman" w:hAnsi="Arial" w:cs="Arial"/>
-          <w:color w:val="333333"/>
-          <w:shd w:val="clear" w:color="auto" w:fill="FFFFFF"/>
-          <w:lang w:val="es-ES"/>
-        </w:rPr>
-        <w:t>Structural</w:t>
-      </w:r>
-      <w:proofErr w:type="spellEnd"/>
-      <w:r>
-        <w:rPr>
-          <w:rFonts w:ascii="Arial" w:eastAsia="Times New Roman" w:hAnsi="Arial" w:cs="Arial"/>
-          <w:color w:val="333333"/>
-          <w:shd w:val="clear" w:color="auto" w:fill="FFFFFF"/>
-          <w:lang w:val="es-ES"/>
-        </w:rPr>
-        <w:t xml:space="preserve"> Crisis.” </w:t>
-      </w:r>
-      <w:proofErr w:type="spellStart"/>
-      <w:r>
-        <w:rPr>
-          <w:rFonts w:ascii="Arial" w:eastAsia="Times New Roman" w:hAnsi="Arial" w:cs="Arial"/>
-          <w:i/>
-          <w:iCs/>
-          <w:color w:val="333333"/>
-          <w:shd w:val="clear" w:color="auto" w:fill="FFFFFF"/>
-          <w:lang w:val="es-ES"/>
-        </w:rPr>
-        <w:t>Latin</w:t>
-      </w:r>
-      <w:proofErr w:type="spellEnd"/>
-      <w:r>
-        <w:rPr>
-          <w:rFonts w:ascii="Arial" w:eastAsia="Times New Roman" w:hAnsi="Arial" w:cs="Arial"/>
-          <w:i/>
-          <w:iCs/>
-          <w:color w:val="333333"/>
-          <w:shd w:val="clear" w:color="auto" w:fill="FFFFFF"/>
-          <w:lang w:val="es-ES"/>
-        </w:rPr>
-        <w:t xml:space="preserve"> American </w:t>
-      </w:r>
-      <w:proofErr w:type="spellStart"/>
-      <w:r>
-        <w:rPr>
-          <w:rFonts w:ascii="Arial" w:eastAsia="Times New Roman" w:hAnsi="Arial" w:cs="Arial"/>
-          <w:i/>
-          <w:iCs/>
-          <w:color w:val="333333"/>
-          <w:shd w:val="clear" w:color="auto" w:fill="FFFFFF"/>
-          <w:lang w:val="es-ES"/>
-        </w:rPr>
-        <w:t>Perspectives</w:t>
-      </w:r>
-      <w:proofErr w:type="spellEnd"/>
-      <w:r>
-        <w:rPr>
-          <w:rFonts w:ascii="Arial" w:eastAsia="Times New Roman" w:hAnsi="Arial" w:cs="Arial"/>
-          <w:color w:val="333333"/>
-          <w:shd w:val="clear" w:color="auto" w:fill="FFFFFF"/>
-          <w:lang w:val="es-ES"/>
-        </w:rPr>
-        <w:t>, vol. 33, no. 2, 2006, pp. 104-114. http://www.jstor.org.ezproxy.lib.utexas.edu/stable/27647925.</w:t>
-      </w:r>
-    </w:p>
-    <w:p>
-      <w:pPr>
-        <w:rPr>
-          <w:rFonts w:ascii="Arial" w:eastAsia="Times New Roman" w:hAnsi="Arial" w:cs="Arial"/>
-          <w:lang w:val="es-ES"/>
-        </w:rPr>
-      </w:pPr>
-      <w:proofErr w:type="spellStart"/>
-      <w:r>
-        <w:rPr>
-          <w:rFonts w:ascii="Arial" w:eastAsia="Times New Roman" w:hAnsi="Arial" w:cs="Arial"/>
-          <w:color w:val="333333"/>
-          <w:shd w:val="clear" w:color="auto" w:fill="FFFFFF"/>
-          <w:lang w:val="es-ES"/>
-        </w:rPr>
-        <w:t>Osborn</w:t>
-      </w:r>
-      <w:proofErr w:type="spellEnd"/>
-      <w:r>
-        <w:rPr>
-          <w:rFonts w:ascii="Arial" w:eastAsia="Times New Roman" w:hAnsi="Arial" w:cs="Arial"/>
-          <w:color w:val="333333"/>
-          <w:shd w:val="clear" w:color="auto" w:fill="FFFFFF"/>
-          <w:lang w:val="es-ES"/>
-        </w:rPr>
-        <w:t xml:space="preserve">, </w:t>
-      </w:r>
-      <w:proofErr w:type="spellStart"/>
-      <w:r>
-        <w:rPr>
-          <w:rFonts w:ascii="Arial" w:eastAsia="Times New Roman" w:hAnsi="Arial" w:cs="Arial"/>
-          <w:color w:val="333333"/>
-          <w:shd w:val="clear" w:color="auto" w:fill="FFFFFF"/>
-          <w:lang w:val="es-ES"/>
-        </w:rPr>
-        <w:t>Corie</w:t>
-      </w:r>
-      <w:proofErr w:type="spellEnd"/>
-      <w:r>
-        <w:rPr>
-          <w:rFonts w:ascii="Arial" w:eastAsia="Times New Roman" w:hAnsi="Arial" w:cs="Arial"/>
-          <w:color w:val="333333"/>
-          <w:shd w:val="clear" w:color="auto" w:fill="FFFFFF"/>
-          <w:lang w:val="es-ES"/>
-        </w:rPr>
-        <w:t>. “</w:t>
-      </w:r>
-      <w:proofErr w:type="spellStart"/>
-      <w:r>
-        <w:rPr>
-          <w:rFonts w:ascii="Arial" w:eastAsia="Times New Roman" w:hAnsi="Arial" w:cs="Arial"/>
-          <w:color w:val="333333"/>
-          <w:shd w:val="clear" w:color="auto" w:fill="FFFFFF"/>
-          <w:lang w:val="es-ES"/>
-        </w:rPr>
-        <w:t>Femicidio</w:t>
-      </w:r>
-      <w:proofErr w:type="spellEnd"/>
-      <w:r>
-        <w:rPr>
-          <w:rFonts w:ascii="Arial" w:eastAsia="Times New Roman" w:hAnsi="Arial" w:cs="Arial"/>
-          <w:color w:val="333333"/>
-          <w:shd w:val="clear" w:color="auto" w:fill="FFFFFF"/>
-          <w:lang w:val="es-ES"/>
-        </w:rPr>
-        <w:t xml:space="preserve">: </w:t>
-      </w:r>
-      <w:proofErr w:type="spellStart"/>
-      <w:r>
-        <w:rPr>
-          <w:rFonts w:ascii="Arial" w:eastAsia="Times New Roman" w:hAnsi="Arial" w:cs="Arial"/>
-          <w:color w:val="333333"/>
-          <w:shd w:val="clear" w:color="auto" w:fill="FFFFFF"/>
-          <w:lang w:val="es-ES"/>
-        </w:rPr>
-        <w:t>Femicide</w:t>
-      </w:r>
-      <w:proofErr w:type="spellEnd"/>
-      <w:r>
-        <w:rPr>
-          <w:rFonts w:ascii="Arial" w:eastAsia="Times New Roman" w:hAnsi="Arial" w:cs="Arial"/>
-          <w:color w:val="333333"/>
-          <w:shd w:val="clear" w:color="auto" w:fill="FFFFFF"/>
-          <w:lang w:val="es-ES"/>
-        </w:rPr>
-        <w:t xml:space="preserve"> </w:t>
-      </w:r>
-      <w:proofErr w:type="spellStart"/>
-      <w:r>
-        <w:rPr>
-          <w:rFonts w:ascii="Arial" w:eastAsia="Times New Roman" w:hAnsi="Arial" w:cs="Arial"/>
-          <w:color w:val="333333"/>
-          <w:shd w:val="clear" w:color="auto" w:fill="FFFFFF"/>
-          <w:lang w:val="es-ES"/>
-        </w:rPr>
-        <w:t>Made</w:t>
-      </w:r>
-      <w:proofErr w:type="spellEnd"/>
-      <w:r>
-        <w:rPr>
-          <w:rFonts w:ascii="Arial" w:eastAsia="Times New Roman" w:hAnsi="Arial" w:cs="Arial"/>
-          <w:color w:val="333333"/>
-          <w:shd w:val="clear" w:color="auto" w:fill="FFFFFF"/>
-          <w:lang w:val="es-ES"/>
-        </w:rPr>
-        <w:t xml:space="preserve"> in </w:t>
-      </w:r>
-      <w:proofErr w:type="spellStart"/>
-      <w:r>
-        <w:rPr>
-          <w:rFonts w:ascii="Arial" w:eastAsia="Times New Roman" w:hAnsi="Arial" w:cs="Arial"/>
-          <w:color w:val="333333"/>
-          <w:shd w:val="clear" w:color="auto" w:fill="FFFFFF"/>
-          <w:lang w:val="es-ES"/>
-        </w:rPr>
-        <w:t>Mexico</w:t>
-      </w:r>
-      <w:proofErr w:type="spellEnd"/>
-      <w:r>
-        <w:rPr>
-          <w:rFonts w:ascii="Arial" w:eastAsia="Times New Roman" w:hAnsi="Arial" w:cs="Arial"/>
-          <w:color w:val="333333"/>
-          <w:shd w:val="clear" w:color="auto" w:fill="FFFFFF"/>
-          <w:lang w:val="es-ES"/>
-        </w:rPr>
-        <w:t xml:space="preserve">.” </w:t>
-      </w:r>
-      <w:r>
-        <w:rPr>
-          <w:rFonts w:ascii="Arial" w:eastAsia="Times New Roman" w:hAnsi="Arial" w:cs="Arial"/>
-          <w:i/>
-          <w:iCs/>
-          <w:color w:val="333333"/>
-          <w:shd w:val="clear" w:color="auto" w:fill="FFFFFF"/>
-          <w:lang w:val="es-ES"/>
-        </w:rPr>
-        <w:t xml:space="preserve">Off </w:t>
-      </w:r>
-      <w:proofErr w:type="spellStart"/>
-      <w:r>
-        <w:rPr>
-          <w:rFonts w:ascii="Arial" w:eastAsia="Times New Roman" w:hAnsi="Arial" w:cs="Arial"/>
-          <w:i/>
-          <w:iCs/>
-          <w:color w:val="333333"/>
-          <w:shd w:val="clear" w:color="auto" w:fill="FFFFFF"/>
-          <w:lang w:val="es-ES"/>
-        </w:rPr>
-        <w:t>Our</w:t>
-      </w:r>
-      <w:proofErr w:type="spellEnd"/>
-      <w:r>
-        <w:rPr>
-          <w:rFonts w:ascii="Arial" w:eastAsia="Times New Roman" w:hAnsi="Arial" w:cs="Arial"/>
-          <w:i/>
-          <w:iCs/>
-          <w:color w:val="333333"/>
-          <w:shd w:val="clear" w:color="auto" w:fill="FFFFFF"/>
-          <w:lang w:val="es-ES"/>
-        </w:rPr>
-        <w:t xml:space="preserve"> Backs,</w:t>
+        <w:t>Off Our Backs,</w:t>
       </w:r>
       <w:r>
         <w:rPr>

</xml_diff>